<commit_message>
Ajuste da questão 3 (doc-PDF-Script)
</commit_message>
<xml_diff>
--- a/Trabalho 4/Relatório da atividade da disciplina exploração e mineração de dados.docx
+++ b/Trabalho 4/Relatório da atividade da disciplina exploração e mineração de dados.docx
@@ -91,13 +91,27 @@
         <w:rPr>
           <w:rFonts w:ascii="Times New Roman" w:hAnsi="Times New Roman" w:cs="Times New Roman"/>
         </w:rPr>
-        <w:t>Prof. Dr. Baldoi</w:t>
-      </w:r>
+        <w:t xml:space="preserve">Prof. Dr. </w:t>
+      </w:r>
+      <w:proofErr w:type="spellStart"/>
       <w:r>
         <w:rPr>
           <w:rFonts w:ascii="Times New Roman" w:hAnsi="Times New Roman" w:cs="Times New Roman"/>
         </w:rPr>
-        <w:t>no Fonseca</w:t>
+        <w:t>Baldoi</w:t>
+      </w:r>
+      <w:r>
+        <w:rPr>
+          <w:rFonts w:ascii="Times New Roman" w:hAnsi="Times New Roman" w:cs="Times New Roman"/>
+        </w:rPr>
+        <w:t>no</w:t>
+      </w:r>
+      <w:proofErr w:type="spellEnd"/>
+      <w:r>
+        <w:rPr>
+          <w:rFonts w:ascii="Times New Roman" w:hAnsi="Times New Roman" w:cs="Times New Roman"/>
+        </w:rPr>
+        <w:t xml:space="preserve"> Fonseca</w:t>
       </w:r>
     </w:p>
     <w:p>
@@ -179,7 +193,95 @@
           <w:sz w:val="32"/>
           <w:szCs w:val="32"/>
         </w:rPr>
-        <w:t>Are there correlations among software metrics?</w:t>
+        <w:t xml:space="preserve">Are </w:t>
+      </w:r>
+      <w:proofErr w:type="spellStart"/>
+      <w:r>
+        <w:rPr>
+          <w:rFonts w:ascii="Times New Roman" w:eastAsia="Times New Roman" w:hAnsi="Times New Roman" w:cs="Times New Roman"/>
+          <w:b/>
+          <w:color w:val="000000"/>
+          <w:sz w:val="32"/>
+          <w:szCs w:val="32"/>
+        </w:rPr>
+        <w:t>there</w:t>
+      </w:r>
+      <w:proofErr w:type="spellEnd"/>
+      <w:r>
+        <w:rPr>
+          <w:rFonts w:ascii="Times New Roman" w:eastAsia="Times New Roman" w:hAnsi="Times New Roman" w:cs="Times New Roman"/>
+          <w:b/>
+          <w:color w:val="000000"/>
+          <w:sz w:val="32"/>
+          <w:szCs w:val="32"/>
+        </w:rPr>
+        <w:t xml:space="preserve"> </w:t>
+      </w:r>
+      <w:proofErr w:type="spellStart"/>
+      <w:r>
+        <w:rPr>
+          <w:rFonts w:ascii="Times New Roman" w:eastAsia="Times New Roman" w:hAnsi="Times New Roman" w:cs="Times New Roman"/>
+          <w:b/>
+          <w:color w:val="000000"/>
+          <w:sz w:val="32"/>
+          <w:szCs w:val="32"/>
+        </w:rPr>
+        <w:t>correlations</w:t>
+      </w:r>
+      <w:proofErr w:type="spellEnd"/>
+      <w:r>
+        <w:rPr>
+          <w:rFonts w:ascii="Times New Roman" w:eastAsia="Times New Roman" w:hAnsi="Times New Roman" w:cs="Times New Roman"/>
+          <w:b/>
+          <w:color w:val="000000"/>
+          <w:sz w:val="32"/>
+          <w:szCs w:val="32"/>
+        </w:rPr>
+        <w:t xml:space="preserve"> </w:t>
+      </w:r>
+      <w:proofErr w:type="spellStart"/>
+      <w:r>
+        <w:rPr>
+          <w:rFonts w:ascii="Times New Roman" w:eastAsia="Times New Roman" w:hAnsi="Times New Roman" w:cs="Times New Roman"/>
+          <w:b/>
+          <w:color w:val="000000"/>
+          <w:sz w:val="32"/>
+          <w:szCs w:val="32"/>
+        </w:rPr>
+        <w:t>among</w:t>
+      </w:r>
+      <w:proofErr w:type="spellEnd"/>
+      <w:r>
+        <w:rPr>
+          <w:rFonts w:ascii="Times New Roman" w:eastAsia="Times New Roman" w:hAnsi="Times New Roman" w:cs="Times New Roman"/>
+          <w:b/>
+          <w:color w:val="000000"/>
+          <w:sz w:val="32"/>
+          <w:szCs w:val="32"/>
+        </w:rPr>
+        <w:t xml:space="preserve"> software </w:t>
+      </w:r>
+      <w:proofErr w:type="spellStart"/>
+      <w:r>
+        <w:rPr>
+          <w:rFonts w:ascii="Times New Roman" w:eastAsia="Times New Roman" w:hAnsi="Times New Roman" w:cs="Times New Roman"/>
+          <w:b/>
+          <w:color w:val="000000"/>
+          <w:sz w:val="32"/>
+          <w:szCs w:val="32"/>
+        </w:rPr>
+        <w:t>metrics</w:t>
+      </w:r>
+      <w:proofErr w:type="spellEnd"/>
+      <w:r>
+        <w:rPr>
+          <w:rFonts w:ascii="Times New Roman" w:eastAsia="Times New Roman" w:hAnsi="Times New Roman" w:cs="Times New Roman"/>
+          <w:b/>
+          <w:color w:val="000000"/>
+          <w:sz w:val="32"/>
+          <w:szCs w:val="32"/>
+        </w:rPr>
+        <w:t>?</w:t>
       </w:r>
     </w:p>
     <w:p>
@@ -377,7 +479,23 @@
           <w:rFonts w:ascii="Times New Roman" w:eastAsia="Times New Roman" w:hAnsi="Times New Roman" w:cs="Times New Roman"/>
           <w:color w:val="000000"/>
         </w:rPr>
-        <w:t xml:space="preserve">, os níveis de significância estão distribuídos por cores indicando a significância ou não do valor-p (p-value), podendo ser medido de acordo com a intensidade das cores, que quando for </w:t>
+        <w:t>, os níveis de significância estão distribuídos por cores indicando a significância ou não do valor-p (p-</w:t>
+      </w:r>
+      <w:proofErr w:type="spellStart"/>
+      <w:r>
+        <w:rPr>
+          <w:rFonts w:ascii="Times New Roman" w:eastAsia="Times New Roman" w:hAnsi="Times New Roman" w:cs="Times New Roman"/>
+          <w:color w:val="000000"/>
+        </w:rPr>
+        <w:t>value</w:t>
+      </w:r>
+      <w:proofErr w:type="spellEnd"/>
+      <w:r>
+        <w:rPr>
+          <w:rFonts w:ascii="Times New Roman" w:eastAsia="Times New Roman" w:hAnsi="Times New Roman" w:cs="Times New Roman"/>
+          <w:color w:val="000000"/>
+        </w:rPr>
+        <w:t xml:space="preserve">), podendo ser medido de acordo com a intensidade das cores, que quando for </w:t>
       </w:r>
       <w:r>
         <w:rPr>
@@ -545,14 +663,142 @@
           <w:color w:val="000000"/>
         </w:rPr>
         <w:lastRenderedPageBreak/>
-        <w:t>Observa-se que no dataset acima há um pequeno índice de métricas correlacionadas, mas percebe-se que há um agrupamento entre elas. Como m</w:t>
-      </w:r>
-      <w:r>
-        <w:rPr>
-          <w:rFonts w:ascii="Times New Roman" w:eastAsia="Times New Roman" w:hAnsi="Times New Roman" w:cs="Times New Roman"/>
-          <w:color w:val="000000"/>
-        </w:rPr>
-        <w:t>ostra a imagem acima existe uma correlação de maior significância entre as CountSemiColon, CountStmt, CountStmtExe, CountStmtEmpty, CountLineBlank, CountLineCode, CountLineCodeExe.</w:t>
+        <w:t xml:space="preserve">Observa-se que no </w:t>
+      </w:r>
+      <w:proofErr w:type="spellStart"/>
+      <w:r>
+        <w:rPr>
+          <w:rFonts w:ascii="Times New Roman" w:eastAsia="Times New Roman" w:hAnsi="Times New Roman" w:cs="Times New Roman"/>
+          <w:color w:val="000000"/>
+        </w:rPr>
+        <w:t>dataset</w:t>
+      </w:r>
+      <w:proofErr w:type="spellEnd"/>
+      <w:r>
+        <w:rPr>
+          <w:rFonts w:ascii="Times New Roman" w:eastAsia="Times New Roman" w:hAnsi="Times New Roman" w:cs="Times New Roman"/>
+          <w:color w:val="000000"/>
+        </w:rPr>
+        <w:t xml:space="preserve"> acima há um pequeno índice de métricas correlacionadas, mas percebe-se que há um agrupamento entre elas. Como m</w:t>
+      </w:r>
+      <w:r>
+        <w:rPr>
+          <w:rFonts w:ascii="Times New Roman" w:eastAsia="Times New Roman" w:hAnsi="Times New Roman" w:cs="Times New Roman"/>
+          <w:color w:val="000000"/>
+        </w:rPr>
+        <w:t xml:space="preserve">ostra a imagem acima existe uma correlação de maior significância entre as </w:t>
+      </w:r>
+      <w:proofErr w:type="spellStart"/>
+      <w:r>
+        <w:rPr>
+          <w:rFonts w:ascii="Times New Roman" w:eastAsia="Times New Roman" w:hAnsi="Times New Roman" w:cs="Times New Roman"/>
+          <w:color w:val="000000"/>
+        </w:rPr>
+        <w:t>CountSemiColon</w:t>
+      </w:r>
+      <w:proofErr w:type="spellEnd"/>
+      <w:r>
+        <w:rPr>
+          <w:rFonts w:ascii="Times New Roman" w:eastAsia="Times New Roman" w:hAnsi="Times New Roman" w:cs="Times New Roman"/>
+          <w:color w:val="000000"/>
+        </w:rPr>
+        <w:t xml:space="preserve">, </w:t>
+      </w:r>
+      <w:proofErr w:type="spellStart"/>
+      <w:r>
+        <w:rPr>
+          <w:rFonts w:ascii="Times New Roman" w:eastAsia="Times New Roman" w:hAnsi="Times New Roman" w:cs="Times New Roman"/>
+          <w:color w:val="000000"/>
+        </w:rPr>
+        <w:t>CountStmt</w:t>
+      </w:r>
+      <w:proofErr w:type="spellEnd"/>
+      <w:r>
+        <w:rPr>
+          <w:rFonts w:ascii="Times New Roman" w:eastAsia="Times New Roman" w:hAnsi="Times New Roman" w:cs="Times New Roman"/>
+          <w:color w:val="000000"/>
+        </w:rPr>
+        <w:t xml:space="preserve">, </w:t>
+      </w:r>
+      <w:proofErr w:type="spellStart"/>
+      <w:r>
+        <w:rPr>
+          <w:rFonts w:ascii="Times New Roman" w:eastAsia="Times New Roman" w:hAnsi="Times New Roman" w:cs="Times New Roman"/>
+          <w:color w:val="000000"/>
+        </w:rPr>
+        <w:t>CountStmtExe</w:t>
+      </w:r>
+      <w:proofErr w:type="spellEnd"/>
+      <w:r>
+        <w:rPr>
+          <w:rFonts w:ascii="Times New Roman" w:eastAsia="Times New Roman" w:hAnsi="Times New Roman" w:cs="Times New Roman"/>
+          <w:color w:val="000000"/>
+        </w:rPr>
+        <w:t xml:space="preserve">, </w:t>
+      </w:r>
+      <w:proofErr w:type="spellStart"/>
+      <w:r>
+        <w:rPr>
+          <w:rFonts w:ascii="Times New Roman" w:eastAsia="Times New Roman" w:hAnsi="Times New Roman" w:cs="Times New Roman"/>
+          <w:color w:val="000000"/>
+        </w:rPr>
+        <w:t>CountStmtEmpty</w:t>
+      </w:r>
+      <w:proofErr w:type="spellEnd"/>
+      <w:r>
+        <w:rPr>
+          <w:rFonts w:ascii="Times New Roman" w:eastAsia="Times New Roman" w:hAnsi="Times New Roman" w:cs="Times New Roman"/>
+          <w:color w:val="000000"/>
+        </w:rPr>
+        <w:t xml:space="preserve">, </w:t>
+      </w:r>
+      <w:proofErr w:type="spellStart"/>
+      <w:r>
+        <w:rPr>
+          <w:rFonts w:ascii="Times New Roman" w:eastAsia="Times New Roman" w:hAnsi="Times New Roman" w:cs="Times New Roman"/>
+          <w:color w:val="000000"/>
+        </w:rPr>
+        <w:t>CountLineBlank</w:t>
+      </w:r>
+      <w:proofErr w:type="spellEnd"/>
+      <w:r>
+        <w:rPr>
+          <w:rFonts w:ascii="Times New Roman" w:eastAsia="Times New Roman" w:hAnsi="Times New Roman" w:cs="Times New Roman"/>
+          <w:color w:val="000000"/>
+        </w:rPr>
+        <w:t xml:space="preserve">, </w:t>
+      </w:r>
+      <w:proofErr w:type="spellStart"/>
+      <w:r>
+        <w:rPr>
+          <w:rFonts w:ascii="Times New Roman" w:eastAsia="Times New Roman" w:hAnsi="Times New Roman" w:cs="Times New Roman"/>
+          <w:color w:val="000000"/>
+        </w:rPr>
+        <w:t>CountLineCode</w:t>
+      </w:r>
+      <w:proofErr w:type="spellEnd"/>
+      <w:r>
+        <w:rPr>
+          <w:rFonts w:ascii="Times New Roman" w:eastAsia="Times New Roman" w:hAnsi="Times New Roman" w:cs="Times New Roman"/>
+          <w:color w:val="000000"/>
+        </w:rPr>
+        <w:t xml:space="preserve">, </w:t>
+      </w:r>
+      <w:proofErr w:type="spellStart"/>
+      <w:r>
+        <w:rPr>
+          <w:rFonts w:ascii="Times New Roman" w:eastAsia="Times New Roman" w:hAnsi="Times New Roman" w:cs="Times New Roman"/>
+          <w:color w:val="000000"/>
+        </w:rPr>
+        <w:t>CountLineCodeExe</w:t>
+      </w:r>
+      <w:proofErr w:type="spellEnd"/>
+      <w:r>
+        <w:rPr>
+          <w:rFonts w:ascii="Times New Roman" w:eastAsia="Times New Roman" w:hAnsi="Times New Roman" w:cs="Times New Roman"/>
+          <w:color w:val="000000"/>
+        </w:rPr>
+        <w:t>.</w:t>
       </w:r>
     </w:p>
     <w:p>
@@ -704,21 +950,183 @@
           <w:rFonts w:ascii="Times New Roman" w:eastAsia="Times New Roman" w:hAnsi="Times New Roman" w:cs="Times New Roman"/>
           <w:color w:val="000000"/>
         </w:rPr>
-        <w:t>: Essential, Knots</w:t>
-      </w:r>
-      <w:r>
-        <w:rPr>
-          <w:rFonts w:ascii="Times New Roman" w:eastAsia="Times New Roman" w:hAnsi="Times New Roman" w:cs="Times New Roman"/>
-          <w:color w:val="000000"/>
-        </w:rPr>
-        <w:t xml:space="preserve"> MaxNesting, CountStmtDecl, CountStmtExe, CountStmt, CountLineComment, AltCountLineComment, CountLineCodeDecl, CountLineCodeExe, </w:t>
-      </w:r>
-      <w:r>
-        <w:rPr>
-          <w:rFonts w:ascii="Times New Roman" w:eastAsia="Times New Roman" w:hAnsi="Times New Roman" w:cs="Times New Roman"/>
-          <w:color w:val="000000"/>
-        </w:rPr>
-        <w:t>CountLine, pois possuem uma boa quantidade de correlações</w:t>
+        <w:t xml:space="preserve">: </w:t>
+      </w:r>
+      <w:proofErr w:type="spellStart"/>
+      <w:r>
+        <w:rPr>
+          <w:rFonts w:ascii="Times New Roman" w:eastAsia="Times New Roman" w:hAnsi="Times New Roman" w:cs="Times New Roman"/>
+          <w:color w:val="000000"/>
+        </w:rPr>
+        <w:t>Essential</w:t>
+      </w:r>
+      <w:proofErr w:type="spellEnd"/>
+      <w:r>
+        <w:rPr>
+          <w:rFonts w:ascii="Times New Roman" w:eastAsia="Times New Roman" w:hAnsi="Times New Roman" w:cs="Times New Roman"/>
+          <w:color w:val="000000"/>
+        </w:rPr>
+        <w:t xml:space="preserve">, </w:t>
+      </w:r>
+      <w:proofErr w:type="spellStart"/>
+      <w:r>
+        <w:rPr>
+          <w:rFonts w:ascii="Times New Roman" w:eastAsia="Times New Roman" w:hAnsi="Times New Roman" w:cs="Times New Roman"/>
+          <w:color w:val="000000"/>
+        </w:rPr>
+        <w:t>Knots</w:t>
+      </w:r>
+      <w:proofErr w:type="spellEnd"/>
+      <w:r>
+        <w:rPr>
+          <w:rFonts w:ascii="Times New Roman" w:eastAsia="Times New Roman" w:hAnsi="Times New Roman" w:cs="Times New Roman"/>
+          <w:color w:val="000000"/>
+        </w:rPr>
+        <w:t xml:space="preserve"> </w:t>
+      </w:r>
+      <w:proofErr w:type="spellStart"/>
+      <w:r>
+        <w:rPr>
+          <w:rFonts w:ascii="Times New Roman" w:eastAsia="Times New Roman" w:hAnsi="Times New Roman" w:cs="Times New Roman"/>
+          <w:color w:val="000000"/>
+        </w:rPr>
+        <w:t>MaxNesting</w:t>
+      </w:r>
+      <w:proofErr w:type="spellEnd"/>
+      <w:r>
+        <w:rPr>
+          <w:rFonts w:ascii="Times New Roman" w:eastAsia="Times New Roman" w:hAnsi="Times New Roman" w:cs="Times New Roman"/>
+          <w:color w:val="000000"/>
+        </w:rPr>
+        <w:t xml:space="preserve">, </w:t>
+      </w:r>
+      <w:proofErr w:type="spellStart"/>
+      <w:r>
+        <w:rPr>
+          <w:rFonts w:ascii="Times New Roman" w:eastAsia="Times New Roman" w:hAnsi="Times New Roman" w:cs="Times New Roman"/>
+          <w:color w:val="000000"/>
+        </w:rPr>
+        <w:t>CountStmtDecl</w:t>
+      </w:r>
+      <w:proofErr w:type="spellEnd"/>
+      <w:r>
+        <w:rPr>
+          <w:rFonts w:ascii="Times New Roman" w:eastAsia="Times New Roman" w:hAnsi="Times New Roman" w:cs="Times New Roman"/>
+          <w:color w:val="000000"/>
+        </w:rPr>
+        <w:t xml:space="preserve">, </w:t>
+      </w:r>
+      <w:proofErr w:type="spellStart"/>
+      <w:r>
+        <w:rPr>
+          <w:rFonts w:ascii="Times New Roman" w:eastAsia="Times New Roman" w:hAnsi="Times New Roman" w:cs="Times New Roman"/>
+          <w:color w:val="000000"/>
+        </w:rPr>
+        <w:t>CountStmtExe</w:t>
+      </w:r>
+      <w:proofErr w:type="spellEnd"/>
+      <w:r>
+        <w:rPr>
+          <w:rFonts w:ascii="Times New Roman" w:eastAsia="Times New Roman" w:hAnsi="Times New Roman" w:cs="Times New Roman"/>
+          <w:color w:val="000000"/>
+        </w:rPr>
+        <w:t xml:space="preserve">, </w:t>
+      </w:r>
+      <w:proofErr w:type="spellStart"/>
+      <w:r>
+        <w:rPr>
+          <w:rFonts w:ascii="Times New Roman" w:eastAsia="Times New Roman" w:hAnsi="Times New Roman" w:cs="Times New Roman"/>
+          <w:color w:val="000000"/>
+        </w:rPr>
+        <w:t>CountStmt</w:t>
+      </w:r>
+      <w:proofErr w:type="spellEnd"/>
+      <w:r>
+        <w:rPr>
+          <w:rFonts w:ascii="Times New Roman" w:eastAsia="Times New Roman" w:hAnsi="Times New Roman" w:cs="Times New Roman"/>
+          <w:color w:val="000000"/>
+        </w:rPr>
+        <w:t xml:space="preserve">, </w:t>
+      </w:r>
+      <w:proofErr w:type="spellStart"/>
+      <w:r>
+        <w:rPr>
+          <w:rFonts w:ascii="Times New Roman" w:eastAsia="Times New Roman" w:hAnsi="Times New Roman" w:cs="Times New Roman"/>
+          <w:color w:val="000000"/>
+        </w:rPr>
+        <w:t>CountLineComment</w:t>
+      </w:r>
+      <w:proofErr w:type="spellEnd"/>
+      <w:r>
+        <w:rPr>
+          <w:rFonts w:ascii="Times New Roman" w:eastAsia="Times New Roman" w:hAnsi="Times New Roman" w:cs="Times New Roman"/>
+          <w:color w:val="000000"/>
+        </w:rPr>
+        <w:t xml:space="preserve">, </w:t>
+      </w:r>
+      <w:proofErr w:type="spellStart"/>
+      <w:r>
+        <w:rPr>
+          <w:rFonts w:ascii="Times New Roman" w:eastAsia="Times New Roman" w:hAnsi="Times New Roman" w:cs="Times New Roman"/>
+          <w:color w:val="000000"/>
+        </w:rPr>
+        <w:t>AltCountLineComment</w:t>
+      </w:r>
+      <w:proofErr w:type="spellEnd"/>
+      <w:r>
+        <w:rPr>
+          <w:rFonts w:ascii="Times New Roman" w:eastAsia="Times New Roman" w:hAnsi="Times New Roman" w:cs="Times New Roman"/>
+          <w:color w:val="000000"/>
+        </w:rPr>
+        <w:t xml:space="preserve">, </w:t>
+      </w:r>
+      <w:proofErr w:type="spellStart"/>
+      <w:r>
+        <w:rPr>
+          <w:rFonts w:ascii="Times New Roman" w:eastAsia="Times New Roman" w:hAnsi="Times New Roman" w:cs="Times New Roman"/>
+          <w:color w:val="000000"/>
+        </w:rPr>
+        <w:t>CountLineCodeDecl</w:t>
+      </w:r>
+      <w:proofErr w:type="spellEnd"/>
+      <w:r>
+        <w:rPr>
+          <w:rFonts w:ascii="Times New Roman" w:eastAsia="Times New Roman" w:hAnsi="Times New Roman" w:cs="Times New Roman"/>
+          <w:color w:val="000000"/>
+        </w:rPr>
+        <w:t xml:space="preserve">, </w:t>
+      </w:r>
+      <w:proofErr w:type="spellStart"/>
+      <w:r>
+        <w:rPr>
+          <w:rFonts w:ascii="Times New Roman" w:eastAsia="Times New Roman" w:hAnsi="Times New Roman" w:cs="Times New Roman"/>
+          <w:color w:val="000000"/>
+        </w:rPr>
+        <w:t>CountLineCodeExe</w:t>
+      </w:r>
+      <w:proofErr w:type="spellEnd"/>
+      <w:r>
+        <w:rPr>
+          <w:rFonts w:ascii="Times New Roman" w:eastAsia="Times New Roman" w:hAnsi="Times New Roman" w:cs="Times New Roman"/>
+          <w:color w:val="000000"/>
+        </w:rPr>
+        <w:t xml:space="preserve">, </w:t>
+      </w:r>
+      <w:proofErr w:type="spellStart"/>
+      <w:r>
+        <w:rPr>
+          <w:rFonts w:ascii="Times New Roman" w:eastAsia="Times New Roman" w:hAnsi="Times New Roman" w:cs="Times New Roman"/>
+          <w:color w:val="000000"/>
+        </w:rPr>
+        <w:t>CountLine</w:t>
+      </w:r>
+      <w:proofErr w:type="spellEnd"/>
+      <w:r>
+        <w:rPr>
+          <w:rFonts w:ascii="Times New Roman" w:eastAsia="Times New Roman" w:hAnsi="Times New Roman" w:cs="Times New Roman"/>
+          <w:color w:val="000000"/>
+        </w:rPr>
+        <w:t>, pois possuem uma boa quantidade de correlações</w:t>
       </w:r>
       <w:r>
         <w:rPr>
@@ -753,7 +1161,23 @@
           <w:rFonts w:ascii="Times New Roman" w:eastAsia="Times New Roman" w:hAnsi="Times New Roman" w:cs="Times New Roman"/>
           <w:color w:val="000000"/>
         </w:rPr>
-        <w:t xml:space="preserve"> em relação a base (glibc) que não está balanceada</w:t>
+        <w:t xml:space="preserve"> em relação a base (</w:t>
+      </w:r>
+      <w:proofErr w:type="spellStart"/>
+      <w:r>
+        <w:rPr>
+          <w:rFonts w:ascii="Times New Roman" w:eastAsia="Times New Roman" w:hAnsi="Times New Roman" w:cs="Times New Roman"/>
+          <w:color w:val="000000"/>
+        </w:rPr>
+        <w:t>glibc</w:t>
+      </w:r>
+      <w:proofErr w:type="spellEnd"/>
+      <w:r>
+        <w:rPr>
+          <w:rFonts w:ascii="Times New Roman" w:eastAsia="Times New Roman" w:hAnsi="Times New Roman" w:cs="Times New Roman"/>
+          <w:color w:val="000000"/>
+        </w:rPr>
+        <w:t>) que não está balanceada</w:t>
       </w:r>
       <w:r>
         <w:rPr>
@@ -979,8 +1403,33 @@
           <w:rFonts w:ascii="Times New Roman" w:eastAsia="Times New Roman" w:hAnsi="Times New Roman" w:cs="Times New Roman"/>
           <w:color w:val="000000"/>
         </w:rPr>
-        <w:t>Na visualização acima pode-se ver que há um agrupamento entre as variáveis Essential e CountSemiColon</w:t>
-      </w:r>
+        <w:t xml:space="preserve">Na visualização acima pode-se ver que há um agrupamento entre as variáveis </w:t>
+      </w:r>
+      <w:proofErr w:type="spellStart"/>
+      <w:r>
+        <w:rPr>
+          <w:rFonts w:ascii="Times New Roman" w:eastAsia="Times New Roman" w:hAnsi="Times New Roman" w:cs="Times New Roman"/>
+          <w:color w:val="000000"/>
+        </w:rPr>
+        <w:t>Essential</w:t>
+      </w:r>
+      <w:proofErr w:type="spellEnd"/>
+      <w:r>
+        <w:rPr>
+          <w:rFonts w:ascii="Times New Roman" w:eastAsia="Times New Roman" w:hAnsi="Times New Roman" w:cs="Times New Roman"/>
+          <w:color w:val="000000"/>
+        </w:rPr>
+        <w:t xml:space="preserve"> e </w:t>
+      </w:r>
+      <w:proofErr w:type="spellStart"/>
+      <w:r>
+        <w:rPr>
+          <w:rFonts w:ascii="Times New Roman" w:eastAsia="Times New Roman" w:hAnsi="Times New Roman" w:cs="Times New Roman"/>
+          <w:color w:val="000000"/>
+        </w:rPr>
+        <w:t>CountSemiColon</w:t>
+      </w:r>
+      <w:proofErr w:type="spellEnd"/>
       <w:r>
         <w:rPr>
           <w:rFonts w:ascii="Times New Roman" w:eastAsia="Times New Roman" w:hAnsi="Times New Roman" w:cs="Times New Roman"/>
@@ -1116,14 +1565,78 @@
           <w:rFonts w:ascii="Times New Roman" w:eastAsia="Times New Roman" w:hAnsi="Times New Roman" w:cs="Times New Roman"/>
           <w:color w:val="000000"/>
         </w:rPr>
-        <w:t xml:space="preserve">Comparando a base (httpd) balanceada X normal, pode-se ver que há um aumento no número de métricas correlacionadas, </w:t>
-      </w:r>
-      <w:r>
-        <w:rPr>
-          <w:rFonts w:ascii="Times New Roman" w:eastAsia="Times New Roman" w:hAnsi="Times New Roman" w:cs="Times New Roman"/>
-          <w:color w:val="000000"/>
-        </w:rPr>
-        <w:t>pois como exemplo temos a métrica CountSemiColon (número de ponto e virgula) que aumenta a medida que também ocorre o aumento das métricas CountStmt (número de instruções) e CountStmtExe (número de instruções executáveis), o que torna justificável.</w:t>
+        <w:t>Comparando a base (</w:t>
+      </w:r>
+      <w:proofErr w:type="spellStart"/>
+      <w:r>
+        <w:rPr>
+          <w:rFonts w:ascii="Times New Roman" w:eastAsia="Times New Roman" w:hAnsi="Times New Roman" w:cs="Times New Roman"/>
+          <w:color w:val="000000"/>
+        </w:rPr>
+        <w:t>httpd</w:t>
+      </w:r>
+      <w:proofErr w:type="spellEnd"/>
+      <w:r>
+        <w:rPr>
+          <w:rFonts w:ascii="Times New Roman" w:eastAsia="Times New Roman" w:hAnsi="Times New Roman" w:cs="Times New Roman"/>
+          <w:color w:val="000000"/>
+        </w:rPr>
+        <w:t xml:space="preserve">) balanceada X normal, pode-se ver que há um aumento no número de métricas correlacionadas, </w:t>
+      </w:r>
+      <w:r>
+        <w:rPr>
+          <w:rFonts w:ascii="Times New Roman" w:eastAsia="Times New Roman" w:hAnsi="Times New Roman" w:cs="Times New Roman"/>
+          <w:color w:val="000000"/>
+        </w:rPr>
+        <w:t xml:space="preserve">pois como exemplo temos a métrica </w:t>
+      </w:r>
+      <w:proofErr w:type="spellStart"/>
+      <w:r>
+        <w:rPr>
+          <w:rFonts w:ascii="Times New Roman" w:eastAsia="Times New Roman" w:hAnsi="Times New Roman" w:cs="Times New Roman"/>
+          <w:color w:val="000000"/>
+        </w:rPr>
+        <w:t>CountSemiColon</w:t>
+      </w:r>
+      <w:proofErr w:type="spellEnd"/>
+      <w:r>
+        <w:rPr>
+          <w:rFonts w:ascii="Times New Roman" w:eastAsia="Times New Roman" w:hAnsi="Times New Roman" w:cs="Times New Roman"/>
+          <w:color w:val="000000"/>
+        </w:rPr>
+        <w:t xml:space="preserve"> (número de ponto e virgula) que aumenta a medida que também ocorre o aumento das métricas </w:t>
+      </w:r>
+      <w:proofErr w:type="spellStart"/>
+      <w:r>
+        <w:rPr>
+          <w:rFonts w:ascii="Times New Roman" w:eastAsia="Times New Roman" w:hAnsi="Times New Roman" w:cs="Times New Roman"/>
+          <w:color w:val="000000"/>
+        </w:rPr>
+        <w:t>CountStmt</w:t>
+      </w:r>
+      <w:proofErr w:type="spellEnd"/>
+      <w:r>
+        <w:rPr>
+          <w:rFonts w:ascii="Times New Roman" w:eastAsia="Times New Roman" w:hAnsi="Times New Roman" w:cs="Times New Roman"/>
+          <w:color w:val="000000"/>
+        </w:rPr>
+        <w:t xml:space="preserve"> (número de instruções) e </w:t>
+      </w:r>
+      <w:proofErr w:type="spellStart"/>
+      <w:r>
+        <w:rPr>
+          <w:rFonts w:ascii="Times New Roman" w:eastAsia="Times New Roman" w:hAnsi="Times New Roman" w:cs="Times New Roman"/>
+          <w:color w:val="000000"/>
+        </w:rPr>
+        <w:t>CountStmtExe</w:t>
+      </w:r>
+      <w:proofErr w:type="spellEnd"/>
+      <w:r>
+        <w:rPr>
+          <w:rFonts w:ascii="Times New Roman" w:eastAsia="Times New Roman" w:hAnsi="Times New Roman" w:cs="Times New Roman"/>
+          <w:color w:val="000000"/>
+        </w:rPr>
+        <w:t xml:space="preserve"> (número de instruções executáveis), o que torna justificável.</w:t>
       </w:r>
     </w:p>
     <w:p>
@@ -1253,22 +1766,72 @@
           <w:rFonts w:ascii="Times New Roman" w:eastAsia="Times New Roman" w:hAnsi="Times New Roman" w:cs="Times New Roman"/>
           <w:color w:val="000000"/>
         </w:rPr>
-        <w:t xml:space="preserve">A visualização acima (que representa as correlações existentes entre as métricas no dataset não balanceado), indique pouca correlação entre as métricas, onde de fato analisado </w:t>
-      </w:r>
-      <w:r>
-        <w:rPr>
-          <w:rFonts w:ascii="Times New Roman" w:eastAsia="Times New Roman" w:hAnsi="Times New Roman" w:cs="Times New Roman"/>
-          <w:color w:val="000000"/>
-        </w:rPr>
-        <w:t>as correlações de maior relevância (CountLineBlank, CountLineCode</w:t>
-      </w:r>
-      <w:r>
-        <w:rPr>
-          <w:rFonts w:ascii="Times New Roman" w:eastAsia="Times New Roman" w:hAnsi="Times New Roman" w:cs="Times New Roman"/>
-          <w:color w:val="000000"/>
-        </w:rPr>
-        <w:t>, CountLineCodeExe</w:t>
-      </w:r>
+        <w:t xml:space="preserve">A visualização acima (que representa as correlações existentes entre as métricas no </w:t>
+      </w:r>
+      <w:proofErr w:type="spellStart"/>
+      <w:r>
+        <w:rPr>
+          <w:rFonts w:ascii="Times New Roman" w:eastAsia="Times New Roman" w:hAnsi="Times New Roman" w:cs="Times New Roman"/>
+          <w:color w:val="000000"/>
+        </w:rPr>
+        <w:t>dataset</w:t>
+      </w:r>
+      <w:proofErr w:type="spellEnd"/>
+      <w:r>
+        <w:rPr>
+          <w:rFonts w:ascii="Times New Roman" w:eastAsia="Times New Roman" w:hAnsi="Times New Roman" w:cs="Times New Roman"/>
+          <w:color w:val="000000"/>
+        </w:rPr>
+        <w:t xml:space="preserve"> não balanceado), indique pouca correlação entre as métricas, onde de fato analisado </w:t>
+      </w:r>
+      <w:r>
+        <w:rPr>
+          <w:rFonts w:ascii="Times New Roman" w:eastAsia="Times New Roman" w:hAnsi="Times New Roman" w:cs="Times New Roman"/>
+          <w:color w:val="000000"/>
+        </w:rPr>
+        <w:t>as correlações de maior relevância (</w:t>
+      </w:r>
+      <w:proofErr w:type="spellStart"/>
+      <w:r>
+        <w:rPr>
+          <w:rFonts w:ascii="Times New Roman" w:eastAsia="Times New Roman" w:hAnsi="Times New Roman" w:cs="Times New Roman"/>
+          <w:color w:val="000000"/>
+        </w:rPr>
+        <w:t>CountLineBlank</w:t>
+      </w:r>
+      <w:proofErr w:type="spellEnd"/>
+      <w:r>
+        <w:rPr>
+          <w:rFonts w:ascii="Times New Roman" w:eastAsia="Times New Roman" w:hAnsi="Times New Roman" w:cs="Times New Roman"/>
+          <w:color w:val="000000"/>
+        </w:rPr>
+        <w:t xml:space="preserve">, </w:t>
+      </w:r>
+      <w:proofErr w:type="spellStart"/>
+      <w:r>
+        <w:rPr>
+          <w:rFonts w:ascii="Times New Roman" w:eastAsia="Times New Roman" w:hAnsi="Times New Roman" w:cs="Times New Roman"/>
+          <w:color w:val="000000"/>
+        </w:rPr>
+        <w:t>CountLineCode</w:t>
+      </w:r>
+      <w:proofErr w:type="spellEnd"/>
+      <w:r>
+        <w:rPr>
+          <w:rFonts w:ascii="Times New Roman" w:eastAsia="Times New Roman" w:hAnsi="Times New Roman" w:cs="Times New Roman"/>
+          <w:color w:val="000000"/>
+        </w:rPr>
+        <w:t xml:space="preserve">, </w:t>
+      </w:r>
+      <w:proofErr w:type="spellStart"/>
+      <w:r>
+        <w:rPr>
+          <w:rFonts w:ascii="Times New Roman" w:eastAsia="Times New Roman" w:hAnsi="Times New Roman" w:cs="Times New Roman"/>
+          <w:color w:val="000000"/>
+        </w:rPr>
+        <w:t>CountLineCodeExe</w:t>
+      </w:r>
+      <w:proofErr w:type="spellEnd"/>
       <w:r>
         <w:rPr>
           <w:rFonts w:ascii="Times New Roman" w:eastAsia="Times New Roman" w:hAnsi="Times New Roman" w:cs="Times New Roman"/>
@@ -1548,7 +2111,103 @@
           <w:rFonts w:ascii="Times New Roman" w:eastAsia="Times New Roman" w:hAnsi="Times New Roman" w:cs="Times New Roman"/>
           <w:color w:val="000000"/>
         </w:rPr>
-        <w:t>Comparando a base balanceada com a base normal, é percebido que as variáveis que foram vistas na correlações relevantes (CountLineBlank, CountLineCode, CountLineCodeExe) e (CountStmtDecl, CountSemiColon, CountStmt) se mantem correlacionadas na base de dados balanceada, gerando ainda o incremento de outras variáveis que se correlacionam.</w:t>
+        <w:t>Comparando a base balanceada com a base normal, é percebido que as variáveis que foram vistas na correlações relevantes (</w:t>
+      </w:r>
+      <w:proofErr w:type="spellStart"/>
+      <w:r>
+        <w:rPr>
+          <w:rFonts w:ascii="Times New Roman" w:eastAsia="Times New Roman" w:hAnsi="Times New Roman" w:cs="Times New Roman"/>
+          <w:color w:val="000000"/>
+        </w:rPr>
+        <w:t>CountLineBlank</w:t>
+      </w:r>
+      <w:proofErr w:type="spellEnd"/>
+      <w:r>
+        <w:rPr>
+          <w:rFonts w:ascii="Times New Roman" w:eastAsia="Times New Roman" w:hAnsi="Times New Roman" w:cs="Times New Roman"/>
+          <w:color w:val="000000"/>
+        </w:rPr>
+        <w:t xml:space="preserve">, </w:t>
+      </w:r>
+      <w:proofErr w:type="spellStart"/>
+      <w:r>
+        <w:rPr>
+          <w:rFonts w:ascii="Times New Roman" w:eastAsia="Times New Roman" w:hAnsi="Times New Roman" w:cs="Times New Roman"/>
+          <w:color w:val="000000"/>
+        </w:rPr>
+        <w:t>CountLineCode</w:t>
+      </w:r>
+      <w:proofErr w:type="spellEnd"/>
+      <w:r>
+        <w:rPr>
+          <w:rFonts w:ascii="Times New Roman" w:eastAsia="Times New Roman" w:hAnsi="Times New Roman" w:cs="Times New Roman"/>
+          <w:color w:val="000000"/>
+        </w:rPr>
+        <w:t xml:space="preserve">, </w:t>
+      </w:r>
+      <w:proofErr w:type="spellStart"/>
+      <w:r>
+        <w:rPr>
+          <w:rFonts w:ascii="Times New Roman" w:eastAsia="Times New Roman" w:hAnsi="Times New Roman" w:cs="Times New Roman"/>
+          <w:color w:val="000000"/>
+        </w:rPr>
+        <w:t>CountLineCodeExe</w:t>
+      </w:r>
+      <w:proofErr w:type="spellEnd"/>
+      <w:r>
+        <w:rPr>
+          <w:rFonts w:ascii="Times New Roman" w:eastAsia="Times New Roman" w:hAnsi="Times New Roman" w:cs="Times New Roman"/>
+          <w:color w:val="000000"/>
+        </w:rPr>
+        <w:t>) e (</w:t>
+      </w:r>
+      <w:proofErr w:type="spellStart"/>
+      <w:r>
+        <w:rPr>
+          <w:rFonts w:ascii="Times New Roman" w:eastAsia="Times New Roman" w:hAnsi="Times New Roman" w:cs="Times New Roman"/>
+          <w:color w:val="000000"/>
+        </w:rPr>
+        <w:t>CountStmtDecl</w:t>
+      </w:r>
+      <w:proofErr w:type="spellEnd"/>
+      <w:r>
+        <w:rPr>
+          <w:rFonts w:ascii="Times New Roman" w:eastAsia="Times New Roman" w:hAnsi="Times New Roman" w:cs="Times New Roman"/>
+          <w:color w:val="000000"/>
+        </w:rPr>
+        <w:t xml:space="preserve">, </w:t>
+      </w:r>
+      <w:proofErr w:type="spellStart"/>
+      <w:r>
+        <w:rPr>
+          <w:rFonts w:ascii="Times New Roman" w:eastAsia="Times New Roman" w:hAnsi="Times New Roman" w:cs="Times New Roman"/>
+          <w:color w:val="000000"/>
+        </w:rPr>
+        <w:t>CountSemiColon</w:t>
+      </w:r>
+      <w:proofErr w:type="spellEnd"/>
+      <w:r>
+        <w:rPr>
+          <w:rFonts w:ascii="Times New Roman" w:eastAsia="Times New Roman" w:hAnsi="Times New Roman" w:cs="Times New Roman"/>
+          <w:color w:val="000000"/>
+        </w:rPr>
+        <w:t xml:space="preserve">, </w:t>
+      </w:r>
+      <w:proofErr w:type="spellStart"/>
+      <w:r>
+        <w:rPr>
+          <w:rFonts w:ascii="Times New Roman" w:eastAsia="Times New Roman" w:hAnsi="Times New Roman" w:cs="Times New Roman"/>
+          <w:color w:val="000000"/>
+        </w:rPr>
+        <w:t>CountStmt</w:t>
+      </w:r>
+      <w:proofErr w:type="spellEnd"/>
+      <w:r>
+        <w:rPr>
+          <w:rFonts w:ascii="Times New Roman" w:eastAsia="Times New Roman" w:hAnsi="Times New Roman" w:cs="Times New Roman"/>
+          <w:color w:val="000000"/>
+        </w:rPr>
+        <w:t>) se mantem correlacionadas na base de dados balanceada, gerando ainda o incremento de outras variáveis que se correlacionam.</w:t>
       </w:r>
     </w:p>
     <w:p>
@@ -2223,7 +2882,35 @@
         <w:rPr>
           <w:rFonts w:ascii="Times New Roman" w:eastAsia="Times New Roman" w:hAnsi="Times New Roman" w:cs="Times New Roman"/>
         </w:rPr>
-        <w:t>Na visualização referente as correlações do dataset xen, nota-se que há uma boa correlação entre as métricas</w:t>
+        <w:t xml:space="preserve">Na visualização referente as correlações do </w:t>
+      </w:r>
+      <w:proofErr w:type="spellStart"/>
+      <w:r>
+        <w:rPr>
+          <w:rFonts w:ascii="Times New Roman" w:eastAsia="Times New Roman" w:hAnsi="Times New Roman" w:cs="Times New Roman"/>
+        </w:rPr>
+        <w:t>dataset</w:t>
+      </w:r>
+      <w:proofErr w:type="spellEnd"/>
+      <w:r>
+        <w:rPr>
+          <w:rFonts w:ascii="Times New Roman" w:eastAsia="Times New Roman" w:hAnsi="Times New Roman" w:cs="Times New Roman"/>
+        </w:rPr>
+        <w:t xml:space="preserve"> </w:t>
+      </w:r>
+      <w:proofErr w:type="spellStart"/>
+      <w:r>
+        <w:rPr>
+          <w:rFonts w:ascii="Times New Roman" w:eastAsia="Times New Roman" w:hAnsi="Times New Roman" w:cs="Times New Roman"/>
+        </w:rPr>
+        <w:t>xen</w:t>
+      </w:r>
+      <w:proofErr w:type="spellEnd"/>
+      <w:r>
+        <w:rPr>
+          <w:rFonts w:ascii="Times New Roman" w:eastAsia="Times New Roman" w:hAnsi="Times New Roman" w:cs="Times New Roman"/>
+        </w:rPr>
+        <w:t>, nota-se que há uma boa correlação entre as métricas</w:t>
       </w:r>
       <w:r>
         <w:rPr>
@@ -2303,7 +2990,205 @@
           <w:sz w:val="32"/>
           <w:szCs w:val="32"/>
         </w:rPr>
-        <w:t>Are the software metrics able to represent functions with reported vulnerabilities?</w:t>
+        <w:t xml:space="preserve">Are </w:t>
+      </w:r>
+      <w:proofErr w:type="spellStart"/>
+      <w:r>
+        <w:rPr>
+          <w:rFonts w:ascii="Times New Roman" w:eastAsia="Times New Roman" w:hAnsi="Times New Roman" w:cs="Times New Roman"/>
+          <w:b/>
+          <w:color w:val="000000"/>
+          <w:sz w:val="32"/>
+          <w:szCs w:val="32"/>
+        </w:rPr>
+        <w:t>the</w:t>
+      </w:r>
+      <w:proofErr w:type="spellEnd"/>
+      <w:r>
+        <w:rPr>
+          <w:rFonts w:ascii="Times New Roman" w:eastAsia="Times New Roman" w:hAnsi="Times New Roman" w:cs="Times New Roman"/>
+          <w:b/>
+          <w:color w:val="000000"/>
+          <w:sz w:val="32"/>
+          <w:szCs w:val="32"/>
+        </w:rPr>
+        <w:t xml:space="preserve"> software </w:t>
+      </w:r>
+      <w:proofErr w:type="spellStart"/>
+      <w:r>
+        <w:rPr>
+          <w:rFonts w:ascii="Times New Roman" w:eastAsia="Times New Roman" w:hAnsi="Times New Roman" w:cs="Times New Roman"/>
+          <w:b/>
+          <w:color w:val="000000"/>
+          <w:sz w:val="32"/>
+          <w:szCs w:val="32"/>
+        </w:rPr>
+        <w:t>metrics</w:t>
+      </w:r>
+      <w:proofErr w:type="spellEnd"/>
+      <w:r>
+        <w:rPr>
+          <w:rFonts w:ascii="Times New Roman" w:eastAsia="Times New Roman" w:hAnsi="Times New Roman" w:cs="Times New Roman"/>
+          <w:b/>
+          <w:color w:val="000000"/>
+          <w:sz w:val="32"/>
+          <w:szCs w:val="32"/>
+        </w:rPr>
+        <w:t xml:space="preserve"> </w:t>
+      </w:r>
+      <w:proofErr w:type="spellStart"/>
+      <w:r>
+        <w:rPr>
+          <w:rFonts w:ascii="Times New Roman" w:eastAsia="Times New Roman" w:hAnsi="Times New Roman" w:cs="Times New Roman"/>
+          <w:b/>
+          <w:color w:val="000000"/>
+          <w:sz w:val="32"/>
+          <w:szCs w:val="32"/>
+        </w:rPr>
+        <w:t>able</w:t>
+      </w:r>
+      <w:proofErr w:type="spellEnd"/>
+      <w:r>
+        <w:rPr>
+          <w:rFonts w:ascii="Times New Roman" w:eastAsia="Times New Roman" w:hAnsi="Times New Roman" w:cs="Times New Roman"/>
+          <w:b/>
+          <w:color w:val="000000"/>
+          <w:sz w:val="32"/>
+          <w:szCs w:val="32"/>
+        </w:rPr>
+        <w:t xml:space="preserve"> </w:t>
+      </w:r>
+      <w:proofErr w:type="spellStart"/>
+      <w:r>
+        <w:rPr>
+          <w:rFonts w:ascii="Times New Roman" w:eastAsia="Times New Roman" w:hAnsi="Times New Roman" w:cs="Times New Roman"/>
+          <w:b/>
+          <w:color w:val="000000"/>
+          <w:sz w:val="32"/>
+          <w:szCs w:val="32"/>
+        </w:rPr>
+        <w:t>to</w:t>
+      </w:r>
+      <w:proofErr w:type="spellEnd"/>
+      <w:r>
+        <w:rPr>
+          <w:rFonts w:ascii="Times New Roman" w:eastAsia="Times New Roman" w:hAnsi="Times New Roman" w:cs="Times New Roman"/>
+          <w:b/>
+          <w:color w:val="000000"/>
+          <w:sz w:val="32"/>
+          <w:szCs w:val="32"/>
+        </w:rPr>
+        <w:t xml:space="preserve"> </w:t>
+      </w:r>
+      <w:proofErr w:type="spellStart"/>
+      <w:r>
+        <w:rPr>
+          <w:rFonts w:ascii="Times New Roman" w:eastAsia="Times New Roman" w:hAnsi="Times New Roman" w:cs="Times New Roman"/>
+          <w:b/>
+          <w:color w:val="000000"/>
+          <w:sz w:val="32"/>
+          <w:szCs w:val="32"/>
+        </w:rPr>
+        <w:t>represent</w:t>
+      </w:r>
+      <w:proofErr w:type="spellEnd"/>
+      <w:r>
+        <w:rPr>
+          <w:rFonts w:ascii="Times New Roman" w:eastAsia="Times New Roman" w:hAnsi="Times New Roman" w:cs="Times New Roman"/>
+          <w:b/>
+          <w:color w:val="000000"/>
+          <w:sz w:val="32"/>
+          <w:szCs w:val="32"/>
+        </w:rPr>
+        <w:t xml:space="preserve"> </w:t>
+      </w:r>
+      <w:proofErr w:type="spellStart"/>
+      <w:r>
+        <w:rPr>
+          <w:rFonts w:ascii="Times New Roman" w:eastAsia="Times New Roman" w:hAnsi="Times New Roman" w:cs="Times New Roman"/>
+          <w:b/>
+          <w:color w:val="000000"/>
+          <w:sz w:val="32"/>
+          <w:szCs w:val="32"/>
+        </w:rPr>
+        <w:t>functions</w:t>
+      </w:r>
+      <w:proofErr w:type="spellEnd"/>
+      <w:r>
+        <w:rPr>
+          <w:rFonts w:ascii="Times New Roman" w:eastAsia="Times New Roman" w:hAnsi="Times New Roman" w:cs="Times New Roman"/>
+          <w:b/>
+          <w:color w:val="000000"/>
+          <w:sz w:val="32"/>
+          <w:szCs w:val="32"/>
+        </w:rPr>
+        <w:t xml:space="preserve"> </w:t>
+      </w:r>
+      <w:proofErr w:type="spellStart"/>
+      <w:r>
+        <w:rPr>
+          <w:rFonts w:ascii="Times New Roman" w:eastAsia="Times New Roman" w:hAnsi="Times New Roman" w:cs="Times New Roman"/>
+          <w:b/>
+          <w:color w:val="000000"/>
+          <w:sz w:val="32"/>
+          <w:szCs w:val="32"/>
+        </w:rPr>
+        <w:t>with</w:t>
+      </w:r>
+      <w:proofErr w:type="spellEnd"/>
+      <w:r>
+        <w:rPr>
+          <w:rFonts w:ascii="Times New Roman" w:eastAsia="Times New Roman" w:hAnsi="Times New Roman" w:cs="Times New Roman"/>
+          <w:b/>
+          <w:color w:val="000000"/>
+          <w:sz w:val="32"/>
+          <w:szCs w:val="32"/>
+        </w:rPr>
+        <w:t xml:space="preserve"> </w:t>
+      </w:r>
+      <w:proofErr w:type="spellStart"/>
+      <w:r>
+        <w:rPr>
+          <w:rFonts w:ascii="Times New Roman" w:eastAsia="Times New Roman" w:hAnsi="Times New Roman" w:cs="Times New Roman"/>
+          <w:b/>
+          <w:color w:val="000000"/>
+          <w:sz w:val="32"/>
+          <w:szCs w:val="32"/>
+        </w:rPr>
+        <w:t>reported</w:t>
+      </w:r>
+      <w:proofErr w:type="spellEnd"/>
+      <w:r>
+        <w:rPr>
+          <w:rFonts w:ascii="Times New Roman" w:eastAsia="Times New Roman" w:hAnsi="Times New Roman" w:cs="Times New Roman"/>
+          <w:b/>
+          <w:color w:val="000000"/>
+          <w:sz w:val="32"/>
+          <w:szCs w:val="32"/>
+        </w:rPr>
+        <w:t xml:space="preserve"> </w:t>
+      </w:r>
+      <w:proofErr w:type="spellStart"/>
+      <w:r>
+        <w:rPr>
+          <w:rFonts w:ascii="Times New Roman" w:eastAsia="Times New Roman" w:hAnsi="Times New Roman" w:cs="Times New Roman"/>
+          <w:b/>
+          <w:color w:val="000000"/>
+          <w:sz w:val="32"/>
+          <w:szCs w:val="32"/>
+        </w:rPr>
+        <w:t>vulnerabilities</w:t>
+      </w:r>
+      <w:proofErr w:type="spellEnd"/>
+      <w:r>
+        <w:rPr>
+          <w:rFonts w:ascii="Times New Roman" w:eastAsia="Times New Roman" w:hAnsi="Times New Roman" w:cs="Times New Roman"/>
+          <w:b/>
+          <w:color w:val="000000"/>
+          <w:sz w:val="32"/>
+          <w:szCs w:val="32"/>
+        </w:rPr>
+        <w:t>?</w:t>
       </w:r>
     </w:p>
     <w:p>
@@ -2366,15 +3251,40 @@
           <w:rFonts w:ascii="Times New Roman" w:eastAsia="Times New Roman" w:hAnsi="Times New Roman" w:cs="Times New Roman"/>
           <w:color w:val="000000"/>
         </w:rPr>
-        <w:t xml:space="preserve">Para responder essa pergunta foram gerados gráficos bloxplots para analisar se as métricas possuem eficiência na identificação de vulnerabilidades, e como teste estatístico utilizamos o teste </w:t>
-      </w:r>
-      <w:r>
-        <w:rPr>
-          <w:rFonts w:ascii="Times New Roman" w:eastAsia="Times New Roman" w:hAnsi="Times New Roman" w:cs="Times New Roman"/>
-          <w:color w:val="000000"/>
-        </w:rPr>
-        <w:t>t-test</w:t>
-      </w:r>
+        <w:t xml:space="preserve">Para responder essa pergunta foram gerados gráficos </w:t>
+      </w:r>
+      <w:proofErr w:type="spellStart"/>
+      <w:r>
+        <w:rPr>
+          <w:rFonts w:ascii="Times New Roman" w:eastAsia="Times New Roman" w:hAnsi="Times New Roman" w:cs="Times New Roman"/>
+          <w:color w:val="000000"/>
+        </w:rPr>
+        <w:t>bloxplots</w:t>
+      </w:r>
+      <w:proofErr w:type="spellEnd"/>
+      <w:r>
+        <w:rPr>
+          <w:rFonts w:ascii="Times New Roman" w:eastAsia="Times New Roman" w:hAnsi="Times New Roman" w:cs="Times New Roman"/>
+          <w:color w:val="000000"/>
+        </w:rPr>
+        <w:t xml:space="preserve"> para analisar se as métricas possuem eficiência na identificação de vulnerabilidades, e como teste estatístico utilizamos o teste </w:t>
+      </w:r>
+      <w:r>
+        <w:rPr>
+          <w:rFonts w:ascii="Times New Roman" w:eastAsia="Times New Roman" w:hAnsi="Times New Roman" w:cs="Times New Roman"/>
+          <w:color w:val="000000"/>
+        </w:rPr>
+        <w:t>t-</w:t>
+      </w:r>
+      <w:proofErr w:type="spellStart"/>
+      <w:r>
+        <w:rPr>
+          <w:rFonts w:ascii="Times New Roman" w:eastAsia="Times New Roman" w:hAnsi="Times New Roman" w:cs="Times New Roman"/>
+          <w:color w:val="000000"/>
+        </w:rPr>
+        <w:t>test</w:t>
+      </w:r>
+      <w:proofErr w:type="spellEnd"/>
       <w:r>
         <w:rPr>
           <w:rFonts w:ascii="Times New Roman" w:eastAsia="Times New Roman" w:hAnsi="Times New Roman" w:cs="Times New Roman"/>
@@ -2387,7 +3297,23 @@
           <w:rFonts w:ascii="Times New Roman" w:eastAsia="Times New Roman" w:hAnsi="Times New Roman" w:cs="Times New Roman"/>
           <w:color w:val="000000"/>
         </w:rPr>
-        <w:t xml:space="preserve"> (Neutral e Vulnerability).</w:t>
+        <w:t xml:space="preserve"> (Neutral e </w:t>
+      </w:r>
+      <w:proofErr w:type="spellStart"/>
+      <w:r>
+        <w:rPr>
+          <w:rFonts w:ascii="Times New Roman" w:eastAsia="Times New Roman" w:hAnsi="Times New Roman" w:cs="Times New Roman"/>
+          <w:color w:val="000000"/>
+        </w:rPr>
+        <w:t>Vulnerability</w:t>
+      </w:r>
+      <w:proofErr w:type="spellEnd"/>
+      <w:r>
+        <w:rPr>
+          <w:rFonts w:ascii="Times New Roman" w:eastAsia="Times New Roman" w:hAnsi="Times New Roman" w:cs="Times New Roman"/>
+          <w:color w:val="000000"/>
+        </w:rPr>
+        <w:t>).</w:t>
       </w:r>
     </w:p>
     <w:p>
@@ -2542,7 +3468,23 @@
           <w:rFonts w:ascii="Times New Roman" w:eastAsia="Times New Roman" w:hAnsi="Times New Roman" w:cs="Times New Roman"/>
           <w:color w:val="000000"/>
         </w:rPr>
-        <w:t xml:space="preserve">Observando o gráfico boxplot acima, podemos ver que </w:t>
+        <w:t xml:space="preserve">Observando o gráfico </w:t>
+      </w:r>
+      <w:proofErr w:type="spellStart"/>
+      <w:r>
+        <w:rPr>
+          <w:rFonts w:ascii="Times New Roman" w:eastAsia="Times New Roman" w:hAnsi="Times New Roman" w:cs="Times New Roman"/>
+          <w:color w:val="000000"/>
+        </w:rPr>
+        <w:t>boxplot</w:t>
+      </w:r>
+      <w:proofErr w:type="spellEnd"/>
+      <w:r>
+        <w:rPr>
+          <w:rFonts w:ascii="Times New Roman" w:eastAsia="Times New Roman" w:hAnsi="Times New Roman" w:cs="Times New Roman"/>
+          <w:color w:val="000000"/>
+        </w:rPr>
+        <w:t xml:space="preserve"> acima, podemos ver que </w:t>
       </w:r>
       <w:r>
         <w:rPr>
@@ -2563,7 +3505,23 @@
           <w:rFonts w:ascii="Times New Roman" w:eastAsia="Times New Roman" w:hAnsi="Times New Roman" w:cs="Times New Roman"/>
           <w:color w:val="000000"/>
         </w:rPr>
-        <w:t>presenta maior mediana, onde ocorre uma maior variabilidade nesses dados. Quanto a amostra NEUTRAL, vemos que existem alguns outliers, sendo eles os valores discrepantes no conjunto de dados.</w:t>
+        <w:t xml:space="preserve">presenta maior mediana, onde ocorre uma maior variabilidade nesses dados. Quanto a amostra NEUTRAL, vemos que existem alguns </w:t>
+      </w:r>
+      <w:proofErr w:type="spellStart"/>
+      <w:r>
+        <w:rPr>
+          <w:rFonts w:ascii="Times New Roman" w:eastAsia="Times New Roman" w:hAnsi="Times New Roman" w:cs="Times New Roman"/>
+          <w:color w:val="000000"/>
+        </w:rPr>
+        <w:t>outliers</w:t>
+      </w:r>
+      <w:proofErr w:type="spellEnd"/>
+      <w:r>
+        <w:rPr>
+          <w:rFonts w:ascii="Times New Roman" w:eastAsia="Times New Roman" w:hAnsi="Times New Roman" w:cs="Times New Roman"/>
+          <w:color w:val="000000"/>
+        </w:rPr>
+        <w:t>, sendo eles os valores discrepantes no conjunto de dados.</w:t>
       </w:r>
     </w:p>
     <w:p>
@@ -2720,14 +3678,46 @@
           <w:rFonts w:ascii="Times New Roman" w:eastAsia="Times New Roman" w:hAnsi="Times New Roman" w:cs="Times New Roman"/>
           <w:color w:val="000000"/>
         </w:rPr>
-        <w:t xml:space="preserve">Quanto ao gráfico acima, vemos que a métrica CountInput, a amostra VULNERABLE apresenta quartis esparsos, contendo mais de 10 </w:t>
-      </w:r>
-      <w:r>
-        <w:rPr>
-          <w:rFonts w:ascii="Times New Roman" w:eastAsia="Times New Roman" w:hAnsi="Times New Roman" w:cs="Times New Roman"/>
-          <w:color w:val="000000"/>
-        </w:rPr>
-        <w:t>expressões de entrada, e a amostra NEUTRAL apresenta uma alta quantidade de outliers, o que impede diferenciar os perfis das amostras.</w:t>
+        <w:t xml:space="preserve">Quanto ao gráfico acima, vemos que a métrica </w:t>
+      </w:r>
+      <w:proofErr w:type="spellStart"/>
+      <w:r>
+        <w:rPr>
+          <w:rFonts w:ascii="Times New Roman" w:eastAsia="Times New Roman" w:hAnsi="Times New Roman" w:cs="Times New Roman"/>
+          <w:color w:val="000000"/>
+        </w:rPr>
+        <w:t>CountInput</w:t>
+      </w:r>
+      <w:proofErr w:type="spellEnd"/>
+      <w:r>
+        <w:rPr>
+          <w:rFonts w:ascii="Times New Roman" w:eastAsia="Times New Roman" w:hAnsi="Times New Roman" w:cs="Times New Roman"/>
+          <w:color w:val="000000"/>
+        </w:rPr>
+        <w:t xml:space="preserve">, a amostra VULNERABLE apresenta quartis esparsos, contendo mais de 10 </w:t>
+      </w:r>
+      <w:r>
+        <w:rPr>
+          <w:rFonts w:ascii="Times New Roman" w:eastAsia="Times New Roman" w:hAnsi="Times New Roman" w:cs="Times New Roman"/>
+          <w:color w:val="000000"/>
+        </w:rPr>
+        <w:t xml:space="preserve">expressões de entrada, e a amostra NEUTRAL apresenta uma alta quantidade de </w:t>
+      </w:r>
+      <w:proofErr w:type="spellStart"/>
+      <w:r>
+        <w:rPr>
+          <w:rFonts w:ascii="Times New Roman" w:eastAsia="Times New Roman" w:hAnsi="Times New Roman" w:cs="Times New Roman"/>
+          <w:color w:val="000000"/>
+        </w:rPr>
+        <w:t>outliers</w:t>
+      </w:r>
+      <w:proofErr w:type="spellEnd"/>
+      <w:r>
+        <w:rPr>
+          <w:rFonts w:ascii="Times New Roman" w:eastAsia="Times New Roman" w:hAnsi="Times New Roman" w:cs="Times New Roman"/>
+          <w:color w:val="000000"/>
+        </w:rPr>
+        <w:t>, o que impede diferenciar os perfis das amostras.</w:t>
       </w:r>
     </w:p>
     <w:p>
@@ -2881,7 +3871,23 @@
           <w:rFonts w:ascii="Times New Roman" w:eastAsia="Times New Roman" w:hAnsi="Times New Roman" w:cs="Times New Roman"/>
           <w:color w:val="000000"/>
         </w:rPr>
-        <w:t xml:space="preserve">a presença de outliers não permite diferenciar o comportamento das amostras.  </w:t>
+        <w:t xml:space="preserve">a presença de </w:t>
+      </w:r>
+      <w:proofErr w:type="spellStart"/>
+      <w:r>
+        <w:rPr>
+          <w:rFonts w:ascii="Times New Roman" w:eastAsia="Times New Roman" w:hAnsi="Times New Roman" w:cs="Times New Roman"/>
+          <w:color w:val="000000"/>
+        </w:rPr>
+        <w:t>outliers</w:t>
+      </w:r>
+      <w:proofErr w:type="spellEnd"/>
+      <w:r>
+        <w:rPr>
+          <w:rFonts w:ascii="Times New Roman" w:eastAsia="Times New Roman" w:hAnsi="Times New Roman" w:cs="Times New Roman"/>
+          <w:color w:val="000000"/>
+        </w:rPr>
+        <w:t xml:space="preserve"> não permite diferenciar o comportamento das amostras.  </w:t>
       </w:r>
     </w:p>
     <w:p>
@@ -3353,7 +4359,23 @@
           <w:rFonts w:ascii="Times New Roman" w:eastAsia="Times New Roman" w:hAnsi="Times New Roman" w:cs="Times New Roman"/>
           <w:color w:val="000000"/>
         </w:rPr>
-        <w:t>Na amostragem acima podemos ver uma semelhança entre as métricas, contudo devido a grande quantidade de outliers, fica difícil precisar se há ou não vulnerabilidade.</w:t>
+        <w:t xml:space="preserve">Na amostragem acima podemos ver uma semelhança entre as métricas, contudo devido a grande quantidade de </w:t>
+      </w:r>
+      <w:proofErr w:type="spellStart"/>
+      <w:r>
+        <w:rPr>
+          <w:rFonts w:ascii="Times New Roman" w:eastAsia="Times New Roman" w:hAnsi="Times New Roman" w:cs="Times New Roman"/>
+          <w:color w:val="000000"/>
+        </w:rPr>
+        <w:t>outliers</w:t>
+      </w:r>
+      <w:proofErr w:type="spellEnd"/>
+      <w:r>
+        <w:rPr>
+          <w:rFonts w:ascii="Times New Roman" w:eastAsia="Times New Roman" w:hAnsi="Times New Roman" w:cs="Times New Roman"/>
+          <w:color w:val="000000"/>
+        </w:rPr>
+        <w:t>, fica difícil precisar se há ou não vulnerabilidade.</w:t>
       </w:r>
     </w:p>
     <w:p>
@@ -3460,7 +4482,23 @@
           <w:rFonts w:ascii="Times New Roman" w:eastAsia="Times New Roman" w:hAnsi="Times New Roman" w:cs="Times New Roman"/>
           <w:color w:val="000000"/>
         </w:rPr>
-        <w:t xml:space="preserve">Na visualização acima podemos ver uma semelhança entre as métricas, apesar que a amostra VULNERABLE possuir uma mediana levemente acentuada, não é possível precisar se há ou não vulnerabilidade, devido a grande quantidade de outliers presente nas duas amostras. </w:t>
+        <w:t xml:space="preserve">Na visualização acima podemos ver uma semelhança entre as métricas, apesar que a amostra VULNERABLE possuir uma mediana levemente acentuada, não é possível precisar se há ou não vulnerabilidade, devido a grande quantidade de </w:t>
+      </w:r>
+      <w:proofErr w:type="spellStart"/>
+      <w:r>
+        <w:rPr>
+          <w:rFonts w:ascii="Times New Roman" w:eastAsia="Times New Roman" w:hAnsi="Times New Roman" w:cs="Times New Roman"/>
+          <w:color w:val="000000"/>
+        </w:rPr>
+        <w:t>outliers</w:t>
+      </w:r>
+      <w:proofErr w:type="spellEnd"/>
+      <w:r>
+        <w:rPr>
+          <w:rFonts w:ascii="Times New Roman" w:eastAsia="Times New Roman" w:hAnsi="Times New Roman" w:cs="Times New Roman"/>
+          <w:color w:val="000000"/>
+        </w:rPr>
+        <w:t xml:space="preserve"> presente nas duas amostras. </w:t>
       </w:r>
     </w:p>
     <w:p>
@@ -3949,6 +4987,7 @@
           <w:szCs w:val="32"/>
         </w:rPr>
       </w:pPr>
+      <w:proofErr w:type="spellStart"/>
       <w:r>
         <w:rPr>
           <w:rFonts w:ascii="Times New Roman" w:eastAsia="Times New Roman" w:hAnsi="Times New Roman" w:cs="Times New Roman"/>
@@ -3957,7 +4996,194 @@
           <w:sz w:val="32"/>
           <w:szCs w:val="32"/>
         </w:rPr>
-        <w:t>How effective are machine learning techniques to predict vulnerable functions?</w:t>
+        <w:t>How</w:t>
+      </w:r>
+      <w:proofErr w:type="spellEnd"/>
+      <w:r>
+        <w:rPr>
+          <w:rFonts w:ascii="Times New Roman" w:eastAsia="Times New Roman" w:hAnsi="Times New Roman" w:cs="Times New Roman"/>
+          <w:b/>
+          <w:color w:val="000000"/>
+          <w:sz w:val="32"/>
+          <w:szCs w:val="32"/>
+        </w:rPr>
+        <w:t xml:space="preserve"> </w:t>
+      </w:r>
+      <w:proofErr w:type="spellStart"/>
+      <w:r>
+        <w:rPr>
+          <w:rFonts w:ascii="Times New Roman" w:eastAsia="Times New Roman" w:hAnsi="Times New Roman" w:cs="Times New Roman"/>
+          <w:b/>
+          <w:color w:val="000000"/>
+          <w:sz w:val="32"/>
+          <w:szCs w:val="32"/>
+        </w:rPr>
+        <w:t>effective</w:t>
+      </w:r>
+      <w:proofErr w:type="spellEnd"/>
+      <w:r>
+        <w:rPr>
+          <w:rFonts w:ascii="Times New Roman" w:eastAsia="Times New Roman" w:hAnsi="Times New Roman" w:cs="Times New Roman"/>
+          <w:b/>
+          <w:color w:val="000000"/>
+          <w:sz w:val="32"/>
+          <w:szCs w:val="32"/>
+        </w:rPr>
+        <w:t xml:space="preserve"> are </w:t>
+      </w:r>
+      <w:proofErr w:type="spellStart"/>
+      <w:r>
+        <w:rPr>
+          <w:rFonts w:ascii="Times New Roman" w:eastAsia="Times New Roman" w:hAnsi="Times New Roman" w:cs="Times New Roman"/>
+          <w:b/>
+          <w:color w:val="000000"/>
+          <w:sz w:val="32"/>
+          <w:szCs w:val="32"/>
+        </w:rPr>
+        <w:t>machine</w:t>
+      </w:r>
+      <w:proofErr w:type="spellEnd"/>
+      <w:r>
+        <w:rPr>
+          <w:rFonts w:ascii="Times New Roman" w:eastAsia="Times New Roman" w:hAnsi="Times New Roman" w:cs="Times New Roman"/>
+          <w:b/>
+          <w:color w:val="000000"/>
+          <w:sz w:val="32"/>
+          <w:szCs w:val="32"/>
+        </w:rPr>
+        <w:t xml:space="preserve"> </w:t>
+      </w:r>
+      <w:proofErr w:type="spellStart"/>
+      <w:r>
+        <w:rPr>
+          <w:rFonts w:ascii="Times New Roman" w:eastAsia="Times New Roman" w:hAnsi="Times New Roman" w:cs="Times New Roman"/>
+          <w:b/>
+          <w:color w:val="000000"/>
+          <w:sz w:val="32"/>
+          <w:szCs w:val="32"/>
+        </w:rPr>
+        <w:t>learning</w:t>
+      </w:r>
+      <w:proofErr w:type="spellEnd"/>
+      <w:r>
+        <w:rPr>
+          <w:rFonts w:ascii="Times New Roman" w:eastAsia="Times New Roman" w:hAnsi="Times New Roman" w:cs="Times New Roman"/>
+          <w:b/>
+          <w:color w:val="000000"/>
+          <w:sz w:val="32"/>
+          <w:szCs w:val="32"/>
+        </w:rPr>
+        <w:t xml:space="preserve"> </w:t>
+      </w:r>
+      <w:proofErr w:type="spellStart"/>
+      <w:r>
+        <w:rPr>
+          <w:rFonts w:ascii="Times New Roman" w:eastAsia="Times New Roman" w:hAnsi="Times New Roman" w:cs="Times New Roman"/>
+          <w:b/>
+          <w:color w:val="000000"/>
+          <w:sz w:val="32"/>
+          <w:szCs w:val="32"/>
+        </w:rPr>
+        <w:t>techniques</w:t>
+      </w:r>
+      <w:proofErr w:type="spellEnd"/>
+      <w:r>
+        <w:rPr>
+          <w:rFonts w:ascii="Times New Roman" w:eastAsia="Times New Roman" w:hAnsi="Times New Roman" w:cs="Times New Roman"/>
+          <w:b/>
+          <w:color w:val="000000"/>
+          <w:sz w:val="32"/>
+          <w:szCs w:val="32"/>
+        </w:rPr>
+        <w:t xml:space="preserve"> </w:t>
+      </w:r>
+      <w:proofErr w:type="spellStart"/>
+      <w:r>
+        <w:rPr>
+          <w:rFonts w:ascii="Times New Roman" w:eastAsia="Times New Roman" w:hAnsi="Times New Roman" w:cs="Times New Roman"/>
+          <w:b/>
+          <w:color w:val="000000"/>
+          <w:sz w:val="32"/>
+          <w:szCs w:val="32"/>
+        </w:rPr>
+        <w:t>to</w:t>
+      </w:r>
+      <w:proofErr w:type="spellEnd"/>
+      <w:r>
+        <w:rPr>
+          <w:rFonts w:ascii="Times New Roman" w:eastAsia="Times New Roman" w:hAnsi="Times New Roman" w:cs="Times New Roman"/>
+          <w:b/>
+          <w:color w:val="000000"/>
+          <w:sz w:val="32"/>
+          <w:szCs w:val="32"/>
+        </w:rPr>
+        <w:t xml:space="preserve"> </w:t>
+      </w:r>
+      <w:proofErr w:type="spellStart"/>
+      <w:r>
+        <w:rPr>
+          <w:rFonts w:ascii="Times New Roman" w:eastAsia="Times New Roman" w:hAnsi="Times New Roman" w:cs="Times New Roman"/>
+          <w:b/>
+          <w:color w:val="000000"/>
+          <w:sz w:val="32"/>
+          <w:szCs w:val="32"/>
+        </w:rPr>
+        <w:t>predict</w:t>
+      </w:r>
+      <w:proofErr w:type="spellEnd"/>
+      <w:r>
+        <w:rPr>
+          <w:rFonts w:ascii="Times New Roman" w:eastAsia="Times New Roman" w:hAnsi="Times New Roman" w:cs="Times New Roman"/>
+          <w:b/>
+          <w:color w:val="000000"/>
+          <w:sz w:val="32"/>
+          <w:szCs w:val="32"/>
+        </w:rPr>
+        <w:t xml:space="preserve"> </w:t>
+      </w:r>
+      <w:proofErr w:type="spellStart"/>
+      <w:r>
+        <w:rPr>
+          <w:rFonts w:ascii="Times New Roman" w:eastAsia="Times New Roman" w:hAnsi="Times New Roman" w:cs="Times New Roman"/>
+          <w:b/>
+          <w:color w:val="000000"/>
+          <w:sz w:val="32"/>
+          <w:szCs w:val="32"/>
+        </w:rPr>
+        <w:t>vulnerable</w:t>
+      </w:r>
+      <w:proofErr w:type="spellEnd"/>
+      <w:r>
+        <w:rPr>
+          <w:rFonts w:ascii="Times New Roman" w:eastAsia="Times New Roman" w:hAnsi="Times New Roman" w:cs="Times New Roman"/>
+          <w:b/>
+          <w:color w:val="000000"/>
+          <w:sz w:val="32"/>
+          <w:szCs w:val="32"/>
+        </w:rPr>
+        <w:t xml:space="preserve"> </w:t>
+      </w:r>
+      <w:proofErr w:type="spellStart"/>
+      <w:r>
+        <w:rPr>
+          <w:rFonts w:ascii="Times New Roman" w:eastAsia="Times New Roman" w:hAnsi="Times New Roman" w:cs="Times New Roman"/>
+          <w:b/>
+          <w:color w:val="000000"/>
+          <w:sz w:val="32"/>
+          <w:szCs w:val="32"/>
+        </w:rPr>
+        <w:t>functions</w:t>
+      </w:r>
+      <w:proofErr w:type="spellEnd"/>
+      <w:r>
+        <w:rPr>
+          <w:rFonts w:ascii="Times New Roman" w:eastAsia="Times New Roman" w:hAnsi="Times New Roman" w:cs="Times New Roman"/>
+          <w:b/>
+          <w:color w:val="000000"/>
+          <w:sz w:val="32"/>
+          <w:szCs w:val="32"/>
+        </w:rPr>
+        <w:t>?</w:t>
       </w:r>
     </w:p>
     <w:p>
@@ -3982,15 +5208,10 @@
           <w:sz w:val="20"/>
           <w:szCs w:val="20"/>
         </w:rPr>
-        <w:t>(Quão eficazes são as técnicas de machine learning para prever funções vulneráveis?)</w:t>
-      </w:r>
-    </w:p>
-    <w:p>
-      <w:pPr>
-        <w:pStyle w:val="ListParagraph"/>
-        <w:shd w:val="clear" w:color="auto" w:fill="FFFFFF"/>
-        <w:spacing w:line="270" w:lineRule="atLeast"/>
-        <w:ind w:left="360"/>
+        <w:t xml:space="preserve">(Quão eficazes são as técnicas de </w:t>
+      </w:r>
+      <w:proofErr w:type="spellStart"/>
+      <w:r>
         <w:rPr>
           <w:rFonts w:ascii="Times New Roman" w:eastAsia="Times New Roman" w:hAnsi="Times New Roman" w:cs="Times New Roman"/>
           <w:b/>
@@ -3998,14 +5219,10 @@
           <w:sz w:val="20"/>
           <w:szCs w:val="20"/>
         </w:rPr>
-      </w:pPr>
-    </w:p>
-    <w:p>
-      <w:pPr>
-        <w:pStyle w:val="ListParagraph"/>
-        <w:shd w:val="clear" w:color="auto" w:fill="FFFFFF"/>
-        <w:spacing w:line="270" w:lineRule="atLeast"/>
-        <w:ind w:left="360"/>
+        <w:t>machine</w:t>
+      </w:r>
+      <w:proofErr w:type="spellEnd"/>
+      <w:r>
         <w:rPr>
           <w:rFonts w:ascii="Times New Roman" w:eastAsia="Times New Roman" w:hAnsi="Times New Roman" w:cs="Times New Roman"/>
           <w:b/>
@@ -4013,7 +5230,9 @@
           <w:sz w:val="20"/>
           <w:szCs w:val="20"/>
         </w:rPr>
-      </w:pPr>
+        <w:t xml:space="preserve"> </w:t>
+      </w:r>
+      <w:proofErr w:type="spellStart"/>
       <w:r>
         <w:rPr>
           <w:rFonts w:ascii="Times New Roman" w:eastAsia="Times New Roman" w:hAnsi="Times New Roman" w:cs="Times New Roman"/>
@@ -4022,20 +5241,10 @@
           <w:sz w:val="20"/>
           <w:szCs w:val="20"/>
         </w:rPr>
-        <w:t>TO DO</w:t>
-      </w:r>
-      <w:bookmarkStart w:id="0" w:name="_GoBack"/>
-      <w:bookmarkEnd w:id="0"/>
-    </w:p>
-    <w:p>
-      <w:pPr>
-        <w:pStyle w:val="ListParagraph"/>
-        <w:numPr>
-          <w:ilvl w:val="0"/>
-          <w:numId w:val="15"/>
-        </w:numPr>
-        <w:shd w:val="clear" w:color="auto" w:fill="FFFFFF"/>
-        <w:spacing w:line="270" w:lineRule="atLeast"/>
+        <w:t>learning</w:t>
+      </w:r>
+      <w:proofErr w:type="spellEnd"/>
+      <w:r>
         <w:rPr>
           <w:rFonts w:ascii="Times New Roman" w:eastAsia="Times New Roman" w:hAnsi="Times New Roman" w:cs="Times New Roman"/>
           <w:b/>
@@ -4043,8 +5252,13 @@
           <w:sz w:val="20"/>
           <w:szCs w:val="20"/>
         </w:rPr>
-      </w:pPr>
-      <w:r>
+        <w:t xml:space="preserve"> para prever funções vulneráveis?)</w:t>
+      </w:r>
+    </w:p>
+    <w:p>
+      <w:pPr>
+        <w:shd w:val="clear" w:color="auto" w:fill="FFFFFF"/>
+        <w:spacing w:line="270" w:lineRule="atLeast"/>
         <w:rPr>
           <w:rFonts w:ascii="Times New Roman" w:eastAsia="Times New Roman" w:hAnsi="Times New Roman" w:cs="Times New Roman"/>
           <w:b/>
@@ -4052,16 +5266,509 @@
           <w:sz w:val="20"/>
           <w:szCs w:val="20"/>
         </w:rPr>
-        <w:t>Normalizar colunas</w:t>
-      </w:r>
-    </w:p>
-    <w:p>
-      <w:pPr>
-        <w:pStyle w:val="ListParagraph"/>
-        <w:numPr>
-          <w:ilvl w:val="0"/>
-          <w:numId w:val="15"/>
-        </w:numPr>
+      </w:pPr>
+    </w:p>
+    <w:tbl>
+      <w:tblPr>
+        <w:tblStyle w:val="TableGrid"/>
+        <w:tblW w:w="0" w:type="auto"/>
+        <w:jc w:val="center"/>
+        <w:tblLook w:val="04A0" w:firstRow="1" w:lastRow="0" w:firstColumn="1" w:lastColumn="0" w:noHBand="0" w:noVBand="1"/>
+      </w:tblPr>
+      <w:tblGrid>
+        <w:gridCol w:w="1230"/>
+        <w:gridCol w:w="1756"/>
+      </w:tblGrid>
+      <w:tr>
+        <w:trPr>
+          <w:trHeight w:val="282"/>
+          <w:jc w:val="center"/>
+        </w:trPr>
+        <w:tc>
+          <w:tcPr>
+            <w:tcW w:w="1230" w:type="dxa"/>
+          </w:tcPr>
+          <w:p>
+            <w:pPr>
+              <w:spacing w:line="270" w:lineRule="atLeast"/>
+              <w:rPr>
+                <w:rFonts w:ascii="Times New Roman" w:eastAsia="Times New Roman" w:hAnsi="Times New Roman" w:cs="Times New Roman"/>
+                <w:b/>
+                <w:color w:val="000000"/>
+              </w:rPr>
+            </w:pPr>
+            <w:r>
+              <w:rPr>
+                <w:rFonts w:ascii="Times New Roman" w:eastAsia="Times New Roman" w:hAnsi="Times New Roman" w:cs="Times New Roman"/>
+                <w:b/>
+                <w:color w:val="000000"/>
+              </w:rPr>
+              <w:t>Cores</w:t>
+            </w:r>
+          </w:p>
+        </w:tc>
+        <w:tc>
+          <w:tcPr>
+            <w:tcW w:w="1756" w:type="dxa"/>
+          </w:tcPr>
+          <w:p>
+            <w:pPr>
+              <w:spacing w:line="270" w:lineRule="atLeast"/>
+              <w:rPr>
+                <w:rFonts w:ascii="Times New Roman" w:eastAsia="Times New Roman" w:hAnsi="Times New Roman" w:cs="Times New Roman"/>
+                <w:b/>
+                <w:color w:val="000000"/>
+              </w:rPr>
+            </w:pPr>
+            <w:r>
+              <w:rPr>
+                <w:rFonts w:ascii="Times New Roman" w:eastAsia="Times New Roman" w:hAnsi="Times New Roman" w:cs="Times New Roman"/>
+                <w:b/>
+                <w:color w:val="000000"/>
+              </w:rPr>
+              <w:t>Algoritmo</w:t>
+            </w:r>
+          </w:p>
+        </w:tc>
+      </w:tr>
+      <w:tr>
+        <w:trPr>
+          <w:trHeight w:val="297"/>
+          <w:jc w:val="center"/>
+        </w:trPr>
+        <w:tc>
+          <w:tcPr>
+            <w:tcW w:w="1230" w:type="dxa"/>
+          </w:tcPr>
+          <w:p>
+            <w:pPr>
+              <w:spacing w:line="270" w:lineRule="atLeast"/>
+              <w:rPr>
+                <w:rFonts w:ascii="Times New Roman" w:eastAsia="Times New Roman" w:hAnsi="Times New Roman" w:cs="Times New Roman"/>
+                <w:color w:val="000000"/>
+              </w:rPr>
+            </w:pPr>
+            <w:r>
+              <w:rPr>
+                <w:rFonts w:ascii="Times New Roman" w:eastAsia="Times New Roman" w:hAnsi="Times New Roman" w:cs="Times New Roman"/>
+                <w:color w:val="000000"/>
+              </w:rPr>
+              <w:t>Vermelho</w:t>
+            </w:r>
+          </w:p>
+        </w:tc>
+        <w:tc>
+          <w:tcPr>
+            <w:tcW w:w="1756" w:type="dxa"/>
+          </w:tcPr>
+          <w:p>
+            <w:pPr>
+              <w:spacing w:line="270" w:lineRule="atLeast"/>
+              <w:rPr>
+                <w:rFonts w:ascii="Times New Roman" w:eastAsia="Times New Roman" w:hAnsi="Times New Roman" w:cs="Times New Roman"/>
+                <w:color w:val="000000"/>
+              </w:rPr>
+            </w:pPr>
+            <w:r>
+              <w:rPr>
+                <w:rFonts w:ascii="Times New Roman" w:eastAsia="Times New Roman" w:hAnsi="Times New Roman" w:cs="Times New Roman"/>
+                <w:color w:val="000000"/>
+              </w:rPr>
+              <w:t>J48</w:t>
+            </w:r>
+          </w:p>
+        </w:tc>
+      </w:tr>
+      <w:tr>
+        <w:trPr>
+          <w:trHeight w:val="282"/>
+          <w:jc w:val="center"/>
+        </w:trPr>
+        <w:tc>
+          <w:tcPr>
+            <w:tcW w:w="1230" w:type="dxa"/>
+          </w:tcPr>
+          <w:p>
+            <w:pPr>
+              <w:spacing w:line="270" w:lineRule="atLeast"/>
+              <w:rPr>
+                <w:rFonts w:ascii="Times New Roman" w:eastAsia="Times New Roman" w:hAnsi="Times New Roman" w:cs="Times New Roman"/>
+                <w:color w:val="000000"/>
+              </w:rPr>
+            </w:pPr>
+            <w:r>
+              <w:rPr>
+                <w:rFonts w:ascii="Times New Roman" w:eastAsia="Times New Roman" w:hAnsi="Times New Roman" w:cs="Times New Roman"/>
+                <w:color w:val="000000"/>
+              </w:rPr>
+              <w:t>Amarelo</w:t>
+            </w:r>
+          </w:p>
+        </w:tc>
+        <w:tc>
+          <w:tcPr>
+            <w:tcW w:w="1756" w:type="dxa"/>
+          </w:tcPr>
+          <w:p>
+            <w:pPr>
+              <w:spacing w:line="270" w:lineRule="atLeast"/>
+              <w:rPr>
+                <w:rFonts w:ascii="Times New Roman" w:eastAsia="Times New Roman" w:hAnsi="Times New Roman" w:cs="Times New Roman"/>
+                <w:color w:val="000000"/>
+              </w:rPr>
+            </w:pPr>
+            <w:proofErr w:type="spellStart"/>
+            <w:r>
+              <w:rPr>
+                <w:rFonts w:ascii="Times New Roman" w:eastAsia="Times New Roman" w:hAnsi="Times New Roman" w:cs="Times New Roman"/>
+                <w:color w:val="000000"/>
+              </w:rPr>
+              <w:t>NaiveBayes</w:t>
+            </w:r>
+            <w:proofErr w:type="spellEnd"/>
+          </w:p>
+        </w:tc>
+      </w:tr>
+      <w:tr>
+        <w:trPr>
+          <w:trHeight w:val="282"/>
+          <w:jc w:val="center"/>
+        </w:trPr>
+        <w:tc>
+          <w:tcPr>
+            <w:tcW w:w="1230" w:type="dxa"/>
+          </w:tcPr>
+          <w:p>
+            <w:pPr>
+              <w:spacing w:line="270" w:lineRule="atLeast"/>
+              <w:rPr>
+                <w:rFonts w:ascii="Times New Roman" w:eastAsia="Times New Roman" w:hAnsi="Times New Roman" w:cs="Times New Roman"/>
+                <w:color w:val="000000"/>
+              </w:rPr>
+            </w:pPr>
+            <w:r>
+              <w:rPr>
+                <w:rFonts w:ascii="Times New Roman" w:eastAsia="Times New Roman" w:hAnsi="Times New Roman" w:cs="Times New Roman"/>
+                <w:color w:val="000000"/>
+              </w:rPr>
+              <w:t>Verde</w:t>
+            </w:r>
+          </w:p>
+        </w:tc>
+        <w:tc>
+          <w:tcPr>
+            <w:tcW w:w="1756" w:type="dxa"/>
+          </w:tcPr>
+          <w:p>
+            <w:pPr>
+              <w:spacing w:line="270" w:lineRule="atLeast"/>
+              <w:rPr>
+                <w:rFonts w:ascii="Times New Roman" w:eastAsia="Times New Roman" w:hAnsi="Times New Roman" w:cs="Times New Roman"/>
+                <w:color w:val="000000"/>
+              </w:rPr>
+            </w:pPr>
+            <w:r>
+              <w:rPr>
+                <w:rFonts w:ascii="Times New Roman" w:eastAsia="Times New Roman" w:hAnsi="Times New Roman" w:cs="Times New Roman"/>
+                <w:color w:val="000000"/>
+              </w:rPr>
+              <w:t>SVM</w:t>
+            </w:r>
+          </w:p>
+        </w:tc>
+      </w:tr>
+      <w:tr>
+        <w:trPr>
+          <w:trHeight w:val="297"/>
+          <w:jc w:val="center"/>
+        </w:trPr>
+        <w:tc>
+          <w:tcPr>
+            <w:tcW w:w="1230" w:type="dxa"/>
+          </w:tcPr>
+          <w:p>
+            <w:pPr>
+              <w:spacing w:line="270" w:lineRule="atLeast"/>
+              <w:rPr>
+                <w:rFonts w:ascii="Times New Roman" w:eastAsia="Times New Roman" w:hAnsi="Times New Roman" w:cs="Times New Roman"/>
+                <w:color w:val="000000"/>
+              </w:rPr>
+            </w:pPr>
+            <w:r>
+              <w:rPr>
+                <w:rFonts w:ascii="Times New Roman" w:eastAsia="Times New Roman" w:hAnsi="Times New Roman" w:cs="Times New Roman"/>
+                <w:color w:val="000000"/>
+              </w:rPr>
+              <w:t>Violeta</w:t>
+            </w:r>
+          </w:p>
+        </w:tc>
+        <w:tc>
+          <w:tcPr>
+            <w:tcW w:w="1756" w:type="dxa"/>
+          </w:tcPr>
+          <w:p>
+            <w:pPr>
+              <w:spacing w:line="270" w:lineRule="atLeast"/>
+              <w:rPr>
+                <w:rFonts w:ascii="Times New Roman" w:eastAsia="Times New Roman" w:hAnsi="Times New Roman" w:cs="Times New Roman"/>
+                <w:color w:val="000000"/>
+              </w:rPr>
+            </w:pPr>
+            <w:proofErr w:type="spellStart"/>
+            <w:r>
+              <w:rPr>
+                <w:rFonts w:ascii="Times New Roman" w:eastAsia="Times New Roman" w:hAnsi="Times New Roman" w:cs="Times New Roman"/>
+                <w:color w:val="000000"/>
+              </w:rPr>
+              <w:t>OneR</w:t>
+            </w:r>
+            <w:proofErr w:type="spellEnd"/>
+          </w:p>
+        </w:tc>
+      </w:tr>
+      <w:tr>
+        <w:trPr>
+          <w:trHeight w:val="282"/>
+          <w:jc w:val="center"/>
+        </w:trPr>
+        <w:tc>
+          <w:tcPr>
+            <w:tcW w:w="1230" w:type="dxa"/>
+          </w:tcPr>
+          <w:p>
+            <w:pPr>
+              <w:spacing w:line="270" w:lineRule="atLeast"/>
+              <w:rPr>
+                <w:rFonts w:ascii="Times New Roman" w:eastAsia="Times New Roman" w:hAnsi="Times New Roman" w:cs="Times New Roman"/>
+                <w:color w:val="000000"/>
+              </w:rPr>
+            </w:pPr>
+            <w:r>
+              <w:rPr>
+                <w:rFonts w:ascii="Times New Roman" w:eastAsia="Times New Roman" w:hAnsi="Times New Roman" w:cs="Times New Roman"/>
+                <w:color w:val="000000"/>
+              </w:rPr>
+              <w:t>Laranja</w:t>
+            </w:r>
+          </w:p>
+        </w:tc>
+        <w:tc>
+          <w:tcPr>
+            <w:tcW w:w="1756" w:type="dxa"/>
+          </w:tcPr>
+          <w:p>
+            <w:pPr>
+              <w:spacing w:line="270" w:lineRule="atLeast"/>
+              <w:rPr>
+                <w:rFonts w:ascii="Times New Roman" w:eastAsia="Times New Roman" w:hAnsi="Times New Roman" w:cs="Times New Roman"/>
+                <w:color w:val="000000"/>
+              </w:rPr>
+            </w:pPr>
+            <w:proofErr w:type="spellStart"/>
+            <w:r>
+              <w:rPr>
+                <w:rFonts w:ascii="Times New Roman" w:eastAsia="Times New Roman" w:hAnsi="Times New Roman" w:cs="Times New Roman"/>
+                <w:color w:val="000000"/>
+              </w:rPr>
+              <w:t>JRip</w:t>
+            </w:r>
+            <w:proofErr w:type="spellEnd"/>
+          </w:p>
+        </w:tc>
+      </w:tr>
+      <w:tr>
+        <w:trPr>
+          <w:trHeight w:val="297"/>
+          <w:jc w:val="center"/>
+        </w:trPr>
+        <w:tc>
+          <w:tcPr>
+            <w:tcW w:w="1230" w:type="dxa"/>
+          </w:tcPr>
+          <w:p>
+            <w:pPr>
+              <w:spacing w:line="270" w:lineRule="atLeast"/>
+              <w:rPr>
+                <w:rFonts w:ascii="Times New Roman" w:eastAsia="Times New Roman" w:hAnsi="Times New Roman" w:cs="Times New Roman"/>
+                <w:color w:val="000000"/>
+              </w:rPr>
+            </w:pPr>
+            <w:r>
+              <w:rPr>
+                <w:rFonts w:ascii="Times New Roman" w:eastAsia="Times New Roman" w:hAnsi="Times New Roman" w:cs="Times New Roman"/>
+                <w:color w:val="000000"/>
+              </w:rPr>
+              <w:t>Blue</w:t>
+            </w:r>
+          </w:p>
+        </w:tc>
+        <w:tc>
+          <w:tcPr>
+            <w:tcW w:w="1756" w:type="dxa"/>
+          </w:tcPr>
+          <w:p>
+            <w:pPr>
+              <w:spacing w:line="270" w:lineRule="atLeast"/>
+              <w:rPr>
+                <w:rFonts w:ascii="Times New Roman" w:eastAsia="Times New Roman" w:hAnsi="Times New Roman" w:cs="Times New Roman"/>
+                <w:color w:val="000000"/>
+              </w:rPr>
+            </w:pPr>
+            <w:proofErr w:type="spellStart"/>
+            <w:r>
+              <w:rPr>
+                <w:rFonts w:ascii="Times New Roman" w:eastAsia="Times New Roman" w:hAnsi="Times New Roman" w:cs="Times New Roman"/>
+                <w:color w:val="000000"/>
+              </w:rPr>
+              <w:t>RandomForest</w:t>
+            </w:r>
+            <w:proofErr w:type="spellEnd"/>
+          </w:p>
+        </w:tc>
+      </w:tr>
+      <w:tr>
+        <w:trPr>
+          <w:trHeight w:val="297"/>
+          <w:jc w:val="center"/>
+        </w:trPr>
+        <w:tc>
+          <w:tcPr>
+            <w:tcW w:w="1230" w:type="dxa"/>
+          </w:tcPr>
+          <w:p>
+            <w:pPr>
+              <w:spacing w:line="270" w:lineRule="atLeast"/>
+              <w:rPr>
+                <w:rFonts w:ascii="Times New Roman" w:eastAsia="Times New Roman" w:hAnsi="Times New Roman" w:cs="Times New Roman"/>
+                <w:color w:val="000000"/>
+              </w:rPr>
+            </w:pPr>
+            <w:r>
+              <w:rPr>
+                <w:rFonts w:ascii="Times New Roman" w:eastAsia="Times New Roman" w:hAnsi="Times New Roman" w:cs="Times New Roman"/>
+                <w:color w:val="000000"/>
+              </w:rPr>
+              <w:t>Rosa</w:t>
+            </w:r>
+          </w:p>
+        </w:tc>
+        <w:tc>
+          <w:tcPr>
+            <w:tcW w:w="1756" w:type="dxa"/>
+          </w:tcPr>
+          <w:p>
+            <w:pPr>
+              <w:spacing w:line="270" w:lineRule="atLeast"/>
+              <w:rPr>
+                <w:rFonts w:ascii="Times New Roman" w:eastAsia="Times New Roman" w:hAnsi="Times New Roman" w:cs="Times New Roman"/>
+                <w:color w:val="000000"/>
+              </w:rPr>
+            </w:pPr>
+            <w:r>
+              <w:rPr>
+                <w:rFonts w:ascii="Times New Roman" w:eastAsia="Times New Roman" w:hAnsi="Times New Roman" w:cs="Times New Roman"/>
+                <w:color w:val="000000"/>
+              </w:rPr>
+              <w:t>SMO</w:t>
+            </w:r>
+          </w:p>
+        </w:tc>
+      </w:tr>
+    </w:tbl>
+    <w:p>
+      <w:pPr>
+        <w:shd w:val="clear" w:color="auto" w:fill="FFFFFF"/>
+        <w:spacing w:line="270" w:lineRule="atLeast"/>
+        <w:ind w:firstLine="360"/>
+        <w:rPr>
+          <w:rFonts w:ascii="Times New Roman" w:eastAsia="Times New Roman" w:hAnsi="Times New Roman" w:cs="Times New Roman"/>
+          <w:b/>
+          <w:color w:val="000000"/>
+        </w:rPr>
+      </w:pPr>
+    </w:p>
+    <w:p>
+      <w:pPr>
+        <w:shd w:val="clear" w:color="auto" w:fill="FFFFFF"/>
+        <w:spacing w:line="270" w:lineRule="atLeast"/>
+        <w:ind w:firstLine="720"/>
+        <w:rPr>
+          <w:rFonts w:ascii="Times New Roman" w:eastAsia="Times New Roman" w:hAnsi="Times New Roman" w:cs="Times New Roman"/>
+          <w:b/>
+          <w:color w:val="000000"/>
+        </w:rPr>
+      </w:pPr>
+    </w:p>
+    <w:p>
+      <w:pPr>
+        <w:shd w:val="clear" w:color="auto" w:fill="FFFFFF"/>
+        <w:spacing w:line="270" w:lineRule="atLeast"/>
+        <w:ind w:firstLine="720"/>
+        <w:rPr>
+          <w:rFonts w:ascii="Times New Roman" w:eastAsia="Times New Roman" w:hAnsi="Times New Roman" w:cs="Times New Roman"/>
+          <w:b/>
+          <w:color w:val="000000"/>
+        </w:rPr>
+      </w:pPr>
+    </w:p>
+    <w:p>
+      <w:pPr>
+        <w:shd w:val="clear" w:color="auto" w:fill="FFFFFF"/>
+        <w:spacing w:line="270" w:lineRule="atLeast"/>
+        <w:ind w:firstLine="720"/>
+        <w:rPr>
+          <w:rFonts w:ascii="Times New Roman" w:eastAsia="Times New Roman" w:hAnsi="Times New Roman" w:cs="Times New Roman"/>
+          <w:b/>
+          <w:color w:val="000000"/>
+        </w:rPr>
+      </w:pPr>
+    </w:p>
+    <w:p>
+      <w:pPr>
+        <w:shd w:val="clear" w:color="auto" w:fill="FFFFFF"/>
+        <w:spacing w:line="270" w:lineRule="atLeast"/>
+        <w:ind w:firstLine="720"/>
+        <w:rPr>
+          <w:rFonts w:ascii="Times New Roman" w:eastAsia="Times New Roman" w:hAnsi="Times New Roman" w:cs="Times New Roman"/>
+          <w:b/>
+          <w:color w:val="000000"/>
+        </w:rPr>
+      </w:pPr>
+    </w:p>
+    <w:p>
+      <w:pPr>
+        <w:shd w:val="clear" w:color="auto" w:fill="FFFFFF"/>
+        <w:spacing w:line="270" w:lineRule="atLeast"/>
+        <w:ind w:firstLine="720"/>
+        <w:rPr>
+          <w:rFonts w:ascii="Times New Roman" w:eastAsia="Times New Roman" w:hAnsi="Times New Roman" w:cs="Times New Roman"/>
+          <w:b/>
+          <w:color w:val="000000"/>
+        </w:rPr>
+      </w:pPr>
+      <w:r>
+        <w:rPr>
+          <w:rFonts w:ascii="Times New Roman" w:eastAsia="Times New Roman" w:hAnsi="Times New Roman" w:cs="Times New Roman"/>
+          <w:b/>
+          <w:color w:val="000000"/>
+        </w:rPr>
+        <w:t>DATA SET GLIBC BALANCEADO</w:t>
+      </w:r>
+    </w:p>
+    <w:p>
+      <w:pPr>
+        <w:shd w:val="clear" w:color="auto" w:fill="FFFFFF"/>
+        <w:spacing w:line="270" w:lineRule="atLeast"/>
+        <w:rPr>
+          <w:rFonts w:ascii="Times New Roman" w:eastAsia="Times New Roman" w:hAnsi="Times New Roman" w:cs="Times New Roman"/>
+          <w:b/>
+          <w:color w:val="000000"/>
+        </w:rPr>
+      </w:pPr>
+    </w:p>
+    <w:p>
+      <w:pPr>
         <w:shd w:val="clear" w:color="auto" w:fill="FFFFFF"/>
         <w:spacing w:line="270" w:lineRule="atLeast"/>
         <w:rPr>
@@ -4076,22 +5783,57 @@
         <w:rPr>
           <w:rFonts w:ascii="Times New Roman" w:eastAsia="Times New Roman" w:hAnsi="Times New Roman" w:cs="Times New Roman"/>
           <w:b/>
+          <w:noProof/>
           <w:color w:val="000000"/>
           <w:sz w:val="20"/>
           <w:szCs w:val="20"/>
-        </w:rPr>
-        <w:t>Aplicar métodos de classificação</w:t>
-      </w:r>
-    </w:p>
-    <w:p>
-      <w:pPr>
-        <w:pStyle w:val="ListParagraph"/>
-        <w:numPr>
-          <w:ilvl w:val="0"/>
-          <w:numId w:val="15"/>
-        </w:numPr>
-        <w:shd w:val="clear" w:color="auto" w:fill="FFFFFF"/>
-        <w:spacing w:line="270" w:lineRule="atLeast"/>
+          <w:lang w:val="en-US"/>
+        </w:rPr>
+        <w:drawing>
+          <wp:inline distT="0" distB="0" distL="0" distR="0" wp14:anchorId="575A8996" wp14:editId="26D396D9">
+            <wp:extent cx="3657600" cy="2816229"/>
+            <wp:effectExtent l="0" t="0" r="0" b="3175"/>
+            <wp:docPr id="1" name="Picture 1"/>
+            <wp:cNvGraphicFramePr>
+              <a:graphicFrameLocks xmlns:a="http://schemas.openxmlformats.org/drawingml/2006/main" noChangeAspect="1"/>
+            </wp:cNvGraphicFramePr>
+            <a:graphic xmlns:a="http://schemas.openxmlformats.org/drawingml/2006/main">
+              <a:graphicData uri="http://schemas.openxmlformats.org/drawingml/2006/picture">
+                <pic:pic xmlns:pic="http://schemas.openxmlformats.org/drawingml/2006/picture">
+                  <pic:nvPicPr>
+                    <pic:cNvPr id="0" name="Rplot - effectiveness.png"/>
+                    <pic:cNvPicPr/>
+                  </pic:nvPicPr>
+                  <pic:blipFill>
+                    <a:blip r:embed="rId29">
+                      <a:extLst>
+                        <a:ext uri="{28A0092B-C50C-407E-A947-70E740481C1C}">
+                          <a14:useLocalDpi xmlns:a14="http://schemas.microsoft.com/office/drawing/2010/main" val="0"/>
+                        </a:ext>
+                      </a:extLst>
+                    </a:blip>
+                    <a:stretch>
+                      <a:fillRect/>
+                    </a:stretch>
+                  </pic:blipFill>
+                  <pic:spPr>
+                    <a:xfrm>
+                      <a:off x="0" y="0"/>
+                      <a:ext cx="3658912" cy="2817239"/>
+                    </a:xfrm>
+                    <a:prstGeom prst="rect">
+                      <a:avLst/>
+                    </a:prstGeom>
+                  </pic:spPr>
+                </pic:pic>
+              </a:graphicData>
+            </a:graphic>
+          </wp:inline>
+        </w:drawing>
+      </w:r>
+    </w:p>
+    <w:p>
+      <w:pPr>
         <w:rPr>
           <w:rFonts w:ascii="Times New Roman" w:eastAsia="Times New Roman" w:hAnsi="Times New Roman" w:cs="Times New Roman"/>
           <w:b/>
@@ -4100,30 +5842,809 @@
           <w:szCs w:val="20"/>
         </w:rPr>
       </w:pPr>
-      <w:r>
-        <w:rPr>
-          <w:rFonts w:ascii="Times New Roman" w:eastAsia="Times New Roman" w:hAnsi="Times New Roman" w:cs="Times New Roman"/>
+    </w:p>
+    <w:p>
+      <w:pPr>
+        <w:rPr>
+          <w:rFonts w:ascii="Times New Roman" w:hAnsi="Times New Roman" w:cs="Times New Roman"/>
+        </w:rPr>
+      </w:pPr>
+    </w:p>
+    <w:p>
+      <w:pPr>
+        <w:ind w:firstLine="720"/>
+        <w:rPr>
+          <w:rFonts w:ascii="Times New Roman" w:hAnsi="Times New Roman" w:cs="Times New Roman"/>
           <w:b/>
-          <w:color w:val="000000"/>
-          <w:sz w:val="20"/>
-          <w:szCs w:val="20"/>
-        </w:rPr>
-        <w:t>Analizar acurácia, precision, F1 score, recall...</w:t>
-      </w:r>
-    </w:p>
-    <w:p>
-      <w:pPr>
-        <w:pStyle w:val="ListParagraph"/>
-        <w:shd w:val="clear" w:color="auto" w:fill="FFFFFF"/>
-        <w:spacing w:line="270" w:lineRule="atLeast"/>
-        <w:rPr>
-          <w:rFonts w:ascii="Times New Roman" w:eastAsia="Times New Roman" w:hAnsi="Times New Roman" w:cs="Times New Roman"/>
+        </w:rPr>
+      </w:pPr>
+    </w:p>
+    <w:p>
+      <w:pPr>
+        <w:ind w:firstLine="720"/>
+        <w:rPr>
+          <w:rFonts w:ascii="Times New Roman" w:hAnsi="Times New Roman" w:cs="Times New Roman"/>
           <w:b/>
-          <w:color w:val="000000"/>
-          <w:sz w:val="20"/>
-          <w:szCs w:val="20"/>
-        </w:rPr>
-      </w:pPr>
+        </w:rPr>
+      </w:pPr>
+    </w:p>
+    <w:tbl>
+      <w:tblPr>
+        <w:tblStyle w:val="TableGrid"/>
+        <w:tblW w:w="0" w:type="auto"/>
+        <w:tblLook w:val="04A0" w:firstRow="1" w:lastRow="0" w:firstColumn="1" w:lastColumn="0" w:noHBand="0" w:noVBand="1"/>
+      </w:tblPr>
+      <w:tblGrid>
+        <w:gridCol w:w="2129"/>
+        <w:gridCol w:w="2129"/>
+        <w:gridCol w:w="2129"/>
+        <w:gridCol w:w="2129"/>
+      </w:tblGrid>
+      <w:tr>
+        <w:tc>
+          <w:tcPr>
+            <w:tcW w:w="2129" w:type="dxa"/>
+          </w:tcPr>
+          <w:p>
+            <w:pPr>
+              <w:jc w:val="both"/>
+              <w:rPr>
+                <w:rFonts w:ascii="Times New Roman" w:hAnsi="Times New Roman" w:cs="Times New Roman"/>
+              </w:rPr>
+            </w:pPr>
+          </w:p>
+        </w:tc>
+        <w:tc>
+          <w:tcPr>
+            <w:tcW w:w="2129" w:type="dxa"/>
+          </w:tcPr>
+          <w:p>
+            <w:pPr>
+              <w:jc w:val="both"/>
+              <w:rPr>
+                <w:rFonts w:ascii="Times New Roman" w:hAnsi="Times New Roman" w:cs="Times New Roman"/>
+              </w:rPr>
+            </w:pPr>
+            <w:proofErr w:type="spellStart"/>
+            <w:r>
+              <w:rPr>
+                <w:rFonts w:ascii="Times New Roman" w:hAnsi="Times New Roman" w:cs="Times New Roman"/>
+              </w:rPr>
+              <w:t>Precision</w:t>
+            </w:r>
+            <w:proofErr w:type="spellEnd"/>
+            <w:r>
+              <w:rPr>
+                <w:rFonts w:ascii="Times New Roman" w:hAnsi="Times New Roman" w:cs="Times New Roman"/>
+              </w:rPr>
+              <w:t xml:space="preserve">       </w:t>
+            </w:r>
+          </w:p>
+        </w:tc>
+        <w:tc>
+          <w:tcPr>
+            <w:tcW w:w="2129" w:type="dxa"/>
+          </w:tcPr>
+          <w:p>
+            <w:pPr>
+              <w:jc w:val="both"/>
+              <w:rPr>
+                <w:rFonts w:ascii="Times New Roman" w:hAnsi="Times New Roman" w:cs="Times New Roman"/>
+              </w:rPr>
+            </w:pPr>
+            <w:r>
+              <w:rPr>
+                <w:rFonts w:ascii="Times New Roman" w:hAnsi="Times New Roman" w:cs="Times New Roman"/>
+              </w:rPr>
+              <w:t xml:space="preserve">Recall   </w:t>
+            </w:r>
+          </w:p>
+        </w:tc>
+        <w:tc>
+          <w:tcPr>
+            <w:tcW w:w="2129" w:type="dxa"/>
+          </w:tcPr>
+          <w:p>
+            <w:pPr>
+              <w:jc w:val="both"/>
+              <w:rPr>
+                <w:rFonts w:ascii="Times New Roman" w:hAnsi="Times New Roman" w:cs="Times New Roman"/>
+              </w:rPr>
+            </w:pPr>
+            <w:r>
+              <w:rPr>
+                <w:rFonts w:ascii="Times New Roman" w:hAnsi="Times New Roman" w:cs="Times New Roman"/>
+              </w:rPr>
+              <w:t>F-</w:t>
+            </w:r>
+            <w:proofErr w:type="spellStart"/>
+            <w:r>
+              <w:rPr>
+                <w:rFonts w:ascii="Times New Roman" w:hAnsi="Times New Roman" w:cs="Times New Roman"/>
+              </w:rPr>
+              <w:t>measure</w:t>
+            </w:r>
+            <w:proofErr w:type="spellEnd"/>
+          </w:p>
+        </w:tc>
+      </w:tr>
+      <w:tr>
+        <w:tc>
+          <w:tcPr>
+            <w:tcW w:w="2129" w:type="dxa"/>
+          </w:tcPr>
+          <w:p>
+            <w:pPr>
+              <w:jc w:val="both"/>
+              <w:rPr>
+                <w:rFonts w:ascii="Times New Roman" w:hAnsi="Times New Roman" w:cs="Times New Roman"/>
+              </w:rPr>
+            </w:pPr>
+            <w:r>
+              <w:rPr>
+                <w:rFonts w:ascii="Times New Roman" w:hAnsi="Times New Roman" w:cs="Times New Roman"/>
+              </w:rPr>
+              <w:t xml:space="preserve">J48                  </w:t>
+            </w:r>
+          </w:p>
+        </w:tc>
+        <w:tc>
+          <w:tcPr>
+            <w:tcW w:w="2129" w:type="dxa"/>
+          </w:tcPr>
+          <w:p>
+            <w:pPr>
+              <w:jc w:val="both"/>
+              <w:rPr>
+                <w:rFonts w:ascii="Times New Roman" w:hAnsi="Times New Roman" w:cs="Times New Roman"/>
+              </w:rPr>
+            </w:pPr>
+            <w:r>
+              <w:rPr>
+                <w:rFonts w:ascii="Times New Roman" w:hAnsi="Times New Roman" w:cs="Times New Roman"/>
+              </w:rPr>
+              <w:t>1</w:t>
+            </w:r>
+          </w:p>
+        </w:tc>
+        <w:tc>
+          <w:tcPr>
+            <w:tcW w:w="2129" w:type="dxa"/>
+          </w:tcPr>
+          <w:p>
+            <w:pPr>
+              <w:jc w:val="both"/>
+              <w:rPr>
+                <w:rFonts w:ascii="Times New Roman" w:hAnsi="Times New Roman" w:cs="Times New Roman"/>
+              </w:rPr>
+            </w:pPr>
+            <w:r>
+              <w:rPr>
+                <w:rFonts w:ascii="Times New Roman" w:hAnsi="Times New Roman" w:cs="Times New Roman"/>
+              </w:rPr>
+              <w:t>0.966666667</w:t>
+            </w:r>
+          </w:p>
+        </w:tc>
+        <w:tc>
+          <w:tcPr>
+            <w:tcW w:w="2129" w:type="dxa"/>
+          </w:tcPr>
+          <w:p>
+            <w:pPr>
+              <w:jc w:val="both"/>
+              <w:rPr>
+                <w:rFonts w:ascii="Times New Roman" w:hAnsi="Times New Roman" w:cs="Times New Roman"/>
+              </w:rPr>
+            </w:pPr>
+            <w:r>
+              <w:rPr>
+                <w:rFonts w:ascii="Times New Roman" w:hAnsi="Times New Roman" w:cs="Times New Roman"/>
+              </w:rPr>
+              <w:t>0.98181818</w:t>
+            </w:r>
+          </w:p>
+        </w:tc>
+      </w:tr>
+      <w:tr>
+        <w:tc>
+          <w:tcPr>
+            <w:tcW w:w="2129" w:type="dxa"/>
+          </w:tcPr>
+          <w:p>
+            <w:pPr>
+              <w:jc w:val="both"/>
+              <w:rPr>
+                <w:rFonts w:ascii="Times New Roman" w:hAnsi="Times New Roman" w:cs="Times New Roman"/>
+              </w:rPr>
+            </w:pPr>
+            <w:proofErr w:type="spellStart"/>
+            <w:r>
+              <w:rPr>
+                <w:rFonts w:ascii="Times New Roman" w:hAnsi="Times New Roman" w:cs="Times New Roman"/>
+              </w:rPr>
+              <w:t>NaiveBayes</w:t>
+            </w:r>
+            <w:proofErr w:type="spellEnd"/>
+            <w:r>
+              <w:rPr>
+                <w:rFonts w:ascii="Times New Roman" w:hAnsi="Times New Roman" w:cs="Times New Roman"/>
+              </w:rPr>
+              <w:t xml:space="preserve">           </w:t>
+            </w:r>
+          </w:p>
+        </w:tc>
+        <w:tc>
+          <w:tcPr>
+            <w:tcW w:w="2129" w:type="dxa"/>
+          </w:tcPr>
+          <w:p>
+            <w:pPr>
+              <w:jc w:val="both"/>
+              <w:rPr>
+                <w:rFonts w:ascii="Times New Roman" w:hAnsi="Times New Roman" w:cs="Times New Roman"/>
+              </w:rPr>
+            </w:pPr>
+            <w:r>
+              <w:rPr>
+                <w:rFonts w:ascii="Times New Roman" w:hAnsi="Times New Roman" w:cs="Times New Roman"/>
+              </w:rPr>
+              <w:t>1</w:t>
+            </w:r>
+          </w:p>
+        </w:tc>
+        <w:tc>
+          <w:tcPr>
+            <w:tcW w:w="2129" w:type="dxa"/>
+          </w:tcPr>
+          <w:p>
+            <w:pPr>
+              <w:jc w:val="both"/>
+              <w:rPr>
+                <w:rFonts w:ascii="Times New Roman" w:hAnsi="Times New Roman" w:cs="Times New Roman"/>
+              </w:rPr>
+            </w:pPr>
+            <w:r>
+              <w:rPr>
+                <w:rFonts w:ascii="Times New Roman" w:hAnsi="Times New Roman" w:cs="Times New Roman"/>
+              </w:rPr>
+              <w:t>0.002551916</w:t>
+            </w:r>
+          </w:p>
+        </w:tc>
+        <w:tc>
+          <w:tcPr>
+            <w:tcW w:w="2129" w:type="dxa"/>
+          </w:tcPr>
+          <w:p>
+            <w:pPr>
+              <w:jc w:val="both"/>
+              <w:rPr>
+                <w:rFonts w:ascii="Times New Roman" w:hAnsi="Times New Roman" w:cs="Times New Roman"/>
+              </w:rPr>
+            </w:pPr>
+            <w:r>
+              <w:rPr>
+                <w:rFonts w:ascii="Times New Roman" w:hAnsi="Times New Roman" w:cs="Times New Roman"/>
+              </w:rPr>
+              <w:t>0.01261401</w:t>
+            </w:r>
+          </w:p>
+        </w:tc>
+      </w:tr>
+      <w:tr>
+        <w:tc>
+          <w:tcPr>
+            <w:tcW w:w="2129" w:type="dxa"/>
+          </w:tcPr>
+          <w:p>
+            <w:pPr>
+              <w:jc w:val="both"/>
+              <w:rPr>
+                <w:rFonts w:ascii="Times New Roman" w:hAnsi="Times New Roman" w:cs="Times New Roman"/>
+              </w:rPr>
+            </w:pPr>
+            <w:r>
+              <w:rPr>
+                <w:rFonts w:ascii="Times New Roman" w:hAnsi="Times New Roman" w:cs="Times New Roman"/>
+              </w:rPr>
+              <w:t xml:space="preserve">SVM                  </w:t>
+            </w:r>
+          </w:p>
+        </w:tc>
+        <w:tc>
+          <w:tcPr>
+            <w:tcW w:w="2129" w:type="dxa"/>
+          </w:tcPr>
+          <w:p>
+            <w:pPr>
+              <w:jc w:val="both"/>
+              <w:rPr>
+                <w:rFonts w:ascii="Times New Roman" w:hAnsi="Times New Roman" w:cs="Times New Roman"/>
+              </w:rPr>
+            </w:pPr>
+            <w:r>
+              <w:rPr>
+                <w:rFonts w:ascii="Times New Roman" w:hAnsi="Times New Roman" w:cs="Times New Roman"/>
+              </w:rPr>
+              <w:t>1</w:t>
+            </w:r>
+          </w:p>
+        </w:tc>
+        <w:tc>
+          <w:tcPr>
+            <w:tcW w:w="2129" w:type="dxa"/>
+          </w:tcPr>
+          <w:p>
+            <w:pPr>
+              <w:jc w:val="both"/>
+              <w:rPr>
+                <w:rFonts w:ascii="Times New Roman" w:hAnsi="Times New Roman" w:cs="Times New Roman"/>
+              </w:rPr>
+            </w:pPr>
+            <w:r>
+              <w:rPr>
+                <w:rFonts w:ascii="Times New Roman" w:hAnsi="Times New Roman" w:cs="Times New Roman"/>
+              </w:rPr>
+              <w:t>1.0000000000</w:t>
+            </w:r>
+          </w:p>
+        </w:tc>
+        <w:tc>
+          <w:tcPr>
+            <w:tcW w:w="2129" w:type="dxa"/>
+          </w:tcPr>
+          <w:p>
+            <w:pPr>
+              <w:jc w:val="both"/>
+              <w:rPr>
+                <w:rFonts w:ascii="Times New Roman" w:hAnsi="Times New Roman" w:cs="Times New Roman"/>
+              </w:rPr>
+            </w:pPr>
+            <w:r>
+              <w:rPr>
+                <w:rFonts w:ascii="Times New Roman" w:hAnsi="Times New Roman" w:cs="Times New Roman"/>
+              </w:rPr>
+              <w:t>1.0000000000</w:t>
+            </w:r>
+          </w:p>
+        </w:tc>
+      </w:tr>
+      <w:tr>
+        <w:tc>
+          <w:tcPr>
+            <w:tcW w:w="2129" w:type="dxa"/>
+          </w:tcPr>
+          <w:p>
+            <w:pPr>
+              <w:jc w:val="both"/>
+              <w:rPr>
+                <w:rFonts w:ascii="Times New Roman" w:hAnsi="Times New Roman" w:cs="Times New Roman"/>
+              </w:rPr>
+            </w:pPr>
+            <w:proofErr w:type="spellStart"/>
+            <w:r>
+              <w:rPr>
+                <w:rFonts w:ascii="Times New Roman" w:hAnsi="Times New Roman" w:cs="Times New Roman"/>
+              </w:rPr>
+              <w:t>oneR</w:t>
+            </w:r>
+            <w:proofErr w:type="spellEnd"/>
+            <w:r>
+              <w:rPr>
+                <w:rFonts w:ascii="Times New Roman" w:hAnsi="Times New Roman" w:cs="Times New Roman"/>
+              </w:rPr>
+              <w:t xml:space="preserve">                 </w:t>
+            </w:r>
+          </w:p>
+        </w:tc>
+        <w:tc>
+          <w:tcPr>
+            <w:tcW w:w="2129" w:type="dxa"/>
+          </w:tcPr>
+          <w:p>
+            <w:pPr>
+              <w:jc w:val="both"/>
+              <w:rPr>
+                <w:rFonts w:ascii="Times New Roman" w:hAnsi="Times New Roman" w:cs="Times New Roman"/>
+              </w:rPr>
+            </w:pPr>
+            <w:r>
+              <w:rPr>
+                <w:rFonts w:ascii="Times New Roman" w:hAnsi="Times New Roman" w:cs="Times New Roman"/>
+              </w:rPr>
+              <w:t>1</w:t>
+            </w:r>
+          </w:p>
+        </w:tc>
+        <w:tc>
+          <w:tcPr>
+            <w:tcW w:w="2129" w:type="dxa"/>
+          </w:tcPr>
+          <w:p>
+            <w:pPr>
+              <w:jc w:val="both"/>
+              <w:rPr>
+                <w:rFonts w:ascii="Times New Roman" w:hAnsi="Times New Roman" w:cs="Times New Roman"/>
+              </w:rPr>
+            </w:pPr>
+            <w:r>
+              <w:rPr>
+                <w:rFonts w:ascii="Times New Roman" w:hAnsi="Times New Roman" w:cs="Times New Roman"/>
+              </w:rPr>
+              <w:t>1.0000000000</w:t>
+            </w:r>
+          </w:p>
+        </w:tc>
+        <w:tc>
+          <w:tcPr>
+            <w:tcW w:w="2129" w:type="dxa"/>
+          </w:tcPr>
+          <w:p>
+            <w:pPr>
+              <w:jc w:val="both"/>
+              <w:rPr>
+                <w:rFonts w:ascii="Times New Roman" w:hAnsi="Times New Roman" w:cs="Times New Roman"/>
+              </w:rPr>
+            </w:pPr>
+            <w:r>
+              <w:rPr>
+                <w:rFonts w:ascii="Times New Roman" w:hAnsi="Times New Roman" w:cs="Times New Roman"/>
+              </w:rPr>
+              <w:t>1.0000000000</w:t>
+            </w:r>
+          </w:p>
+        </w:tc>
+      </w:tr>
+      <w:tr>
+        <w:tc>
+          <w:tcPr>
+            <w:tcW w:w="2129" w:type="dxa"/>
+          </w:tcPr>
+          <w:p>
+            <w:pPr>
+              <w:jc w:val="both"/>
+              <w:rPr>
+                <w:rFonts w:ascii="Times New Roman" w:hAnsi="Times New Roman" w:cs="Times New Roman"/>
+              </w:rPr>
+            </w:pPr>
+            <w:proofErr w:type="spellStart"/>
+            <w:r>
+              <w:rPr>
+                <w:rFonts w:ascii="Times New Roman" w:hAnsi="Times New Roman" w:cs="Times New Roman"/>
+              </w:rPr>
+              <w:t>JRip</w:t>
+            </w:r>
+            <w:proofErr w:type="spellEnd"/>
+            <w:r>
+              <w:rPr>
+                <w:rFonts w:ascii="Times New Roman" w:hAnsi="Times New Roman" w:cs="Times New Roman"/>
+              </w:rPr>
+              <w:t xml:space="preserve">                 </w:t>
+            </w:r>
+          </w:p>
+        </w:tc>
+        <w:tc>
+          <w:tcPr>
+            <w:tcW w:w="2129" w:type="dxa"/>
+          </w:tcPr>
+          <w:p>
+            <w:pPr>
+              <w:jc w:val="both"/>
+              <w:rPr>
+                <w:rFonts w:ascii="Times New Roman" w:hAnsi="Times New Roman" w:cs="Times New Roman"/>
+              </w:rPr>
+            </w:pPr>
+            <w:r>
+              <w:rPr>
+                <w:rFonts w:ascii="Times New Roman" w:hAnsi="Times New Roman" w:cs="Times New Roman"/>
+              </w:rPr>
+              <w:t>1</w:t>
+            </w:r>
+          </w:p>
+        </w:tc>
+        <w:tc>
+          <w:tcPr>
+            <w:tcW w:w="2129" w:type="dxa"/>
+          </w:tcPr>
+          <w:p>
+            <w:pPr>
+              <w:jc w:val="both"/>
+              <w:rPr>
+                <w:rFonts w:ascii="Times New Roman" w:hAnsi="Times New Roman" w:cs="Times New Roman"/>
+              </w:rPr>
+            </w:pPr>
+            <w:r>
+              <w:rPr>
+                <w:rFonts w:ascii="Times New Roman" w:hAnsi="Times New Roman" w:cs="Times New Roman"/>
+              </w:rPr>
+              <w:t>0.796190476</w:t>
+            </w:r>
+          </w:p>
+        </w:tc>
+        <w:tc>
+          <w:tcPr>
+            <w:tcW w:w="2129" w:type="dxa"/>
+          </w:tcPr>
+          <w:p>
+            <w:pPr>
+              <w:jc w:val="both"/>
+              <w:rPr>
+                <w:rFonts w:ascii="Times New Roman" w:hAnsi="Times New Roman" w:cs="Times New Roman"/>
+              </w:rPr>
+            </w:pPr>
+            <w:r>
+              <w:rPr>
+                <w:rFonts w:ascii="Times New Roman" w:hAnsi="Times New Roman" w:cs="Times New Roman"/>
+              </w:rPr>
+              <w:t>0.88030303</w:t>
+            </w:r>
+          </w:p>
+        </w:tc>
+      </w:tr>
+      <w:tr>
+        <w:tc>
+          <w:tcPr>
+            <w:tcW w:w="2129" w:type="dxa"/>
+          </w:tcPr>
+          <w:p>
+            <w:pPr>
+              <w:jc w:val="both"/>
+              <w:rPr>
+                <w:rFonts w:ascii="Times New Roman" w:hAnsi="Times New Roman" w:cs="Times New Roman"/>
+              </w:rPr>
+            </w:pPr>
+            <w:proofErr w:type="spellStart"/>
+            <w:r>
+              <w:rPr>
+                <w:rFonts w:ascii="Times New Roman" w:hAnsi="Times New Roman" w:cs="Times New Roman"/>
+              </w:rPr>
+              <w:t>RandomForest</w:t>
+            </w:r>
+            <w:proofErr w:type="spellEnd"/>
+            <w:r>
+              <w:rPr>
+                <w:rFonts w:ascii="Times New Roman" w:hAnsi="Times New Roman" w:cs="Times New Roman"/>
+              </w:rPr>
+              <w:t xml:space="preserve">         </w:t>
+            </w:r>
+          </w:p>
+        </w:tc>
+        <w:tc>
+          <w:tcPr>
+            <w:tcW w:w="2129" w:type="dxa"/>
+          </w:tcPr>
+          <w:p>
+            <w:pPr>
+              <w:jc w:val="both"/>
+              <w:rPr>
+                <w:rFonts w:ascii="Times New Roman" w:hAnsi="Times New Roman" w:cs="Times New Roman"/>
+              </w:rPr>
+            </w:pPr>
+            <w:r>
+              <w:rPr>
+                <w:rFonts w:ascii="Times New Roman" w:hAnsi="Times New Roman" w:cs="Times New Roman"/>
+              </w:rPr>
+              <w:t>1</w:t>
+            </w:r>
+          </w:p>
+        </w:tc>
+        <w:tc>
+          <w:tcPr>
+            <w:tcW w:w="2129" w:type="dxa"/>
+          </w:tcPr>
+          <w:p>
+            <w:pPr>
+              <w:jc w:val="both"/>
+              <w:rPr>
+                <w:rFonts w:ascii="Times New Roman" w:hAnsi="Times New Roman" w:cs="Times New Roman"/>
+              </w:rPr>
+            </w:pPr>
+            <w:r>
+              <w:rPr>
+                <w:rFonts w:ascii="Times New Roman" w:hAnsi="Times New Roman" w:cs="Times New Roman"/>
+              </w:rPr>
+              <w:t>0.920000000</w:t>
+            </w:r>
+          </w:p>
+        </w:tc>
+        <w:tc>
+          <w:tcPr>
+            <w:tcW w:w="2129" w:type="dxa"/>
+          </w:tcPr>
+          <w:p>
+            <w:pPr>
+              <w:jc w:val="both"/>
+              <w:rPr>
+                <w:rFonts w:ascii="Times New Roman" w:hAnsi="Times New Roman" w:cs="Times New Roman"/>
+              </w:rPr>
+            </w:pPr>
+            <w:r>
+              <w:rPr>
+                <w:rFonts w:ascii="Times New Roman" w:hAnsi="Times New Roman" w:cs="Times New Roman"/>
+              </w:rPr>
+              <w:t>0.95555556</w:t>
+            </w:r>
+            <w:bookmarkStart w:id="0" w:name="_GoBack"/>
+            <w:bookmarkEnd w:id="0"/>
+          </w:p>
+        </w:tc>
+      </w:tr>
+      <w:tr>
+        <w:tc>
+          <w:tcPr>
+            <w:tcW w:w="2129" w:type="dxa"/>
+          </w:tcPr>
+          <w:p>
+            <w:pPr>
+              <w:jc w:val="both"/>
+              <w:rPr>
+                <w:rFonts w:ascii="Times New Roman" w:hAnsi="Times New Roman" w:cs="Times New Roman"/>
+              </w:rPr>
+            </w:pPr>
+            <w:r>
+              <w:rPr>
+                <w:rFonts w:ascii="Times New Roman" w:hAnsi="Times New Roman" w:cs="Times New Roman"/>
+              </w:rPr>
+              <w:t xml:space="preserve">SMO                  </w:t>
+            </w:r>
+          </w:p>
+        </w:tc>
+        <w:tc>
+          <w:tcPr>
+            <w:tcW w:w="2129" w:type="dxa"/>
+          </w:tcPr>
+          <w:p>
+            <w:pPr>
+              <w:jc w:val="both"/>
+              <w:rPr>
+                <w:rFonts w:ascii="Times New Roman" w:hAnsi="Times New Roman" w:cs="Times New Roman"/>
+              </w:rPr>
+            </w:pPr>
+            <w:r>
+              <w:rPr>
+                <w:rFonts w:ascii="Times New Roman" w:hAnsi="Times New Roman" w:cs="Times New Roman"/>
+              </w:rPr>
+              <w:t>1</w:t>
+            </w:r>
+          </w:p>
+        </w:tc>
+        <w:tc>
+          <w:tcPr>
+            <w:tcW w:w="2129" w:type="dxa"/>
+          </w:tcPr>
+          <w:p>
+            <w:pPr>
+              <w:jc w:val="both"/>
+              <w:rPr>
+                <w:rFonts w:ascii="Times New Roman" w:hAnsi="Times New Roman" w:cs="Times New Roman"/>
+              </w:rPr>
+            </w:pPr>
+            <w:r>
+              <w:rPr>
+                <w:rFonts w:ascii="Times New Roman" w:hAnsi="Times New Roman" w:cs="Times New Roman"/>
+              </w:rPr>
+              <w:t>1.0000000000</w:t>
+            </w:r>
+          </w:p>
+        </w:tc>
+        <w:tc>
+          <w:tcPr>
+            <w:tcW w:w="2129" w:type="dxa"/>
+          </w:tcPr>
+          <w:p>
+            <w:pPr>
+              <w:jc w:val="both"/>
+              <w:rPr>
+                <w:rFonts w:ascii="Times New Roman" w:hAnsi="Times New Roman" w:cs="Times New Roman"/>
+              </w:rPr>
+            </w:pPr>
+            <w:r>
+              <w:rPr>
+                <w:rFonts w:ascii="Times New Roman" w:hAnsi="Times New Roman" w:cs="Times New Roman"/>
+              </w:rPr>
+              <w:t>1.0000000000</w:t>
+            </w:r>
+          </w:p>
+        </w:tc>
+      </w:tr>
+    </w:tbl>
+    <w:p>
+      <w:pPr>
+        <w:rPr>
+          <w:rFonts w:ascii="Times New Roman" w:hAnsi="Times New Roman" w:cs="Times New Roman"/>
+          <w:b/>
+        </w:rPr>
+      </w:pPr>
+    </w:p>
+    <w:p>
+      <w:pPr>
+        <w:rPr>
+          <w:rFonts w:ascii="Times New Roman" w:hAnsi="Times New Roman" w:cs="Times New Roman"/>
+          <w:b/>
+        </w:rPr>
+      </w:pPr>
+      <w:r>
+        <w:rPr>
+          <w:rFonts w:ascii="Times New Roman" w:hAnsi="Times New Roman" w:cs="Times New Roman"/>
+          <w:b/>
+        </w:rPr>
+        <w:tab/>
+      </w:r>
+      <w:r>
+        <w:rPr>
+          <w:rFonts w:ascii="Times New Roman" w:hAnsi="Times New Roman" w:cs="Times New Roman"/>
+          <w:b/>
+        </w:rPr>
+        <w:t>DATA SET HTTPD BALANCEADO</w:t>
+      </w:r>
+    </w:p>
+    <w:p>
+      <w:pPr>
+        <w:ind w:firstLine="720"/>
+        <w:rPr>
+          <w:rFonts w:ascii="Times New Roman" w:hAnsi="Times New Roman" w:cs="Times New Roman"/>
+          <w:b/>
+        </w:rPr>
+      </w:pPr>
+    </w:p>
+    <w:p>
+      <w:pPr>
+        <w:ind w:firstLine="720"/>
+        <w:rPr>
+          <w:rFonts w:ascii="Times New Roman" w:hAnsi="Times New Roman" w:cs="Times New Roman"/>
+          <w:b/>
+        </w:rPr>
+      </w:pPr>
+      <w:r>
+        <w:rPr>
+          <w:rFonts w:ascii="Times New Roman" w:hAnsi="Times New Roman" w:cs="Times New Roman"/>
+          <w:b/>
+          <w:noProof/>
+          <w:lang w:val="en-US"/>
+        </w:rPr>
+        <w:drawing>
+          <wp:inline distT="0" distB="0" distL="0" distR="0" wp14:anchorId="60039C0D" wp14:editId="53B709FB">
+            <wp:extent cx="3200400" cy="3464069"/>
+            <wp:effectExtent l="0" t="0" r="0" b="0"/>
+            <wp:docPr id="3" name="Picture 3"/>
+            <wp:cNvGraphicFramePr>
+              <a:graphicFrameLocks xmlns:a="http://schemas.openxmlformats.org/drawingml/2006/main" noChangeAspect="1"/>
+            </wp:cNvGraphicFramePr>
+            <a:graphic xmlns:a="http://schemas.openxmlformats.org/drawingml/2006/main">
+              <a:graphicData uri="http://schemas.openxmlformats.org/drawingml/2006/picture">
+                <pic:pic xmlns:pic="http://schemas.openxmlformats.org/drawingml/2006/picture">
+                  <pic:nvPicPr>
+                    <pic:cNvPr id="0" name="Rplot - httpd.png"/>
+                    <pic:cNvPicPr/>
+                  </pic:nvPicPr>
+                  <pic:blipFill>
+                    <a:blip r:embed="rId30">
+                      <a:extLst>
+                        <a:ext uri="{28A0092B-C50C-407E-A947-70E740481C1C}">
+                          <a14:useLocalDpi xmlns:a14="http://schemas.microsoft.com/office/drawing/2010/main" val="0"/>
+                        </a:ext>
+                      </a:extLst>
+                    </a:blip>
+                    <a:stretch>
+                      <a:fillRect/>
+                    </a:stretch>
+                  </pic:blipFill>
+                  <pic:spPr>
+                    <a:xfrm>
+                      <a:off x="0" y="0"/>
+                      <a:ext cx="3200400" cy="3464069"/>
+                    </a:xfrm>
+                    <a:prstGeom prst="rect">
+                      <a:avLst/>
+                    </a:prstGeom>
+                  </pic:spPr>
+                </pic:pic>
+              </a:graphicData>
+            </a:graphic>
+          </wp:inline>
+        </w:drawing>
+      </w:r>
     </w:p>
     <w:p>
       <w:pPr>
@@ -4143,17 +6664,1713 @@
     </w:p>
     <w:p>
       <w:pPr>
-        <w:jc w:val="center"/>
+        <w:ind w:firstLine="720"/>
         <w:rPr>
           <w:rFonts w:ascii="Times New Roman" w:hAnsi="Times New Roman" w:cs="Times New Roman"/>
         </w:rPr>
       </w:pPr>
     </w:p>
-    <w:p>
-      <w:pPr>
-        <w:jc w:val="center"/>
+    <w:tbl>
+      <w:tblPr>
+        <w:tblStyle w:val="TableGrid"/>
+        <w:tblW w:w="0" w:type="auto"/>
+        <w:tblLook w:val="04A0" w:firstRow="1" w:lastRow="0" w:firstColumn="1" w:lastColumn="0" w:noHBand="0" w:noVBand="1"/>
+      </w:tblPr>
+      <w:tblGrid>
+        <w:gridCol w:w="2129"/>
+        <w:gridCol w:w="2129"/>
+        <w:gridCol w:w="2129"/>
+        <w:gridCol w:w="2129"/>
+      </w:tblGrid>
+      <w:tr>
+        <w:tc>
+          <w:tcPr>
+            <w:tcW w:w="2129" w:type="dxa"/>
+          </w:tcPr>
+          <w:p>
+            <w:pPr>
+              <w:jc w:val="both"/>
+              <w:rPr>
+                <w:rFonts w:ascii="Times New Roman" w:hAnsi="Times New Roman" w:cs="Times New Roman"/>
+              </w:rPr>
+            </w:pPr>
+          </w:p>
+        </w:tc>
+        <w:tc>
+          <w:tcPr>
+            <w:tcW w:w="2129" w:type="dxa"/>
+          </w:tcPr>
+          <w:p>
+            <w:pPr>
+              <w:jc w:val="both"/>
+              <w:rPr>
+                <w:rFonts w:ascii="Times New Roman" w:hAnsi="Times New Roman" w:cs="Times New Roman"/>
+              </w:rPr>
+            </w:pPr>
+            <w:proofErr w:type="spellStart"/>
+            <w:r>
+              <w:rPr>
+                <w:rFonts w:ascii="Times New Roman" w:hAnsi="Times New Roman" w:cs="Times New Roman"/>
+              </w:rPr>
+              <w:t>Precision</w:t>
+            </w:r>
+            <w:proofErr w:type="spellEnd"/>
+            <w:r>
+              <w:rPr>
+                <w:rFonts w:ascii="Times New Roman" w:hAnsi="Times New Roman" w:cs="Times New Roman"/>
+              </w:rPr>
+              <w:t xml:space="preserve">       </w:t>
+            </w:r>
+          </w:p>
+        </w:tc>
+        <w:tc>
+          <w:tcPr>
+            <w:tcW w:w="2129" w:type="dxa"/>
+          </w:tcPr>
+          <w:p>
+            <w:pPr>
+              <w:jc w:val="both"/>
+              <w:rPr>
+                <w:rFonts w:ascii="Times New Roman" w:hAnsi="Times New Roman" w:cs="Times New Roman"/>
+              </w:rPr>
+            </w:pPr>
+            <w:r>
+              <w:rPr>
+                <w:rFonts w:ascii="Times New Roman" w:hAnsi="Times New Roman" w:cs="Times New Roman"/>
+              </w:rPr>
+              <w:t xml:space="preserve">Recall   </w:t>
+            </w:r>
+          </w:p>
+        </w:tc>
+        <w:tc>
+          <w:tcPr>
+            <w:tcW w:w="2129" w:type="dxa"/>
+          </w:tcPr>
+          <w:p>
+            <w:pPr>
+              <w:jc w:val="both"/>
+              <w:rPr>
+                <w:rFonts w:ascii="Times New Roman" w:hAnsi="Times New Roman" w:cs="Times New Roman"/>
+              </w:rPr>
+            </w:pPr>
+            <w:r>
+              <w:rPr>
+                <w:rFonts w:ascii="Times New Roman" w:hAnsi="Times New Roman" w:cs="Times New Roman"/>
+              </w:rPr>
+              <w:t>F-</w:t>
+            </w:r>
+            <w:proofErr w:type="spellStart"/>
+            <w:r>
+              <w:rPr>
+                <w:rFonts w:ascii="Times New Roman" w:hAnsi="Times New Roman" w:cs="Times New Roman"/>
+              </w:rPr>
+              <w:t>measure</w:t>
+            </w:r>
+            <w:proofErr w:type="spellEnd"/>
+          </w:p>
+        </w:tc>
+      </w:tr>
+      <w:tr>
+        <w:tc>
+          <w:tcPr>
+            <w:tcW w:w="2129" w:type="dxa"/>
+          </w:tcPr>
+          <w:p>
+            <w:pPr>
+              <w:jc w:val="both"/>
+              <w:rPr>
+                <w:rFonts w:ascii="Times New Roman" w:hAnsi="Times New Roman" w:cs="Times New Roman"/>
+              </w:rPr>
+            </w:pPr>
+            <w:r>
+              <w:rPr>
+                <w:rFonts w:ascii="Times New Roman" w:hAnsi="Times New Roman" w:cs="Times New Roman"/>
+              </w:rPr>
+              <w:t xml:space="preserve">J48                  </w:t>
+            </w:r>
+          </w:p>
+        </w:tc>
+        <w:tc>
+          <w:tcPr>
+            <w:tcW w:w="2129" w:type="dxa"/>
+          </w:tcPr>
+          <w:p>
+            <w:pPr>
+              <w:jc w:val="both"/>
+              <w:rPr>
+                <w:rFonts w:ascii="Times New Roman" w:hAnsi="Times New Roman" w:cs="Times New Roman"/>
+              </w:rPr>
+            </w:pPr>
+            <w:r>
+              <w:rPr>
+                <w:rFonts w:ascii="Times New Roman" w:hAnsi="Times New Roman" w:cs="Times New Roman"/>
+              </w:rPr>
+              <w:t>1</w:t>
+            </w:r>
+          </w:p>
+        </w:tc>
+        <w:tc>
+          <w:tcPr>
+            <w:tcW w:w="2129" w:type="dxa"/>
+          </w:tcPr>
+          <w:p>
+            <w:pPr>
+              <w:jc w:val="both"/>
+              <w:rPr>
+                <w:rFonts w:ascii="Times New Roman" w:hAnsi="Times New Roman" w:cs="Times New Roman"/>
+              </w:rPr>
+            </w:pPr>
+            <w:r>
+              <w:rPr>
+                <w:rFonts w:ascii="Times New Roman" w:hAnsi="Times New Roman" w:cs="Times New Roman"/>
+              </w:rPr>
+              <w:t>1.00000000</w:t>
+            </w:r>
+          </w:p>
+        </w:tc>
+        <w:tc>
+          <w:tcPr>
+            <w:tcW w:w="2129" w:type="dxa"/>
+          </w:tcPr>
+          <w:p>
+            <w:pPr>
+              <w:jc w:val="both"/>
+              <w:rPr>
+                <w:rFonts w:ascii="Times New Roman" w:hAnsi="Times New Roman" w:cs="Times New Roman"/>
+              </w:rPr>
+            </w:pPr>
+            <w:r>
+              <w:rPr>
+                <w:rFonts w:ascii="Times New Roman" w:hAnsi="Times New Roman" w:cs="Times New Roman"/>
+              </w:rPr>
+              <w:t>1.00000000</w:t>
+            </w:r>
+          </w:p>
+        </w:tc>
+      </w:tr>
+      <w:tr>
+        <w:tc>
+          <w:tcPr>
+            <w:tcW w:w="2129" w:type="dxa"/>
+          </w:tcPr>
+          <w:p>
+            <w:pPr>
+              <w:jc w:val="both"/>
+              <w:rPr>
+                <w:rFonts w:ascii="Times New Roman" w:hAnsi="Times New Roman" w:cs="Times New Roman"/>
+              </w:rPr>
+            </w:pPr>
+            <w:proofErr w:type="spellStart"/>
+            <w:r>
+              <w:rPr>
+                <w:rFonts w:ascii="Times New Roman" w:hAnsi="Times New Roman" w:cs="Times New Roman"/>
+              </w:rPr>
+              <w:t>NaiveBayes</w:t>
+            </w:r>
+            <w:proofErr w:type="spellEnd"/>
+            <w:r>
+              <w:rPr>
+                <w:rFonts w:ascii="Times New Roman" w:hAnsi="Times New Roman" w:cs="Times New Roman"/>
+              </w:rPr>
+              <w:t xml:space="preserve">           </w:t>
+            </w:r>
+          </w:p>
+        </w:tc>
+        <w:tc>
+          <w:tcPr>
+            <w:tcW w:w="2129" w:type="dxa"/>
+          </w:tcPr>
+          <w:p>
+            <w:pPr>
+              <w:jc w:val="both"/>
+              <w:rPr>
+                <w:rFonts w:ascii="Times New Roman" w:hAnsi="Times New Roman" w:cs="Times New Roman"/>
+              </w:rPr>
+            </w:pPr>
+            <w:r>
+              <w:rPr>
+                <w:rFonts w:ascii="Times New Roman" w:hAnsi="Times New Roman" w:cs="Times New Roman"/>
+              </w:rPr>
+              <w:t>1</w:t>
+            </w:r>
+          </w:p>
+        </w:tc>
+        <w:tc>
+          <w:tcPr>
+            <w:tcW w:w="2129" w:type="dxa"/>
+          </w:tcPr>
+          <w:p>
+            <w:pPr>
+              <w:jc w:val="both"/>
+              <w:rPr>
+                <w:rFonts w:ascii="Times New Roman" w:hAnsi="Times New Roman" w:cs="Times New Roman"/>
+              </w:rPr>
+            </w:pPr>
+            <w:r>
+              <w:rPr>
+                <w:rFonts w:ascii="Times New Roman" w:hAnsi="Times New Roman" w:cs="Times New Roman"/>
+              </w:rPr>
+              <w:t>0.03010218</w:t>
+            </w:r>
+          </w:p>
+        </w:tc>
+        <w:tc>
+          <w:tcPr>
+            <w:tcW w:w="2129" w:type="dxa"/>
+          </w:tcPr>
+          <w:p>
+            <w:pPr>
+              <w:jc w:val="both"/>
+              <w:rPr>
+                <w:rFonts w:ascii="Times New Roman" w:hAnsi="Times New Roman" w:cs="Times New Roman"/>
+              </w:rPr>
+            </w:pPr>
+            <w:r>
+              <w:rPr>
+                <w:rFonts w:ascii="Times New Roman" w:hAnsi="Times New Roman" w:cs="Times New Roman"/>
+              </w:rPr>
+              <w:t>0.05830584</w:t>
+            </w:r>
+          </w:p>
+        </w:tc>
+      </w:tr>
+      <w:tr>
+        <w:tc>
+          <w:tcPr>
+            <w:tcW w:w="2129" w:type="dxa"/>
+          </w:tcPr>
+          <w:p>
+            <w:pPr>
+              <w:jc w:val="both"/>
+              <w:rPr>
+                <w:rFonts w:ascii="Times New Roman" w:hAnsi="Times New Roman" w:cs="Times New Roman"/>
+              </w:rPr>
+            </w:pPr>
+            <w:r>
+              <w:rPr>
+                <w:rFonts w:ascii="Times New Roman" w:hAnsi="Times New Roman" w:cs="Times New Roman"/>
+              </w:rPr>
+              <w:t xml:space="preserve">SVM                  </w:t>
+            </w:r>
+          </w:p>
+        </w:tc>
+        <w:tc>
+          <w:tcPr>
+            <w:tcW w:w="2129" w:type="dxa"/>
+          </w:tcPr>
+          <w:p>
+            <w:pPr>
+              <w:jc w:val="both"/>
+              <w:rPr>
+                <w:rFonts w:ascii="Times New Roman" w:hAnsi="Times New Roman" w:cs="Times New Roman"/>
+              </w:rPr>
+            </w:pPr>
+            <w:r>
+              <w:rPr>
+                <w:rFonts w:ascii="Times New Roman" w:hAnsi="Times New Roman" w:cs="Times New Roman"/>
+              </w:rPr>
+              <w:t>1</w:t>
+            </w:r>
+          </w:p>
+        </w:tc>
+        <w:tc>
+          <w:tcPr>
+            <w:tcW w:w="2129" w:type="dxa"/>
+          </w:tcPr>
+          <w:p>
+            <w:pPr>
+              <w:jc w:val="both"/>
+              <w:rPr>
+                <w:rFonts w:ascii="Times New Roman" w:hAnsi="Times New Roman" w:cs="Times New Roman"/>
+              </w:rPr>
+            </w:pPr>
+            <w:r>
+              <w:rPr>
+                <w:rFonts w:ascii="Times New Roman" w:hAnsi="Times New Roman" w:cs="Times New Roman"/>
+              </w:rPr>
+              <w:t>1.0000000000</w:t>
+            </w:r>
+          </w:p>
+        </w:tc>
+        <w:tc>
+          <w:tcPr>
+            <w:tcW w:w="2129" w:type="dxa"/>
+          </w:tcPr>
+          <w:p>
+            <w:pPr>
+              <w:jc w:val="both"/>
+              <w:rPr>
+                <w:rFonts w:ascii="Times New Roman" w:hAnsi="Times New Roman" w:cs="Times New Roman"/>
+              </w:rPr>
+            </w:pPr>
+            <w:r>
+              <w:rPr>
+                <w:rFonts w:ascii="Times New Roman" w:hAnsi="Times New Roman" w:cs="Times New Roman"/>
+              </w:rPr>
+              <w:t>1.0000000000</w:t>
+            </w:r>
+          </w:p>
+        </w:tc>
+      </w:tr>
+      <w:tr>
+        <w:tc>
+          <w:tcPr>
+            <w:tcW w:w="2129" w:type="dxa"/>
+          </w:tcPr>
+          <w:p>
+            <w:pPr>
+              <w:jc w:val="both"/>
+              <w:rPr>
+                <w:rFonts w:ascii="Times New Roman" w:hAnsi="Times New Roman" w:cs="Times New Roman"/>
+              </w:rPr>
+            </w:pPr>
+            <w:proofErr w:type="spellStart"/>
+            <w:r>
+              <w:rPr>
+                <w:rFonts w:ascii="Times New Roman" w:hAnsi="Times New Roman" w:cs="Times New Roman"/>
+              </w:rPr>
+              <w:t>oneR</w:t>
+            </w:r>
+            <w:proofErr w:type="spellEnd"/>
+            <w:r>
+              <w:rPr>
+                <w:rFonts w:ascii="Times New Roman" w:hAnsi="Times New Roman" w:cs="Times New Roman"/>
+              </w:rPr>
+              <w:t xml:space="preserve">                 </w:t>
+            </w:r>
+          </w:p>
+        </w:tc>
+        <w:tc>
+          <w:tcPr>
+            <w:tcW w:w="2129" w:type="dxa"/>
+          </w:tcPr>
+          <w:p>
+            <w:pPr>
+              <w:jc w:val="both"/>
+              <w:rPr>
+                <w:rFonts w:ascii="Times New Roman" w:hAnsi="Times New Roman" w:cs="Times New Roman"/>
+              </w:rPr>
+            </w:pPr>
+            <w:r>
+              <w:rPr>
+                <w:rFonts w:ascii="Times New Roman" w:hAnsi="Times New Roman" w:cs="Times New Roman"/>
+              </w:rPr>
+              <w:t>1</w:t>
+            </w:r>
+          </w:p>
+        </w:tc>
+        <w:tc>
+          <w:tcPr>
+            <w:tcW w:w="2129" w:type="dxa"/>
+          </w:tcPr>
+          <w:p>
+            <w:pPr>
+              <w:jc w:val="both"/>
+              <w:rPr>
+                <w:rFonts w:ascii="Times New Roman" w:hAnsi="Times New Roman" w:cs="Times New Roman"/>
+              </w:rPr>
+            </w:pPr>
+            <w:r>
+              <w:rPr>
+                <w:rFonts w:ascii="Times New Roman" w:hAnsi="Times New Roman" w:cs="Times New Roman"/>
+              </w:rPr>
+              <w:t>1.0000000000</w:t>
+            </w:r>
+          </w:p>
+        </w:tc>
+        <w:tc>
+          <w:tcPr>
+            <w:tcW w:w="2129" w:type="dxa"/>
+          </w:tcPr>
+          <w:p>
+            <w:pPr>
+              <w:jc w:val="both"/>
+              <w:rPr>
+                <w:rFonts w:ascii="Times New Roman" w:hAnsi="Times New Roman" w:cs="Times New Roman"/>
+              </w:rPr>
+            </w:pPr>
+            <w:r>
+              <w:rPr>
+                <w:rFonts w:ascii="Times New Roman" w:hAnsi="Times New Roman" w:cs="Times New Roman"/>
+              </w:rPr>
+              <w:t>1.0000000000</w:t>
+            </w:r>
+          </w:p>
+        </w:tc>
+      </w:tr>
+      <w:tr>
+        <w:tc>
+          <w:tcPr>
+            <w:tcW w:w="2129" w:type="dxa"/>
+          </w:tcPr>
+          <w:p>
+            <w:pPr>
+              <w:jc w:val="both"/>
+              <w:rPr>
+                <w:rFonts w:ascii="Times New Roman" w:hAnsi="Times New Roman" w:cs="Times New Roman"/>
+              </w:rPr>
+            </w:pPr>
+            <w:proofErr w:type="spellStart"/>
+            <w:r>
+              <w:rPr>
+                <w:rFonts w:ascii="Times New Roman" w:hAnsi="Times New Roman" w:cs="Times New Roman"/>
+              </w:rPr>
+              <w:t>JRip</w:t>
+            </w:r>
+            <w:proofErr w:type="spellEnd"/>
+            <w:r>
+              <w:rPr>
+                <w:rFonts w:ascii="Times New Roman" w:hAnsi="Times New Roman" w:cs="Times New Roman"/>
+              </w:rPr>
+              <w:t xml:space="preserve">                 </w:t>
+            </w:r>
+          </w:p>
+        </w:tc>
+        <w:tc>
+          <w:tcPr>
+            <w:tcW w:w="2129" w:type="dxa"/>
+          </w:tcPr>
+          <w:p>
+            <w:pPr>
+              <w:jc w:val="both"/>
+              <w:rPr>
+                <w:rFonts w:ascii="Times New Roman" w:hAnsi="Times New Roman" w:cs="Times New Roman"/>
+              </w:rPr>
+            </w:pPr>
+            <w:r>
+              <w:rPr>
+                <w:rFonts w:ascii="Times New Roman" w:hAnsi="Times New Roman" w:cs="Times New Roman"/>
+              </w:rPr>
+              <w:t>1</w:t>
+            </w:r>
+          </w:p>
+        </w:tc>
+        <w:tc>
+          <w:tcPr>
+            <w:tcW w:w="2129" w:type="dxa"/>
+          </w:tcPr>
+          <w:p>
+            <w:pPr>
+              <w:jc w:val="both"/>
+              <w:rPr>
+                <w:rFonts w:ascii="Times New Roman" w:hAnsi="Times New Roman" w:cs="Times New Roman"/>
+              </w:rPr>
+            </w:pPr>
+            <w:r>
+              <w:rPr>
+                <w:rFonts w:ascii="Times New Roman" w:hAnsi="Times New Roman" w:cs="Times New Roman"/>
+              </w:rPr>
+              <w:t>0.96181818</w:t>
+            </w:r>
+          </w:p>
+        </w:tc>
+        <w:tc>
+          <w:tcPr>
+            <w:tcW w:w="2129" w:type="dxa"/>
+          </w:tcPr>
+          <w:p>
+            <w:pPr>
+              <w:jc w:val="both"/>
+              <w:rPr>
+                <w:rFonts w:ascii="Times New Roman" w:hAnsi="Times New Roman" w:cs="Times New Roman"/>
+              </w:rPr>
+            </w:pPr>
+            <w:r>
+              <w:rPr>
+                <w:rFonts w:ascii="Times New Roman" w:hAnsi="Times New Roman" w:cs="Times New Roman"/>
+              </w:rPr>
+              <w:t>0.97994987</w:t>
+            </w:r>
+          </w:p>
+        </w:tc>
+      </w:tr>
+      <w:tr>
+        <w:tc>
+          <w:tcPr>
+            <w:tcW w:w="2129" w:type="dxa"/>
+          </w:tcPr>
+          <w:p>
+            <w:pPr>
+              <w:jc w:val="both"/>
+              <w:rPr>
+                <w:rFonts w:ascii="Times New Roman" w:hAnsi="Times New Roman" w:cs="Times New Roman"/>
+              </w:rPr>
+            </w:pPr>
+            <w:proofErr w:type="spellStart"/>
+            <w:r>
+              <w:rPr>
+                <w:rFonts w:ascii="Times New Roman" w:hAnsi="Times New Roman" w:cs="Times New Roman"/>
+              </w:rPr>
+              <w:t>RandomForest</w:t>
+            </w:r>
+            <w:proofErr w:type="spellEnd"/>
+            <w:r>
+              <w:rPr>
+                <w:rFonts w:ascii="Times New Roman" w:hAnsi="Times New Roman" w:cs="Times New Roman"/>
+              </w:rPr>
+              <w:t xml:space="preserve">         </w:t>
+            </w:r>
+          </w:p>
+        </w:tc>
+        <w:tc>
+          <w:tcPr>
+            <w:tcW w:w="2129" w:type="dxa"/>
+          </w:tcPr>
+          <w:p>
+            <w:pPr>
+              <w:jc w:val="both"/>
+              <w:rPr>
+                <w:rFonts w:ascii="Times New Roman" w:hAnsi="Times New Roman" w:cs="Times New Roman"/>
+              </w:rPr>
+            </w:pPr>
+            <w:r>
+              <w:rPr>
+                <w:rFonts w:ascii="Times New Roman" w:hAnsi="Times New Roman" w:cs="Times New Roman"/>
+              </w:rPr>
+              <w:t>1</w:t>
+            </w:r>
+          </w:p>
+        </w:tc>
+        <w:tc>
+          <w:tcPr>
+            <w:tcW w:w="2129" w:type="dxa"/>
+          </w:tcPr>
+          <w:p>
+            <w:pPr>
+              <w:jc w:val="both"/>
+              <w:rPr>
+                <w:rFonts w:ascii="Times New Roman" w:hAnsi="Times New Roman" w:cs="Times New Roman"/>
+              </w:rPr>
+            </w:pPr>
+            <w:r>
+              <w:rPr>
+                <w:rFonts w:ascii="Times New Roman" w:hAnsi="Times New Roman" w:cs="Times New Roman"/>
+              </w:rPr>
+              <w:t>0.93000000</w:t>
+            </w:r>
+          </w:p>
+        </w:tc>
+        <w:tc>
+          <w:tcPr>
+            <w:tcW w:w="2129" w:type="dxa"/>
+          </w:tcPr>
+          <w:p>
+            <w:pPr>
+              <w:jc w:val="both"/>
+              <w:rPr>
+                <w:rFonts w:ascii="Times New Roman" w:hAnsi="Times New Roman" w:cs="Times New Roman"/>
+              </w:rPr>
+            </w:pPr>
+            <w:r>
+              <w:rPr>
+                <w:rFonts w:ascii="Times New Roman" w:hAnsi="Times New Roman" w:cs="Times New Roman"/>
+              </w:rPr>
+              <w:t>0.96090226</w:t>
+            </w:r>
+          </w:p>
+        </w:tc>
+      </w:tr>
+      <w:tr>
+        <w:tc>
+          <w:tcPr>
+            <w:tcW w:w="2129" w:type="dxa"/>
+          </w:tcPr>
+          <w:p>
+            <w:pPr>
+              <w:jc w:val="both"/>
+              <w:rPr>
+                <w:rFonts w:ascii="Times New Roman" w:hAnsi="Times New Roman" w:cs="Times New Roman"/>
+              </w:rPr>
+            </w:pPr>
+            <w:r>
+              <w:rPr>
+                <w:rFonts w:ascii="Times New Roman" w:hAnsi="Times New Roman" w:cs="Times New Roman"/>
+              </w:rPr>
+              <w:t xml:space="preserve">SMO                  </w:t>
+            </w:r>
+          </w:p>
+        </w:tc>
+        <w:tc>
+          <w:tcPr>
+            <w:tcW w:w="2129" w:type="dxa"/>
+          </w:tcPr>
+          <w:p>
+            <w:pPr>
+              <w:jc w:val="both"/>
+              <w:rPr>
+                <w:rFonts w:ascii="Times New Roman" w:hAnsi="Times New Roman" w:cs="Times New Roman"/>
+              </w:rPr>
+            </w:pPr>
+            <w:r>
+              <w:rPr>
+                <w:rFonts w:ascii="Times New Roman" w:hAnsi="Times New Roman" w:cs="Times New Roman"/>
+              </w:rPr>
+              <w:t>1</w:t>
+            </w:r>
+          </w:p>
+        </w:tc>
+        <w:tc>
+          <w:tcPr>
+            <w:tcW w:w="2129" w:type="dxa"/>
+          </w:tcPr>
+          <w:p>
+            <w:pPr>
+              <w:jc w:val="both"/>
+              <w:rPr>
+                <w:rFonts w:ascii="Times New Roman" w:hAnsi="Times New Roman" w:cs="Times New Roman"/>
+              </w:rPr>
+            </w:pPr>
+            <w:r>
+              <w:rPr>
+                <w:rFonts w:ascii="Times New Roman" w:hAnsi="Times New Roman" w:cs="Times New Roman"/>
+              </w:rPr>
+              <w:t>1.0000000000</w:t>
+            </w:r>
+          </w:p>
+        </w:tc>
+        <w:tc>
+          <w:tcPr>
+            <w:tcW w:w="2129" w:type="dxa"/>
+          </w:tcPr>
+          <w:p>
+            <w:pPr>
+              <w:jc w:val="both"/>
+              <w:rPr>
+                <w:rFonts w:ascii="Times New Roman" w:hAnsi="Times New Roman" w:cs="Times New Roman"/>
+              </w:rPr>
+            </w:pPr>
+            <w:r>
+              <w:rPr>
+                <w:rFonts w:ascii="Times New Roman" w:hAnsi="Times New Roman" w:cs="Times New Roman"/>
+              </w:rPr>
+              <w:t>1.0000000000</w:t>
+            </w:r>
+          </w:p>
+        </w:tc>
+      </w:tr>
+    </w:tbl>
+    <w:p>
+      <w:pPr>
+        <w:ind w:firstLine="720"/>
         <w:rPr>
           <w:rFonts w:ascii="Times New Roman" w:hAnsi="Times New Roman" w:cs="Times New Roman"/>
+        </w:rPr>
+      </w:pPr>
+    </w:p>
+    <w:p>
+      <w:pPr>
+        <w:ind w:firstLine="720"/>
+        <w:rPr>
+          <w:rFonts w:ascii="Times New Roman" w:hAnsi="Times New Roman" w:cs="Times New Roman"/>
+        </w:rPr>
+      </w:pPr>
+    </w:p>
+    <w:p>
+      <w:pPr>
+        <w:ind w:firstLine="720"/>
+        <w:rPr>
+          <w:rFonts w:ascii="Times New Roman" w:hAnsi="Times New Roman" w:cs="Times New Roman"/>
+        </w:rPr>
+      </w:pPr>
+    </w:p>
+    <w:p>
+      <w:pPr>
+        <w:ind w:firstLine="720"/>
+        <w:rPr>
+          <w:rFonts w:ascii="Times New Roman" w:hAnsi="Times New Roman" w:cs="Times New Roman"/>
+        </w:rPr>
+      </w:pPr>
+    </w:p>
+    <w:p>
+      <w:pPr>
+        <w:ind w:firstLine="720"/>
+        <w:rPr>
+          <w:rFonts w:ascii="Times New Roman" w:hAnsi="Times New Roman" w:cs="Times New Roman"/>
+        </w:rPr>
+      </w:pPr>
+    </w:p>
+    <w:p>
+      <w:pPr>
+        <w:ind w:firstLine="720"/>
+        <w:rPr>
+          <w:rFonts w:ascii="Times New Roman" w:hAnsi="Times New Roman" w:cs="Times New Roman"/>
+        </w:rPr>
+      </w:pPr>
+    </w:p>
+    <w:p>
+      <w:pPr>
+        <w:ind w:firstLine="720"/>
+        <w:rPr>
+          <w:rFonts w:ascii="Times New Roman" w:hAnsi="Times New Roman" w:cs="Times New Roman"/>
+        </w:rPr>
+      </w:pPr>
+    </w:p>
+    <w:p>
+      <w:pPr>
+        <w:ind w:firstLine="720"/>
+        <w:rPr>
+          <w:rFonts w:ascii="Times New Roman" w:hAnsi="Times New Roman" w:cs="Times New Roman"/>
+        </w:rPr>
+      </w:pPr>
+    </w:p>
+    <w:p>
+      <w:pPr>
+        <w:ind w:firstLine="720"/>
+        <w:rPr>
+          <w:rFonts w:ascii="Times New Roman" w:hAnsi="Times New Roman" w:cs="Times New Roman"/>
+        </w:rPr>
+      </w:pPr>
+    </w:p>
+    <w:p>
+      <w:pPr>
+        <w:ind w:firstLine="720"/>
+        <w:rPr>
+          <w:rFonts w:ascii="Times New Roman" w:hAnsi="Times New Roman" w:cs="Times New Roman"/>
+        </w:rPr>
+      </w:pPr>
+    </w:p>
+    <w:p>
+      <w:pPr>
+        <w:ind w:firstLine="720"/>
+        <w:rPr>
+          <w:rFonts w:ascii="Times New Roman" w:hAnsi="Times New Roman" w:cs="Times New Roman"/>
+        </w:rPr>
+      </w:pPr>
+    </w:p>
+    <w:p>
+      <w:pPr>
+        <w:ind w:firstLine="720"/>
+        <w:rPr>
+          <w:rFonts w:ascii="Times New Roman" w:hAnsi="Times New Roman" w:cs="Times New Roman"/>
+        </w:rPr>
+      </w:pPr>
+    </w:p>
+    <w:p>
+      <w:pPr>
+        <w:ind w:firstLine="720"/>
+        <w:rPr>
+          <w:rFonts w:ascii="Times New Roman" w:hAnsi="Times New Roman" w:cs="Times New Roman"/>
+        </w:rPr>
+      </w:pPr>
+    </w:p>
+    <w:p>
+      <w:pPr>
+        <w:ind w:firstLine="720"/>
+        <w:rPr>
+          <w:rFonts w:ascii="Times New Roman" w:hAnsi="Times New Roman" w:cs="Times New Roman"/>
+        </w:rPr>
+      </w:pPr>
+    </w:p>
+    <w:p>
+      <w:pPr>
+        <w:ind w:firstLine="720"/>
+        <w:rPr>
+          <w:rFonts w:ascii="Times New Roman" w:hAnsi="Times New Roman" w:cs="Times New Roman"/>
+        </w:rPr>
+      </w:pPr>
+    </w:p>
+    <w:p>
+      <w:pPr>
+        <w:ind w:firstLine="720"/>
+        <w:rPr>
+          <w:rFonts w:ascii="Times New Roman" w:hAnsi="Times New Roman" w:cs="Times New Roman"/>
+        </w:rPr>
+      </w:pPr>
+    </w:p>
+    <w:p>
+      <w:pPr>
+        <w:ind w:firstLine="720"/>
+        <w:rPr>
+          <w:rFonts w:ascii="Times New Roman" w:hAnsi="Times New Roman" w:cs="Times New Roman"/>
+        </w:rPr>
+      </w:pPr>
+    </w:p>
+    <w:p>
+      <w:pPr>
+        <w:ind w:firstLine="720"/>
+        <w:rPr>
+          <w:rFonts w:ascii="Times New Roman" w:hAnsi="Times New Roman" w:cs="Times New Roman"/>
+        </w:rPr>
+      </w:pPr>
+      <w:r>
+        <w:rPr>
+          <w:rFonts w:ascii="Times New Roman" w:hAnsi="Times New Roman" w:cs="Times New Roman"/>
+        </w:rPr>
+        <w:t>DATA SET XEN BALANCEADO</w:t>
+      </w:r>
+    </w:p>
+    <w:p>
+      <w:pPr>
+        <w:rPr>
+          <w:rFonts w:ascii="Times New Roman" w:hAnsi="Times New Roman" w:cs="Times New Roman"/>
+        </w:rPr>
+      </w:pPr>
+    </w:p>
+    <w:p>
+      <w:pPr>
+        <w:rPr>
+          <w:rFonts w:ascii="Times New Roman" w:hAnsi="Times New Roman" w:cs="Times New Roman"/>
+        </w:rPr>
+      </w:pPr>
+    </w:p>
+    <w:p>
+      <w:pPr>
+        <w:rPr>
+          <w:rFonts w:ascii="Times New Roman" w:hAnsi="Times New Roman" w:cs="Times New Roman"/>
+        </w:rPr>
+      </w:pPr>
+      <w:r>
+        <w:rPr>
+          <w:rFonts w:ascii="Times New Roman" w:hAnsi="Times New Roman" w:cs="Times New Roman"/>
+          <w:noProof/>
+          <w:lang w:val="en-US"/>
+        </w:rPr>
+        <w:drawing>
+          <wp:inline distT="0" distB="0" distL="0" distR="0" wp14:anchorId="3040142B" wp14:editId="496942C8">
+            <wp:extent cx="3699032" cy="3179233"/>
+            <wp:effectExtent l="0" t="0" r="9525" b="0"/>
+            <wp:docPr id="9" name="Picture 9"/>
+            <wp:cNvGraphicFramePr>
+              <a:graphicFrameLocks xmlns:a="http://schemas.openxmlformats.org/drawingml/2006/main" noChangeAspect="1"/>
+            </wp:cNvGraphicFramePr>
+            <a:graphic xmlns:a="http://schemas.openxmlformats.org/drawingml/2006/main">
+              <a:graphicData uri="http://schemas.openxmlformats.org/drawingml/2006/picture">
+                <pic:pic xmlns:pic="http://schemas.openxmlformats.org/drawingml/2006/picture">
+                  <pic:nvPicPr>
+                    <pic:cNvPr id="0" name="Rplot - xen.png"/>
+                    <pic:cNvPicPr/>
+                  </pic:nvPicPr>
+                  <pic:blipFill>
+                    <a:blip r:embed="rId31">
+                      <a:extLst>
+                        <a:ext uri="{28A0092B-C50C-407E-A947-70E740481C1C}">
+                          <a14:useLocalDpi xmlns:a14="http://schemas.microsoft.com/office/drawing/2010/main" val="0"/>
+                        </a:ext>
+                      </a:extLst>
+                    </a:blip>
+                    <a:stretch>
+                      <a:fillRect/>
+                    </a:stretch>
+                  </pic:blipFill>
+                  <pic:spPr>
+                    <a:xfrm>
+                      <a:off x="0" y="0"/>
+                      <a:ext cx="3699349" cy="3179505"/>
+                    </a:xfrm>
+                    <a:prstGeom prst="rect">
+                      <a:avLst/>
+                    </a:prstGeom>
+                  </pic:spPr>
+                </pic:pic>
+              </a:graphicData>
+            </a:graphic>
+          </wp:inline>
+        </w:drawing>
+      </w:r>
+    </w:p>
+    <w:p>
+      <w:pPr>
+        <w:ind w:firstLine="720"/>
+        <w:jc w:val="both"/>
+        <w:rPr>
+          <w:rFonts w:ascii="Times New Roman" w:hAnsi="Times New Roman" w:cs="Times New Roman"/>
+        </w:rPr>
+      </w:pPr>
+    </w:p>
+    <w:p>
+      <w:pPr>
+        <w:ind w:firstLine="720"/>
+        <w:jc w:val="both"/>
+        <w:rPr>
+          <w:rFonts w:ascii="Times New Roman" w:hAnsi="Times New Roman" w:cs="Times New Roman"/>
+        </w:rPr>
+      </w:pPr>
+    </w:p>
+    <w:p>
+      <w:pPr>
+        <w:ind w:firstLine="720"/>
+        <w:jc w:val="both"/>
+        <w:rPr>
+          <w:rFonts w:ascii="Times New Roman" w:hAnsi="Times New Roman" w:cs="Times New Roman"/>
+        </w:rPr>
+      </w:pPr>
+    </w:p>
+    <w:p>
+      <w:pPr>
+        <w:ind w:firstLine="720"/>
+        <w:jc w:val="both"/>
+        <w:rPr>
+          <w:rFonts w:ascii="Times New Roman" w:hAnsi="Times New Roman" w:cs="Times New Roman"/>
+        </w:rPr>
+      </w:pPr>
+    </w:p>
+    <w:p>
+      <w:pPr>
+        <w:jc w:val="both"/>
+        <w:rPr>
+          <w:rFonts w:ascii="Times New Roman" w:hAnsi="Times New Roman" w:cs="Times New Roman"/>
+        </w:rPr>
+      </w:pPr>
+    </w:p>
+    <w:tbl>
+      <w:tblPr>
+        <w:tblStyle w:val="TableGrid"/>
+        <w:tblW w:w="0" w:type="auto"/>
+        <w:tblLook w:val="04A0" w:firstRow="1" w:lastRow="0" w:firstColumn="1" w:lastColumn="0" w:noHBand="0" w:noVBand="1"/>
+      </w:tblPr>
+      <w:tblGrid>
+        <w:gridCol w:w="2129"/>
+        <w:gridCol w:w="2129"/>
+        <w:gridCol w:w="2129"/>
+        <w:gridCol w:w="2129"/>
+      </w:tblGrid>
+      <w:tr>
+        <w:tc>
+          <w:tcPr>
+            <w:tcW w:w="2129" w:type="dxa"/>
+          </w:tcPr>
+          <w:p>
+            <w:pPr>
+              <w:jc w:val="both"/>
+              <w:rPr>
+                <w:rFonts w:ascii="Times New Roman" w:hAnsi="Times New Roman" w:cs="Times New Roman"/>
+              </w:rPr>
+            </w:pPr>
+          </w:p>
+        </w:tc>
+        <w:tc>
+          <w:tcPr>
+            <w:tcW w:w="2129" w:type="dxa"/>
+          </w:tcPr>
+          <w:p>
+            <w:pPr>
+              <w:jc w:val="both"/>
+              <w:rPr>
+                <w:rFonts w:ascii="Times New Roman" w:hAnsi="Times New Roman" w:cs="Times New Roman"/>
+              </w:rPr>
+            </w:pPr>
+            <w:proofErr w:type="spellStart"/>
+            <w:r>
+              <w:rPr>
+                <w:rFonts w:ascii="Times New Roman" w:hAnsi="Times New Roman" w:cs="Times New Roman"/>
+              </w:rPr>
+              <w:t>Precision</w:t>
+            </w:r>
+            <w:proofErr w:type="spellEnd"/>
+            <w:r>
+              <w:rPr>
+                <w:rFonts w:ascii="Times New Roman" w:hAnsi="Times New Roman" w:cs="Times New Roman"/>
+              </w:rPr>
+              <w:t xml:space="preserve">       </w:t>
+            </w:r>
+          </w:p>
+        </w:tc>
+        <w:tc>
+          <w:tcPr>
+            <w:tcW w:w="2129" w:type="dxa"/>
+          </w:tcPr>
+          <w:p>
+            <w:pPr>
+              <w:jc w:val="both"/>
+              <w:rPr>
+                <w:rFonts w:ascii="Times New Roman" w:hAnsi="Times New Roman" w:cs="Times New Roman"/>
+              </w:rPr>
+            </w:pPr>
+            <w:r>
+              <w:rPr>
+                <w:rFonts w:ascii="Times New Roman" w:hAnsi="Times New Roman" w:cs="Times New Roman"/>
+              </w:rPr>
+              <w:t xml:space="preserve">Recall   </w:t>
+            </w:r>
+          </w:p>
+        </w:tc>
+        <w:tc>
+          <w:tcPr>
+            <w:tcW w:w="2129" w:type="dxa"/>
+          </w:tcPr>
+          <w:p>
+            <w:pPr>
+              <w:jc w:val="both"/>
+              <w:rPr>
+                <w:rFonts w:ascii="Times New Roman" w:hAnsi="Times New Roman" w:cs="Times New Roman"/>
+              </w:rPr>
+            </w:pPr>
+            <w:r>
+              <w:rPr>
+                <w:rFonts w:ascii="Times New Roman" w:hAnsi="Times New Roman" w:cs="Times New Roman"/>
+              </w:rPr>
+              <w:t>F-</w:t>
+            </w:r>
+            <w:proofErr w:type="spellStart"/>
+            <w:r>
+              <w:rPr>
+                <w:rFonts w:ascii="Times New Roman" w:hAnsi="Times New Roman" w:cs="Times New Roman"/>
+              </w:rPr>
+              <w:t>measure</w:t>
+            </w:r>
+            <w:proofErr w:type="spellEnd"/>
+          </w:p>
+        </w:tc>
+      </w:tr>
+      <w:tr>
+        <w:tc>
+          <w:tcPr>
+            <w:tcW w:w="2129" w:type="dxa"/>
+          </w:tcPr>
+          <w:p>
+            <w:pPr>
+              <w:jc w:val="both"/>
+              <w:rPr>
+                <w:rFonts w:ascii="Times New Roman" w:hAnsi="Times New Roman" w:cs="Times New Roman"/>
+              </w:rPr>
+            </w:pPr>
+            <w:r>
+              <w:rPr>
+                <w:rFonts w:ascii="Times New Roman" w:hAnsi="Times New Roman" w:cs="Times New Roman"/>
+              </w:rPr>
+              <w:t xml:space="preserve">J48                  </w:t>
+            </w:r>
+          </w:p>
+        </w:tc>
+        <w:tc>
+          <w:tcPr>
+            <w:tcW w:w="2129" w:type="dxa"/>
+          </w:tcPr>
+          <w:p>
+            <w:pPr>
+              <w:jc w:val="both"/>
+              <w:rPr>
+                <w:rFonts w:ascii="Times New Roman" w:hAnsi="Times New Roman" w:cs="Times New Roman"/>
+              </w:rPr>
+            </w:pPr>
+            <w:r>
+              <w:rPr>
+                <w:rFonts w:ascii="Times New Roman" w:hAnsi="Times New Roman" w:cs="Times New Roman"/>
+              </w:rPr>
+              <w:t>1</w:t>
+            </w:r>
+          </w:p>
+        </w:tc>
+        <w:tc>
+          <w:tcPr>
+            <w:tcW w:w="2129" w:type="dxa"/>
+          </w:tcPr>
+          <w:p>
+            <w:pPr>
+              <w:jc w:val="both"/>
+              <w:rPr>
+                <w:rFonts w:ascii="Times New Roman" w:hAnsi="Times New Roman" w:cs="Times New Roman"/>
+              </w:rPr>
+            </w:pPr>
+            <w:r>
+              <w:rPr>
+                <w:rFonts w:ascii="Times New Roman" w:hAnsi="Times New Roman" w:cs="Times New Roman"/>
+              </w:rPr>
+              <w:t>0.9958333333</w:t>
+            </w:r>
+          </w:p>
+        </w:tc>
+        <w:tc>
+          <w:tcPr>
+            <w:tcW w:w="2129" w:type="dxa"/>
+          </w:tcPr>
+          <w:p>
+            <w:pPr>
+              <w:jc w:val="both"/>
+              <w:rPr>
+                <w:rFonts w:ascii="Times New Roman" w:hAnsi="Times New Roman" w:cs="Times New Roman"/>
+              </w:rPr>
+            </w:pPr>
+            <w:r>
+              <w:rPr>
+                <w:rFonts w:ascii="Times New Roman" w:hAnsi="Times New Roman" w:cs="Times New Roman"/>
+              </w:rPr>
+              <w:t>0.997894737</w:t>
+            </w:r>
+          </w:p>
+        </w:tc>
+      </w:tr>
+      <w:tr>
+        <w:tc>
+          <w:tcPr>
+            <w:tcW w:w="2129" w:type="dxa"/>
+          </w:tcPr>
+          <w:p>
+            <w:pPr>
+              <w:jc w:val="both"/>
+              <w:rPr>
+                <w:rFonts w:ascii="Times New Roman" w:hAnsi="Times New Roman" w:cs="Times New Roman"/>
+              </w:rPr>
+            </w:pPr>
+            <w:proofErr w:type="spellStart"/>
+            <w:r>
+              <w:rPr>
+                <w:rFonts w:ascii="Times New Roman" w:hAnsi="Times New Roman" w:cs="Times New Roman"/>
+              </w:rPr>
+              <w:t>NaiveBayes</w:t>
+            </w:r>
+            <w:proofErr w:type="spellEnd"/>
+            <w:r>
+              <w:rPr>
+                <w:rFonts w:ascii="Times New Roman" w:hAnsi="Times New Roman" w:cs="Times New Roman"/>
+              </w:rPr>
+              <w:t xml:space="preserve">           </w:t>
+            </w:r>
+          </w:p>
+        </w:tc>
+        <w:tc>
+          <w:tcPr>
+            <w:tcW w:w="2129" w:type="dxa"/>
+          </w:tcPr>
+          <w:p>
+            <w:pPr>
+              <w:jc w:val="both"/>
+              <w:rPr>
+                <w:rFonts w:ascii="Times New Roman" w:hAnsi="Times New Roman" w:cs="Times New Roman"/>
+              </w:rPr>
+            </w:pPr>
+            <w:r>
+              <w:rPr>
+                <w:rFonts w:ascii="Times New Roman" w:hAnsi="Times New Roman" w:cs="Times New Roman"/>
+              </w:rPr>
+              <w:t>1</w:t>
+            </w:r>
+          </w:p>
+        </w:tc>
+        <w:tc>
+          <w:tcPr>
+            <w:tcW w:w="2129" w:type="dxa"/>
+          </w:tcPr>
+          <w:p>
+            <w:pPr>
+              <w:jc w:val="both"/>
+              <w:rPr>
+                <w:rFonts w:ascii="Times New Roman" w:hAnsi="Times New Roman" w:cs="Times New Roman"/>
+              </w:rPr>
+            </w:pPr>
+            <w:r>
+              <w:rPr>
+                <w:rFonts w:ascii="Times New Roman" w:hAnsi="Times New Roman" w:cs="Times New Roman"/>
+              </w:rPr>
+              <w:t>0.0002128891</w:t>
+            </w:r>
+          </w:p>
+        </w:tc>
+        <w:tc>
+          <w:tcPr>
+            <w:tcW w:w="2129" w:type="dxa"/>
+          </w:tcPr>
+          <w:p>
+            <w:pPr>
+              <w:jc w:val="both"/>
+              <w:rPr>
+                <w:rFonts w:ascii="Times New Roman" w:hAnsi="Times New Roman" w:cs="Times New Roman"/>
+              </w:rPr>
+            </w:pPr>
+            <w:r>
+              <w:rPr>
+                <w:rFonts w:ascii="Times New Roman" w:hAnsi="Times New Roman" w:cs="Times New Roman"/>
+              </w:rPr>
+              <w:t>0.001063634</w:t>
+            </w:r>
+          </w:p>
+        </w:tc>
+      </w:tr>
+      <w:tr>
+        <w:tc>
+          <w:tcPr>
+            <w:tcW w:w="2129" w:type="dxa"/>
+          </w:tcPr>
+          <w:p>
+            <w:pPr>
+              <w:jc w:val="both"/>
+              <w:rPr>
+                <w:rFonts w:ascii="Times New Roman" w:hAnsi="Times New Roman" w:cs="Times New Roman"/>
+              </w:rPr>
+            </w:pPr>
+            <w:r>
+              <w:rPr>
+                <w:rFonts w:ascii="Times New Roman" w:hAnsi="Times New Roman" w:cs="Times New Roman"/>
+              </w:rPr>
+              <w:t xml:space="preserve">SVM                  </w:t>
+            </w:r>
+          </w:p>
+        </w:tc>
+        <w:tc>
+          <w:tcPr>
+            <w:tcW w:w="2129" w:type="dxa"/>
+          </w:tcPr>
+          <w:p>
+            <w:pPr>
+              <w:jc w:val="both"/>
+              <w:rPr>
+                <w:rFonts w:ascii="Times New Roman" w:hAnsi="Times New Roman" w:cs="Times New Roman"/>
+              </w:rPr>
+            </w:pPr>
+            <w:r>
+              <w:rPr>
+                <w:rFonts w:ascii="Times New Roman" w:hAnsi="Times New Roman" w:cs="Times New Roman"/>
+              </w:rPr>
+              <w:t>1</w:t>
+            </w:r>
+          </w:p>
+        </w:tc>
+        <w:tc>
+          <w:tcPr>
+            <w:tcW w:w="2129" w:type="dxa"/>
+          </w:tcPr>
+          <w:p>
+            <w:pPr>
+              <w:jc w:val="both"/>
+              <w:rPr>
+                <w:rFonts w:ascii="Times New Roman" w:hAnsi="Times New Roman" w:cs="Times New Roman"/>
+              </w:rPr>
+            </w:pPr>
+            <w:r>
+              <w:rPr>
+                <w:rFonts w:ascii="Times New Roman" w:hAnsi="Times New Roman" w:cs="Times New Roman"/>
+              </w:rPr>
+              <w:t>1.0000000000</w:t>
+            </w:r>
+          </w:p>
+        </w:tc>
+        <w:tc>
+          <w:tcPr>
+            <w:tcW w:w="2129" w:type="dxa"/>
+          </w:tcPr>
+          <w:p>
+            <w:pPr>
+              <w:jc w:val="both"/>
+              <w:rPr>
+                <w:rFonts w:ascii="Times New Roman" w:hAnsi="Times New Roman" w:cs="Times New Roman"/>
+              </w:rPr>
+            </w:pPr>
+            <w:r>
+              <w:rPr>
+                <w:rFonts w:ascii="Times New Roman" w:hAnsi="Times New Roman" w:cs="Times New Roman"/>
+              </w:rPr>
+              <w:t>1.0000000000</w:t>
+            </w:r>
+          </w:p>
+        </w:tc>
+      </w:tr>
+      <w:tr>
+        <w:tc>
+          <w:tcPr>
+            <w:tcW w:w="2129" w:type="dxa"/>
+          </w:tcPr>
+          <w:p>
+            <w:pPr>
+              <w:jc w:val="both"/>
+              <w:rPr>
+                <w:rFonts w:ascii="Times New Roman" w:hAnsi="Times New Roman" w:cs="Times New Roman"/>
+              </w:rPr>
+            </w:pPr>
+            <w:proofErr w:type="spellStart"/>
+            <w:r>
+              <w:rPr>
+                <w:rFonts w:ascii="Times New Roman" w:hAnsi="Times New Roman" w:cs="Times New Roman"/>
+              </w:rPr>
+              <w:t>oneR</w:t>
+            </w:r>
+            <w:proofErr w:type="spellEnd"/>
+            <w:r>
+              <w:rPr>
+                <w:rFonts w:ascii="Times New Roman" w:hAnsi="Times New Roman" w:cs="Times New Roman"/>
+              </w:rPr>
+              <w:t xml:space="preserve">                 </w:t>
+            </w:r>
+          </w:p>
+        </w:tc>
+        <w:tc>
+          <w:tcPr>
+            <w:tcW w:w="2129" w:type="dxa"/>
+          </w:tcPr>
+          <w:p>
+            <w:pPr>
+              <w:jc w:val="both"/>
+              <w:rPr>
+                <w:rFonts w:ascii="Times New Roman" w:hAnsi="Times New Roman" w:cs="Times New Roman"/>
+              </w:rPr>
+            </w:pPr>
+            <w:r>
+              <w:rPr>
+                <w:rFonts w:ascii="Times New Roman" w:hAnsi="Times New Roman" w:cs="Times New Roman"/>
+              </w:rPr>
+              <w:t>1</w:t>
+            </w:r>
+          </w:p>
+        </w:tc>
+        <w:tc>
+          <w:tcPr>
+            <w:tcW w:w="2129" w:type="dxa"/>
+          </w:tcPr>
+          <w:p>
+            <w:pPr>
+              <w:jc w:val="both"/>
+              <w:rPr>
+                <w:rFonts w:ascii="Times New Roman" w:hAnsi="Times New Roman" w:cs="Times New Roman"/>
+              </w:rPr>
+            </w:pPr>
+            <w:r>
+              <w:rPr>
+                <w:rFonts w:ascii="Times New Roman" w:hAnsi="Times New Roman" w:cs="Times New Roman"/>
+              </w:rPr>
+              <w:t>1.0000000000</w:t>
+            </w:r>
+          </w:p>
+        </w:tc>
+        <w:tc>
+          <w:tcPr>
+            <w:tcW w:w="2129" w:type="dxa"/>
+          </w:tcPr>
+          <w:p>
+            <w:pPr>
+              <w:jc w:val="both"/>
+              <w:rPr>
+                <w:rFonts w:ascii="Times New Roman" w:hAnsi="Times New Roman" w:cs="Times New Roman"/>
+              </w:rPr>
+            </w:pPr>
+            <w:r>
+              <w:rPr>
+                <w:rFonts w:ascii="Times New Roman" w:hAnsi="Times New Roman" w:cs="Times New Roman"/>
+              </w:rPr>
+              <w:t>1.0000000000</w:t>
+            </w:r>
+          </w:p>
+        </w:tc>
+      </w:tr>
+      <w:tr>
+        <w:tc>
+          <w:tcPr>
+            <w:tcW w:w="2129" w:type="dxa"/>
+          </w:tcPr>
+          <w:p>
+            <w:pPr>
+              <w:jc w:val="both"/>
+              <w:rPr>
+                <w:rFonts w:ascii="Times New Roman" w:hAnsi="Times New Roman" w:cs="Times New Roman"/>
+              </w:rPr>
+            </w:pPr>
+            <w:proofErr w:type="spellStart"/>
+            <w:r>
+              <w:rPr>
+                <w:rFonts w:ascii="Times New Roman" w:hAnsi="Times New Roman" w:cs="Times New Roman"/>
+              </w:rPr>
+              <w:t>JRip</w:t>
+            </w:r>
+            <w:proofErr w:type="spellEnd"/>
+            <w:r>
+              <w:rPr>
+                <w:rFonts w:ascii="Times New Roman" w:hAnsi="Times New Roman" w:cs="Times New Roman"/>
+              </w:rPr>
+              <w:t xml:space="preserve">                 </w:t>
+            </w:r>
+          </w:p>
+        </w:tc>
+        <w:tc>
+          <w:tcPr>
+            <w:tcW w:w="2129" w:type="dxa"/>
+          </w:tcPr>
+          <w:p>
+            <w:pPr>
+              <w:jc w:val="both"/>
+              <w:rPr>
+                <w:rFonts w:ascii="Times New Roman" w:hAnsi="Times New Roman" w:cs="Times New Roman"/>
+              </w:rPr>
+            </w:pPr>
+            <w:r>
+              <w:rPr>
+                <w:rFonts w:ascii="Times New Roman" w:hAnsi="Times New Roman" w:cs="Times New Roman"/>
+              </w:rPr>
+              <w:t>1</w:t>
+            </w:r>
+          </w:p>
+        </w:tc>
+        <w:tc>
+          <w:tcPr>
+            <w:tcW w:w="2129" w:type="dxa"/>
+          </w:tcPr>
+          <w:p>
+            <w:pPr>
+              <w:jc w:val="both"/>
+              <w:rPr>
+                <w:rFonts w:ascii="Times New Roman" w:hAnsi="Times New Roman" w:cs="Times New Roman"/>
+              </w:rPr>
+            </w:pPr>
+            <w:r>
+              <w:rPr>
+                <w:rFonts w:ascii="Times New Roman" w:hAnsi="Times New Roman" w:cs="Times New Roman"/>
+              </w:rPr>
+              <w:t>1.0000000000</w:t>
+            </w:r>
+          </w:p>
+        </w:tc>
+        <w:tc>
+          <w:tcPr>
+            <w:tcW w:w="2129" w:type="dxa"/>
+          </w:tcPr>
+          <w:p>
+            <w:pPr>
+              <w:jc w:val="both"/>
+              <w:rPr>
+                <w:rFonts w:ascii="Times New Roman" w:hAnsi="Times New Roman" w:cs="Times New Roman"/>
+              </w:rPr>
+            </w:pPr>
+            <w:r>
+              <w:rPr>
+                <w:rFonts w:ascii="Times New Roman" w:hAnsi="Times New Roman" w:cs="Times New Roman"/>
+              </w:rPr>
+              <w:t>1.0000000000</w:t>
+            </w:r>
+          </w:p>
+        </w:tc>
+      </w:tr>
+      <w:tr>
+        <w:tc>
+          <w:tcPr>
+            <w:tcW w:w="2129" w:type="dxa"/>
+          </w:tcPr>
+          <w:p>
+            <w:pPr>
+              <w:jc w:val="both"/>
+              <w:rPr>
+                <w:rFonts w:ascii="Times New Roman" w:hAnsi="Times New Roman" w:cs="Times New Roman"/>
+              </w:rPr>
+            </w:pPr>
+            <w:proofErr w:type="spellStart"/>
+            <w:r>
+              <w:rPr>
+                <w:rFonts w:ascii="Times New Roman" w:hAnsi="Times New Roman" w:cs="Times New Roman"/>
+              </w:rPr>
+              <w:t>RandomForest</w:t>
+            </w:r>
+            <w:proofErr w:type="spellEnd"/>
+            <w:r>
+              <w:rPr>
+                <w:rFonts w:ascii="Times New Roman" w:hAnsi="Times New Roman" w:cs="Times New Roman"/>
+              </w:rPr>
+              <w:t xml:space="preserve">         </w:t>
+            </w:r>
+          </w:p>
+        </w:tc>
+        <w:tc>
+          <w:tcPr>
+            <w:tcW w:w="2129" w:type="dxa"/>
+          </w:tcPr>
+          <w:p>
+            <w:pPr>
+              <w:jc w:val="both"/>
+              <w:rPr>
+                <w:rFonts w:ascii="Times New Roman" w:hAnsi="Times New Roman" w:cs="Times New Roman"/>
+              </w:rPr>
+            </w:pPr>
+            <w:r>
+              <w:rPr>
+                <w:rFonts w:ascii="Times New Roman" w:hAnsi="Times New Roman" w:cs="Times New Roman"/>
+              </w:rPr>
+              <w:t>1</w:t>
+            </w:r>
+          </w:p>
+        </w:tc>
+        <w:tc>
+          <w:tcPr>
+            <w:tcW w:w="2129" w:type="dxa"/>
+          </w:tcPr>
+          <w:p>
+            <w:pPr>
+              <w:jc w:val="both"/>
+              <w:rPr>
+                <w:rFonts w:ascii="Times New Roman" w:hAnsi="Times New Roman" w:cs="Times New Roman"/>
+              </w:rPr>
+            </w:pPr>
+            <w:r>
+              <w:rPr>
+                <w:rFonts w:ascii="Times New Roman" w:hAnsi="Times New Roman" w:cs="Times New Roman"/>
+              </w:rPr>
+              <w:t>0.8762867147</w:t>
+            </w:r>
+          </w:p>
+        </w:tc>
+        <w:tc>
+          <w:tcPr>
+            <w:tcW w:w="2129" w:type="dxa"/>
+          </w:tcPr>
+          <w:p>
+            <w:pPr>
+              <w:jc w:val="both"/>
+              <w:rPr>
+                <w:rFonts w:ascii="Times New Roman" w:hAnsi="Times New Roman" w:cs="Times New Roman"/>
+              </w:rPr>
+            </w:pPr>
+            <w:r>
+              <w:rPr>
+                <w:rFonts w:ascii="Times New Roman" w:hAnsi="Times New Roman" w:cs="Times New Roman"/>
+              </w:rPr>
+              <w:t>0.932971739</w:t>
+            </w:r>
+          </w:p>
+        </w:tc>
+      </w:tr>
+      <w:tr>
+        <w:tc>
+          <w:tcPr>
+            <w:tcW w:w="2129" w:type="dxa"/>
+          </w:tcPr>
+          <w:p>
+            <w:pPr>
+              <w:jc w:val="both"/>
+              <w:rPr>
+                <w:rFonts w:ascii="Times New Roman" w:hAnsi="Times New Roman" w:cs="Times New Roman"/>
+              </w:rPr>
+            </w:pPr>
+            <w:r>
+              <w:rPr>
+                <w:rFonts w:ascii="Times New Roman" w:hAnsi="Times New Roman" w:cs="Times New Roman"/>
+              </w:rPr>
+              <w:t xml:space="preserve">SMO                  </w:t>
+            </w:r>
+          </w:p>
+        </w:tc>
+        <w:tc>
+          <w:tcPr>
+            <w:tcW w:w="2129" w:type="dxa"/>
+          </w:tcPr>
+          <w:p>
+            <w:pPr>
+              <w:jc w:val="both"/>
+              <w:rPr>
+                <w:rFonts w:ascii="Times New Roman" w:hAnsi="Times New Roman" w:cs="Times New Roman"/>
+              </w:rPr>
+            </w:pPr>
+            <w:r>
+              <w:rPr>
+                <w:rFonts w:ascii="Times New Roman" w:hAnsi="Times New Roman" w:cs="Times New Roman"/>
+              </w:rPr>
+              <w:t>1</w:t>
+            </w:r>
+          </w:p>
+        </w:tc>
+        <w:tc>
+          <w:tcPr>
+            <w:tcW w:w="2129" w:type="dxa"/>
+          </w:tcPr>
+          <w:p>
+            <w:pPr>
+              <w:jc w:val="both"/>
+              <w:rPr>
+                <w:rFonts w:ascii="Times New Roman" w:hAnsi="Times New Roman" w:cs="Times New Roman"/>
+              </w:rPr>
+            </w:pPr>
+            <w:r>
+              <w:rPr>
+                <w:rFonts w:ascii="Times New Roman" w:hAnsi="Times New Roman" w:cs="Times New Roman"/>
+              </w:rPr>
+              <w:t>1.0000000000</w:t>
+            </w:r>
+          </w:p>
+        </w:tc>
+        <w:tc>
+          <w:tcPr>
+            <w:tcW w:w="2129" w:type="dxa"/>
+          </w:tcPr>
+          <w:p>
+            <w:pPr>
+              <w:jc w:val="both"/>
+              <w:rPr>
+                <w:rFonts w:ascii="Times New Roman" w:hAnsi="Times New Roman" w:cs="Times New Roman"/>
+              </w:rPr>
+            </w:pPr>
+            <w:r>
+              <w:rPr>
+                <w:rFonts w:ascii="Times New Roman" w:hAnsi="Times New Roman" w:cs="Times New Roman"/>
+              </w:rPr>
+              <w:t>1.0000000000</w:t>
+            </w:r>
+          </w:p>
+        </w:tc>
+      </w:tr>
+    </w:tbl>
+    <w:p>
+      <w:pPr>
+        <w:ind w:firstLine="720"/>
+        <w:jc w:val="both"/>
+        <w:rPr>
+          <w:rFonts w:ascii="Times New Roman" w:hAnsi="Times New Roman" w:cs="Times New Roman"/>
+        </w:rPr>
+      </w:pPr>
+    </w:p>
+    <w:p>
+      <w:pPr>
+        <w:ind w:firstLine="720"/>
+        <w:jc w:val="both"/>
+        <w:rPr>
+          <w:rFonts w:ascii="Times New Roman" w:hAnsi="Times New Roman" w:cs="Times New Roman"/>
+        </w:rPr>
+      </w:pPr>
+    </w:p>
+    <w:p>
+      <w:pPr>
+        <w:ind w:firstLine="720"/>
+        <w:jc w:val="both"/>
+        <w:rPr>
+          <w:rFonts w:ascii="Times New Roman" w:hAnsi="Times New Roman" w:cs="Times New Roman"/>
+        </w:rPr>
+      </w:pPr>
+    </w:p>
+    <w:p>
+      <w:pPr>
+        <w:ind w:firstLine="720"/>
+        <w:jc w:val="both"/>
+        <w:rPr>
+          <w:rFonts w:ascii="Times New Roman" w:hAnsi="Times New Roman" w:cs="Times New Roman"/>
+        </w:rPr>
+      </w:pPr>
+    </w:p>
+    <w:p>
+      <w:pPr>
+        <w:ind w:firstLine="720"/>
+        <w:jc w:val="both"/>
+        <w:rPr>
+          <w:rFonts w:ascii="Times New Roman" w:hAnsi="Times New Roman" w:cs="Times New Roman"/>
+        </w:rPr>
+      </w:pPr>
+      <w:r>
+        <w:rPr>
+          <w:rFonts w:ascii="Times New Roman" w:hAnsi="Times New Roman" w:cs="Times New Roman"/>
+        </w:rPr>
+        <w:t xml:space="preserve">Observamos que de fato há uma pequena variação quanto a eficácia das técnicas para prever vulnerabilidades, na sua maioria o comportamento dessas técnicas não muda significativamente, fazendo com que haja uma bom aproveitamento quanto a analise. Contudo o que se mostro menos viável foi o </w:t>
+      </w:r>
+      <w:proofErr w:type="spellStart"/>
+      <w:r>
+        <w:rPr>
+          <w:rFonts w:ascii="Times New Roman" w:hAnsi="Times New Roman" w:cs="Times New Roman"/>
+        </w:rPr>
+        <w:t>NaiveBayes</w:t>
+      </w:r>
+      <w:proofErr w:type="spellEnd"/>
+      <w:r>
+        <w:rPr>
+          <w:rFonts w:ascii="Times New Roman" w:hAnsi="Times New Roman" w:cs="Times New Roman"/>
+        </w:rPr>
+        <w:t xml:space="preserve"> (amarelo), pois como podemos ver na sia representação gráfica, não se mostra tão significante quanto as outras.</w:t>
+      </w:r>
+    </w:p>
+    <w:p>
+      <w:pPr>
+        <w:ind w:firstLine="720"/>
+        <w:rPr>
+          <w:rFonts w:ascii="Times New Roman" w:hAnsi="Times New Roman" w:cs="Times New Roman"/>
+          <w:b/>
+        </w:rPr>
+      </w:pPr>
+    </w:p>
+    <w:p>
+      <w:pPr>
+        <w:ind w:firstLine="720"/>
+        <w:rPr>
+          <w:rFonts w:ascii="Times New Roman" w:hAnsi="Times New Roman" w:cs="Times New Roman"/>
+          <w:b/>
         </w:rPr>
       </w:pPr>
     </w:p>

</xml_diff>